<commit_message>
Edits in response to R3 minor comments 1, 4
</commit_message>
<xml_diff>
--- a/write-up/Cortex/Round 3/replies to reviewers_0321.docx
+++ b/write-up/Cortex/Round 3/replies to reviewers_0321.docx
@@ -3360,7 +3360,27 @@
           <w:sz w:val="22"/>
           <w:szCs w:val="22"/>
         </w:rPr>
-        <w:t>, 2012, building on Magnusson &amp; Nusbaum, 2007</w:t>
+        <w:t>, 2012, building on Magnus</w:t>
+      </w:r>
+      <w:del w:id="141" w:author="Xin Xie" w:date="2023-03-21T23:31:00Z">
+        <w:r>
+          <w:rPr>
+            <w:rFonts w:ascii="Times" w:eastAsia="Times New Roman" w:hAnsi="Times"/>
+            <w:color w:val="000000" w:themeColor="text1"/>
+            <w:sz w:val="22"/>
+            <w:szCs w:val="22"/>
+          </w:rPr>
+          <w:delText>s</w:delText>
+        </w:r>
+      </w:del>
+      <w:r>
+        <w:rPr>
+          <w:rFonts w:ascii="Times" w:eastAsia="Times New Roman" w:hAnsi="Times"/>
+          <w:color w:val="000000" w:themeColor="text1"/>
+          <w:sz w:val="22"/>
+          <w:szCs w:val="22"/>
+        </w:rPr>
+        <w:t>on &amp; Nusbaum, 2007</w:t>
       </w:r>
       <w:r>
         <w:rPr>
@@ -3422,6 +3442,55 @@
         </w:rPr>
         <w:t xml:space="preserve">We now clarify this as part of footnote </w:t>
       </w:r>
+      <w:del w:id="142" w:author="Xin Xie" w:date="2023-03-21T23:32:00Z">
+        <w:r>
+          <w:rPr>
+            <w:rFonts w:ascii="Times" w:eastAsia="Times New Roman" w:hAnsi="Times"/>
+            <w:b/>
+            <w:bCs/>
+            <w:color w:val="000000" w:themeColor="text1"/>
+            <w:sz w:val="22"/>
+            <w:szCs w:val="22"/>
+            <w:highlight w:val="yellow"/>
+          </w:rPr>
+          <w:delText>XXX</w:delText>
+        </w:r>
+        <w:r>
+          <w:rPr>
+            <w:rFonts w:ascii="Times" w:eastAsia="Times New Roman" w:hAnsi="Times"/>
+            <w:b/>
+            <w:bCs/>
+            <w:color w:val="000000" w:themeColor="text1"/>
+            <w:sz w:val="22"/>
+            <w:szCs w:val="22"/>
+          </w:rPr>
+          <w:delText xml:space="preserve"> </w:delText>
+        </w:r>
+      </w:del>
+      <w:ins w:id="143" w:author="Xin Xie" w:date="2023-03-21T23:32:00Z">
+        <w:r>
+          <w:rPr>
+            <w:rFonts w:ascii="Times" w:eastAsia="Times New Roman" w:hAnsi="Times"/>
+            <w:b/>
+            <w:bCs/>
+            <w:color w:val="000000" w:themeColor="text1"/>
+            <w:sz w:val="22"/>
+            <w:szCs w:val="22"/>
+          </w:rPr>
+          <w:t>1</w:t>
+        </w:r>
+        <w:r>
+          <w:rPr>
+            <w:rFonts w:ascii="Times" w:eastAsia="Times New Roman" w:hAnsi="Times"/>
+            <w:b/>
+            <w:bCs/>
+            <w:color w:val="000000" w:themeColor="text1"/>
+            <w:sz w:val="22"/>
+            <w:szCs w:val="22"/>
+          </w:rPr>
+          <w:t xml:space="preserve"> </w:t>
+        </w:r>
+      </w:ins>
       <w:r>
         <w:rPr>
           <w:rFonts w:ascii="Times" w:eastAsia="Times New Roman" w:hAnsi="Times"/>
@@ -3430,10 +3499,35 @@
           <w:color w:val="000000" w:themeColor="text1"/>
           <w:sz w:val="22"/>
           <w:szCs w:val="22"/>
-          <w:highlight w:val="yellow"/>
-        </w:rPr>
-        <w:t>XXX</w:t>
-      </w:r>
+        </w:rPr>
+        <w:t xml:space="preserve">on p. </w:t>
+      </w:r>
+      <w:ins w:id="144" w:author="Xin Xie" w:date="2023-03-21T23:32:00Z">
+        <w:r>
+          <w:rPr>
+            <w:rFonts w:ascii="Times" w:eastAsia="Times New Roman" w:hAnsi="Times"/>
+            <w:b/>
+            <w:bCs/>
+            <w:color w:val="000000" w:themeColor="text1"/>
+            <w:sz w:val="22"/>
+            <w:szCs w:val="22"/>
+          </w:rPr>
+          <w:t>8</w:t>
+        </w:r>
+      </w:ins>
+      <w:del w:id="145" w:author="Xin Xie" w:date="2023-03-21T23:32:00Z">
+        <w:r>
+          <w:rPr>
+            <w:rFonts w:ascii="Times" w:eastAsia="Times New Roman" w:hAnsi="Times"/>
+            <w:b/>
+            <w:bCs/>
+            <w:color w:val="000000" w:themeColor="text1"/>
+            <w:sz w:val="22"/>
+            <w:szCs w:val="22"/>
+          </w:rPr>
+          <w:delText>7</w:delText>
+        </w:r>
+      </w:del>
       <w:r>
         <w:rPr>
           <w:rFonts w:ascii="Times" w:eastAsia="Times New Roman" w:hAnsi="Times"/>
@@ -3443,7 +3537,7 @@
           <w:sz w:val="22"/>
           <w:szCs w:val="22"/>
         </w:rPr>
-        <w:t xml:space="preserve"> on p. 7. </w:t>
+        <w:t xml:space="preserve">. </w:t>
       </w:r>
     </w:p>
     <w:p>
@@ -3469,7 +3563,7 @@
           <w:szCs w:val="22"/>
         </w:rPr>
       </w:pPr>
-      <w:commentRangeStart w:id="141"/>
+      <w:commentRangeStart w:id="146"/>
       <w:r>
         <w:rPr>
           <w:rFonts w:ascii="Times" w:eastAsia="Times New Roman" w:hAnsi="Times"/>
@@ -3481,12 +3575,12 @@
         </w:rPr>
         <w:t>We</w:t>
       </w:r>
-      <w:commentRangeEnd w:id="141"/>
+      <w:commentRangeEnd w:id="146"/>
       <w:r>
         <w:rPr>
           <w:rStyle w:val="CommentReference"/>
         </w:rPr>
-        <w:commentReference w:id="141"/>
+        <w:commentReference w:id="146"/>
       </w:r>
       <w:r>
         <w:rPr>
@@ -3499,7 +3593,7 @@
         </w:rPr>
         <w:t xml:space="preserve"> also hope that our general discussion makes clear that we do </w:t>
       </w:r>
-      <w:del w:id="142" w:author="Kurumada, Chigusa" w:date="2023-03-19T15:26:00Z">
+      <w:del w:id="147" w:author="Kurumada, Chigusa" w:date="2023-03-19T15:26:00Z">
         <w:r>
           <w:rPr>
             <w:rFonts w:ascii="Times" w:eastAsia="Times New Roman" w:hAnsi="Times"/>
@@ -3536,7 +3630,7 @@
         </w:rPr>
         <w:t xml:space="preserve">in fact think that there is </w:t>
       </w:r>
-      <w:del w:id="143" w:author="Kurumada, Chigusa" w:date="2023-03-19T15:26:00Z">
+      <w:del w:id="148" w:author="Kurumada, Chigusa" w:date="2023-03-19T15:26:00Z">
         <w:r>
           <w:rPr>
             <w:rFonts w:ascii="Times" w:eastAsia="Times New Roman" w:hAnsi="Times"/>
@@ -3560,7 +3654,7 @@
         </w:rPr>
         <w:t>existing evidence</w:t>
       </w:r>
-      <w:del w:id="144" w:author="Kurumada, Chigusa" w:date="2023-03-19T15:26:00Z">
+      <w:del w:id="149" w:author="Kurumada, Chigusa" w:date="2023-03-19T15:26:00Z">
         <w:r>
           <w:rPr>
             <w:rFonts w:ascii="Times" w:eastAsia="Times New Roman" w:hAnsi="Times"/>
@@ -3584,7 +3678,7 @@
         </w:rPr>
         <w:t xml:space="preserve"> that </w:t>
       </w:r>
-      <w:ins w:id="145" w:author="Kurumada, Chigusa" w:date="2023-03-19T15:26:00Z">
+      <w:ins w:id="150" w:author="Kurumada, Chigusa" w:date="2023-03-19T15:26:00Z">
         <w:r>
           <w:rPr>
             <w:rFonts w:ascii="Times" w:eastAsia="Times New Roman" w:hAnsi="Times"/>
@@ -3608,7 +3702,7 @@
         </w:rPr>
         <w:t>distinguish</w:t>
       </w:r>
-      <w:del w:id="146" w:author="Kurumada, Chigusa" w:date="2023-03-19T15:26:00Z">
+      <w:del w:id="151" w:author="Kurumada, Chigusa" w:date="2023-03-19T15:26:00Z">
         <w:r>
           <w:rPr>
             <w:rFonts w:ascii="Times" w:eastAsia="Times New Roman" w:hAnsi="Times"/>
@@ -3632,7 +3726,7 @@
         </w:rPr>
         <w:t xml:space="preserve"> between the mechanisms</w:t>
       </w:r>
-      <w:ins w:id="147" w:author="Kurumada, Chigusa" w:date="2023-03-19T15:27:00Z">
+      <w:ins w:id="152" w:author="Kurumada, Chigusa" w:date="2023-03-19T15:27:00Z">
         <w:r>
           <w:rPr>
             <w:rFonts w:ascii="Times" w:eastAsia="Times New Roman" w:hAnsi="Times"/>
@@ -3654,7 +3748,7 @@
         </w:rPr>
         <w:t xml:space="preserve"> </w:t>
       </w:r>
-      <w:del w:id="148" w:author="Kurumada, Chigusa" w:date="2023-03-19T15:27:00Z">
+      <w:del w:id="153" w:author="Kurumada, Chigusa" w:date="2023-03-19T15:27:00Z">
         <w:r>
           <w:rPr>
             <w:rFonts w:ascii="Times" w:eastAsia="Times New Roman" w:hAnsi="Times"/>
@@ -3665,7 +3759,7 @@
           <w:delText xml:space="preserve">but </w:delText>
         </w:r>
       </w:del>
-      <w:ins w:id="149" w:author="Kurumada, Chigusa" w:date="2023-03-19T15:27:00Z">
+      <w:ins w:id="154" w:author="Kurumada, Chigusa" w:date="2023-03-19T15:27:00Z">
         <w:r>
           <w:rPr>
             <w:rFonts w:ascii="Times" w:eastAsia="Times New Roman" w:hAnsi="Times"/>
@@ -3683,187 +3777,7 @@
           <w:sz w:val="22"/>
           <w:szCs w:val="22"/>
         </w:rPr>
-        <w:t xml:space="preserve">it’s far and few between, often not yet replicated, and most of these pieces of evidence (all discussed in SI XXX) arguably only imply that at least two of the mechanisms are required, not that a </w:t>
-      </w:r>
-      <w:proofErr w:type="gramStart"/>
-      <w:r>
-        <w:rPr>
-          <w:rFonts w:ascii="Times" w:eastAsia="Times New Roman" w:hAnsi="Times"/>
-          <w:color w:val="000000" w:themeColor="text1"/>
-          <w:sz w:val="22"/>
-          <w:szCs w:val="22"/>
-        </w:rPr>
-        <w:t>specific mechanisms</w:t>
-      </w:r>
-      <w:proofErr w:type="gramEnd"/>
-      <w:r>
-        <w:rPr>
-          <w:rFonts w:ascii="Times" w:eastAsia="Times New Roman" w:hAnsi="Times"/>
-          <w:color w:val="000000" w:themeColor="text1"/>
-          <w:sz w:val="22"/>
-          <w:szCs w:val="22"/>
-        </w:rPr>
-        <w:t xml:space="preserve"> definitely must be involved</w:t>
-      </w:r>
-      <w:ins w:id="150" w:author="Kurumada, Chigusa" w:date="2023-03-19T15:27:00Z">
-        <w:r>
-          <w:rPr>
-            <w:rFonts w:ascii="Times" w:eastAsia="Times New Roman" w:hAnsi="Times"/>
-            <w:color w:val="000000" w:themeColor="text1"/>
-            <w:sz w:val="22"/>
-            <w:szCs w:val="22"/>
-          </w:rPr>
-          <w:t xml:space="preserve">.  For instance, </w:t>
-        </w:r>
-      </w:ins>
-      <w:del w:id="151" w:author="Kurumada, Chigusa" w:date="2023-03-19T15:27:00Z">
-        <w:r>
-          <w:rPr>
-            <w:rFonts w:ascii="Times" w:eastAsia="Times New Roman" w:hAnsi="Times"/>
-            <w:color w:val="000000" w:themeColor="text1"/>
-            <w:sz w:val="22"/>
-            <w:szCs w:val="22"/>
-          </w:rPr>
-          <w:delText xml:space="preserve"> (e.g., </w:delText>
-        </w:r>
-      </w:del>
-      <w:r>
-        <w:rPr>
-          <w:rFonts w:ascii="Times" w:eastAsia="Times New Roman" w:hAnsi="Times"/>
-          <w:color w:val="000000" w:themeColor="text1"/>
-          <w:sz w:val="22"/>
-          <w:szCs w:val="22"/>
-        </w:rPr>
-        <w:t>Norris et al., 2003 rules out most simple normalization accounts as the sole explanation for their final experiments, but it does not necessarily rule out changes in decision-making in combination with normalization as an alternative to changes in representations</w:t>
-      </w:r>
-      <w:del w:id="152" w:author="Kurumada, Chigusa" w:date="2023-03-19T15:27:00Z">
-        <w:r>
-          <w:rPr>
-            <w:rFonts w:ascii="Times" w:eastAsia="Times New Roman" w:hAnsi="Times"/>
-            <w:color w:val="000000" w:themeColor="text1"/>
-            <w:sz w:val="22"/>
-            <w:szCs w:val="22"/>
-          </w:rPr>
-          <w:delText>)</w:delText>
-        </w:r>
-      </w:del>
-      <w:r>
-        <w:rPr>
-          <w:rFonts w:ascii="Times" w:eastAsia="Times New Roman" w:hAnsi="Times"/>
-          <w:color w:val="000000" w:themeColor="text1"/>
-          <w:sz w:val="22"/>
-          <w:szCs w:val="22"/>
-        </w:rPr>
-        <w:t xml:space="preserve">.  </w:t>
-      </w:r>
-    </w:p>
-    <w:p>
-      <w:pPr>
-        <w:ind w:firstLine="0"/>
-        <w:rPr>
-          <w:rFonts w:ascii="Times" w:eastAsia="Times New Roman" w:hAnsi="Times"/>
-          <w:color w:val="000000" w:themeColor="text1"/>
-          <w:sz w:val="22"/>
-          <w:szCs w:val="22"/>
-        </w:rPr>
-      </w:pPr>
-    </w:p>
-    <w:p>
-      <w:pPr>
-        <w:ind w:firstLine="0"/>
-        <w:rPr>
-          <w:rFonts w:ascii="Times" w:eastAsia="Times New Roman" w:hAnsi="Times"/>
-          <w:color w:val="000000" w:themeColor="text1"/>
-          <w:sz w:val="22"/>
-          <w:szCs w:val="22"/>
-        </w:rPr>
-      </w:pPr>
-      <w:r>
-        <w:rPr>
-          <w:rFonts w:ascii="Times" w:eastAsia="Times New Roman" w:hAnsi="Times"/>
-          <w:color w:val="000000" w:themeColor="text1"/>
-          <w:sz w:val="22"/>
-          <w:szCs w:val="22"/>
-        </w:rPr>
-        <w:t xml:space="preserve">We hope the reviewer doesn’t find it too obnoxious that we take this comment—at the risk of having misunderstood it—and use it to make a more general point about the field (without at all meaning to put anyone on the spot). We read the comment of the reviewer to assume that talker-specificity essentially </w:t>
-      </w:r>
-      <w:commentRangeStart w:id="153"/>
-      <w:r>
-        <w:rPr>
-          <w:rFonts w:ascii="Times" w:eastAsia="Times New Roman" w:hAnsi="Times"/>
-          <w:color w:val="000000" w:themeColor="text1"/>
-          <w:sz w:val="22"/>
-          <w:szCs w:val="22"/>
-        </w:rPr>
-        <w:t>implicates</w:t>
-      </w:r>
-      <w:commentRangeEnd w:id="153"/>
-      <w:r>
-        <w:rPr>
-          <w:rStyle w:val="CommentReference"/>
-        </w:rPr>
-        <w:commentReference w:id="153"/>
-      </w:r>
-      <w:r>
-        <w:rPr>
-          <w:rFonts w:ascii="Times" w:eastAsia="Times New Roman" w:hAnsi="Times"/>
-          <w:color w:val="000000" w:themeColor="text1"/>
-          <w:sz w:val="22"/>
-          <w:szCs w:val="22"/>
-        </w:rPr>
-        <w:t xml:space="preserve"> changes in representations as the mechanism. And, based in many conversations we had in the context of presenting our work, we think that the reviewer is not alone in this assumption. But </w:t>
-      </w:r>
-      <w:r>
-        <w:rPr>
-          <w:rFonts w:ascii="Times" w:eastAsia="Times New Roman" w:hAnsi="Times"/>
-          <w:i/>
-          <w:iCs/>
-          <w:color w:val="000000" w:themeColor="text1"/>
-          <w:sz w:val="22"/>
-          <w:szCs w:val="22"/>
-        </w:rPr>
-        <w:t xml:space="preserve">why? </w:t>
-      </w:r>
-      <w:r>
-        <w:rPr>
-          <w:rFonts w:ascii="Times" w:eastAsia="Times New Roman" w:hAnsi="Times"/>
-          <w:color w:val="000000" w:themeColor="text1"/>
-          <w:sz w:val="22"/>
-          <w:szCs w:val="22"/>
-        </w:rPr>
-        <w:t xml:space="preserve">We think that this is precisely because of the point we raise in the paper: separate lines of work on adaptive speech perception (incl. some of ours!) have gone on </w:t>
-      </w:r>
-      <w:r>
-        <w:rPr>
-          <w:rFonts w:ascii="Times" w:eastAsia="Times New Roman" w:hAnsi="Times"/>
-          <w:i/>
-          <w:iCs/>
-          <w:color w:val="000000" w:themeColor="text1"/>
-          <w:sz w:val="22"/>
-          <w:szCs w:val="22"/>
-        </w:rPr>
-        <w:t xml:space="preserve">for </w:t>
-      </w:r>
-      <w:r>
-        <w:rPr>
-          <w:rFonts w:ascii="Times" w:eastAsia="Times New Roman" w:hAnsi="Times"/>
-          <w:i/>
-          <w:iCs/>
-          <w:color w:val="000000" w:themeColor="text1"/>
-          <w:sz w:val="22"/>
-          <w:szCs w:val="22"/>
-        </w:rPr>
-        <w:lastRenderedPageBreak/>
-        <w:t>decades</w:t>
-      </w:r>
-      <w:r>
-        <w:rPr>
-          <w:rFonts w:ascii="Times" w:eastAsia="Times New Roman" w:hAnsi="Times"/>
-          <w:color w:val="000000" w:themeColor="text1"/>
-          <w:sz w:val="22"/>
-          <w:szCs w:val="22"/>
-        </w:rPr>
-        <w:t xml:space="preserve"> without actually </w:t>
+        <w:t xml:space="preserve">it’s far and few between, often not yet replicated, and most of these pieces of evidence (all discussed in </w:t>
       </w:r>
       <w:r>
         <w:rPr>
@@ -3872,7 +3786,7 @@
           <w:sz w:val="22"/>
           <w:szCs w:val="22"/>
           <w:highlight w:val="yellow"/>
-          <w:rPrChange w:id="154" w:author="Kurumada, Chigusa" w:date="2023-02-19T13:50:00Z">
+          <w:rPrChange w:id="155" w:author="Xin Xie" w:date="2023-03-21T23:32:00Z">
             <w:rPr>
               <w:rFonts w:ascii="Times" w:eastAsia="Times New Roman" w:hAnsi="Times"/>
               <w:color w:val="000000" w:themeColor="text1"/>
@@ -3881,6 +3795,213 @@
             </w:rPr>
           </w:rPrChange>
         </w:rPr>
+        <w:t>SI XXX</w:t>
+      </w:r>
+      <w:r>
+        <w:rPr>
+          <w:rFonts w:ascii="Times" w:eastAsia="Times New Roman" w:hAnsi="Times"/>
+          <w:color w:val="000000" w:themeColor="text1"/>
+          <w:sz w:val="22"/>
+          <w:szCs w:val="22"/>
+        </w:rPr>
+        <w:t xml:space="preserve">) arguably only imply that at least two of the mechanisms are required, not that a </w:t>
+      </w:r>
+      <w:proofErr w:type="gramStart"/>
+      <w:r>
+        <w:rPr>
+          <w:rFonts w:ascii="Times" w:eastAsia="Times New Roman" w:hAnsi="Times"/>
+          <w:color w:val="000000" w:themeColor="text1"/>
+          <w:sz w:val="22"/>
+          <w:szCs w:val="22"/>
+        </w:rPr>
+        <w:t>specific mechanisms</w:t>
+      </w:r>
+      <w:proofErr w:type="gramEnd"/>
+      <w:r>
+        <w:rPr>
+          <w:rFonts w:ascii="Times" w:eastAsia="Times New Roman" w:hAnsi="Times"/>
+          <w:color w:val="000000" w:themeColor="text1"/>
+          <w:sz w:val="22"/>
+          <w:szCs w:val="22"/>
+        </w:rPr>
+        <w:t xml:space="preserve"> definitely must be involved</w:t>
+      </w:r>
+      <w:ins w:id="156" w:author="Kurumada, Chigusa" w:date="2023-03-19T15:27:00Z">
+        <w:r>
+          <w:rPr>
+            <w:rFonts w:ascii="Times" w:eastAsia="Times New Roman" w:hAnsi="Times"/>
+            <w:color w:val="000000" w:themeColor="text1"/>
+            <w:sz w:val="22"/>
+            <w:szCs w:val="22"/>
+          </w:rPr>
+          <w:t xml:space="preserve">.  For instance, </w:t>
+        </w:r>
+      </w:ins>
+      <w:del w:id="157" w:author="Kurumada, Chigusa" w:date="2023-03-19T15:27:00Z">
+        <w:r>
+          <w:rPr>
+            <w:rFonts w:ascii="Times" w:eastAsia="Times New Roman" w:hAnsi="Times"/>
+            <w:color w:val="000000" w:themeColor="text1"/>
+            <w:sz w:val="22"/>
+            <w:szCs w:val="22"/>
+          </w:rPr>
+          <w:delText xml:space="preserve"> (e.g., </w:delText>
+        </w:r>
+      </w:del>
+      <w:r>
+        <w:rPr>
+          <w:rFonts w:ascii="Times" w:eastAsia="Times New Roman" w:hAnsi="Times"/>
+          <w:color w:val="000000" w:themeColor="text1"/>
+          <w:sz w:val="22"/>
+          <w:szCs w:val="22"/>
+        </w:rPr>
+        <w:t>Norris et al., 2003 rules out most simple normalization accounts as the sole explanation for their final experiments, but it does not necessarily rule out changes in decision-making in combination with normalization as an alternative to changes in representations</w:t>
+      </w:r>
+      <w:del w:id="158" w:author="Kurumada, Chigusa" w:date="2023-03-19T15:27:00Z">
+        <w:r>
+          <w:rPr>
+            <w:rFonts w:ascii="Times" w:eastAsia="Times New Roman" w:hAnsi="Times"/>
+            <w:color w:val="000000" w:themeColor="text1"/>
+            <w:sz w:val="22"/>
+            <w:szCs w:val="22"/>
+          </w:rPr>
+          <w:delText>)</w:delText>
+        </w:r>
+      </w:del>
+      <w:r>
+        <w:rPr>
+          <w:rFonts w:ascii="Times" w:eastAsia="Times New Roman" w:hAnsi="Times"/>
+          <w:color w:val="000000" w:themeColor="text1"/>
+          <w:sz w:val="22"/>
+          <w:szCs w:val="22"/>
+        </w:rPr>
+        <w:t xml:space="preserve">.  </w:t>
+      </w:r>
+    </w:p>
+    <w:p>
+      <w:pPr>
+        <w:ind w:firstLine="0"/>
+        <w:rPr>
+          <w:rFonts w:ascii="Times" w:eastAsia="Times New Roman" w:hAnsi="Times"/>
+          <w:color w:val="000000" w:themeColor="text1"/>
+          <w:sz w:val="22"/>
+          <w:szCs w:val="22"/>
+        </w:rPr>
+      </w:pPr>
+    </w:p>
+    <w:p>
+      <w:pPr>
+        <w:ind w:firstLine="0"/>
+        <w:rPr>
+          <w:rFonts w:ascii="Times" w:eastAsia="Times New Roman" w:hAnsi="Times"/>
+          <w:color w:val="000000" w:themeColor="text1"/>
+          <w:sz w:val="22"/>
+          <w:szCs w:val="22"/>
+        </w:rPr>
+      </w:pPr>
+      <w:r>
+        <w:rPr>
+          <w:rFonts w:ascii="Times" w:eastAsia="Times New Roman" w:hAnsi="Times"/>
+          <w:color w:val="000000" w:themeColor="text1"/>
+          <w:sz w:val="22"/>
+          <w:szCs w:val="22"/>
+        </w:rPr>
+        <w:t xml:space="preserve">We hope the reviewer doesn’t find it too obnoxious that we take this comment—at the risk of having misunderstood it—and use it to make a more general point about the field (without at all meaning to put anyone on the spot). We read the comment of the reviewer to assume that talker-specificity essentially </w:t>
+      </w:r>
+      <w:commentRangeStart w:id="159"/>
+      <w:r>
+        <w:rPr>
+          <w:rFonts w:ascii="Times" w:eastAsia="Times New Roman" w:hAnsi="Times"/>
+          <w:color w:val="000000" w:themeColor="text1"/>
+          <w:sz w:val="22"/>
+          <w:szCs w:val="22"/>
+        </w:rPr>
+        <w:t>implicates</w:t>
+      </w:r>
+      <w:commentRangeEnd w:id="159"/>
+      <w:r>
+        <w:rPr>
+          <w:rStyle w:val="CommentReference"/>
+        </w:rPr>
+        <w:commentReference w:id="159"/>
+      </w:r>
+      <w:r>
+        <w:rPr>
+          <w:rFonts w:ascii="Times" w:eastAsia="Times New Roman" w:hAnsi="Times"/>
+          <w:color w:val="000000" w:themeColor="text1"/>
+          <w:sz w:val="22"/>
+          <w:szCs w:val="22"/>
+        </w:rPr>
+        <w:t xml:space="preserve"> changes in representations as the mechanism. And, based in many conversations we had in the context of presenting our work, we think that the reviewer is not alone in this assumption. But </w:t>
+      </w:r>
+      <w:r>
+        <w:rPr>
+          <w:rFonts w:ascii="Times" w:eastAsia="Times New Roman" w:hAnsi="Times"/>
+          <w:i/>
+          <w:iCs/>
+          <w:color w:val="000000" w:themeColor="text1"/>
+          <w:sz w:val="22"/>
+          <w:szCs w:val="22"/>
+        </w:rPr>
+        <w:t xml:space="preserve">why? </w:t>
+      </w:r>
+      <w:r>
+        <w:rPr>
+          <w:rFonts w:ascii="Times" w:eastAsia="Times New Roman" w:hAnsi="Times"/>
+          <w:color w:val="000000" w:themeColor="text1"/>
+          <w:sz w:val="22"/>
+          <w:szCs w:val="22"/>
+        </w:rPr>
+        <w:t xml:space="preserve">We think that this is precisely because of the point we raise in the paper: separate lines of work on adaptive speech perception (incl. some of ours!) have gone on </w:t>
+      </w:r>
+      <w:r>
+        <w:rPr>
+          <w:rFonts w:ascii="Times" w:eastAsia="Times New Roman" w:hAnsi="Times"/>
+          <w:i/>
+          <w:iCs/>
+          <w:color w:val="000000" w:themeColor="text1"/>
+          <w:sz w:val="22"/>
+          <w:szCs w:val="22"/>
+        </w:rPr>
+        <w:t xml:space="preserve">for </w:t>
+      </w:r>
+      <w:r>
+        <w:rPr>
+          <w:rFonts w:ascii="Times" w:eastAsia="Times New Roman" w:hAnsi="Times"/>
+          <w:i/>
+          <w:iCs/>
+          <w:color w:val="000000" w:themeColor="text1"/>
+          <w:sz w:val="22"/>
+          <w:szCs w:val="22"/>
+        </w:rPr>
+        <w:lastRenderedPageBreak/>
+        <w:t>decades</w:t>
+      </w:r>
+      <w:r>
+        <w:rPr>
+          <w:rFonts w:ascii="Times" w:eastAsia="Times New Roman" w:hAnsi="Times"/>
+          <w:color w:val="000000" w:themeColor="text1"/>
+          <w:sz w:val="22"/>
+          <w:szCs w:val="22"/>
+        </w:rPr>
+        <w:t xml:space="preserve"> without actually </w:t>
+      </w:r>
+      <w:r>
+        <w:rPr>
+          <w:rFonts w:ascii="Times" w:eastAsia="Times New Roman" w:hAnsi="Times"/>
+          <w:color w:val="000000" w:themeColor="text1"/>
+          <w:sz w:val="22"/>
+          <w:szCs w:val="22"/>
+          <w:highlight w:val="yellow"/>
+          <w:rPrChange w:id="160" w:author="Kurumada, Chigusa" w:date="2023-02-19T13:50:00Z">
+            <w:rPr>
+              <w:rFonts w:ascii="Times" w:eastAsia="Times New Roman" w:hAnsi="Times"/>
+              <w:color w:val="000000" w:themeColor="text1"/>
+              <w:sz w:val="22"/>
+              <w:szCs w:val="22"/>
+            </w:rPr>
+          </w:rPrChange>
+        </w:rPr>
         <w:t>bothering to</w:t>
       </w:r>
       <w:r>
@@ -4431,7 +4552,7 @@
         </w:rPr>
         <w:t xml:space="preserve">Agreed. We had related conversations within our team. We opted to stick with this contrast because of how comparatively well </w:t>
       </w:r>
-      <w:del w:id="155" w:author="Kurumada, Chigusa" w:date="2023-03-20T13:02:00Z">
+      <w:del w:id="161" w:author="Kurumada, Chigusa" w:date="2023-03-20T13:02:00Z">
         <w:r>
           <w:rPr>
             <w:rFonts w:ascii="Times" w:eastAsia="Times New Roman" w:hAnsi="Times"/>
@@ -4451,7 +4572,7 @@
         </w:rPr>
         <w:t>understood</w:t>
       </w:r>
-      <w:ins w:id="156" w:author="Kurumada, Chigusa" w:date="2023-03-20T13:02:00Z">
+      <w:ins w:id="162" w:author="Kurumada, Chigusa" w:date="2023-03-20T13:02:00Z">
         <w:r>
           <w:rPr>
             <w:rFonts w:ascii="Times" w:eastAsia="Times New Roman" w:hAnsi="Times"/>
@@ -4480,7 +4601,7 @@
         </w:rPr>
         <w:t xml:space="preserve">, and because of the quality of available databases that provide information about the relevant phonetic </w:t>
       </w:r>
-      <w:commentRangeStart w:id="157"/>
+      <w:commentRangeStart w:id="163"/>
       <w:r>
         <w:rPr>
           <w:rFonts w:ascii="Times" w:eastAsia="Times New Roman" w:hAnsi="Times"/>
@@ -4490,12 +4611,12 @@
         </w:rPr>
         <w:t>distributions</w:t>
       </w:r>
-      <w:commentRangeEnd w:id="157"/>
+      <w:commentRangeEnd w:id="163"/>
       <w:r>
         <w:rPr>
           <w:rStyle w:val="CommentReference"/>
         </w:rPr>
-        <w:commentReference w:id="157"/>
+        <w:commentReference w:id="163"/>
       </w:r>
       <w:r>
         <w:rPr>
@@ -4506,7 +4627,7 @@
         </w:rPr>
         <w:t xml:space="preserve">. </w:t>
       </w:r>
-      <w:ins w:id="158" w:author="Kurumada, Chigusa" w:date="2023-03-20T13:08:00Z">
+      <w:ins w:id="164" w:author="Kurumada, Chigusa" w:date="2023-03-20T13:08:00Z">
         <w:r>
           <w:rPr>
             <w:rFonts w:ascii="Times" w:eastAsia="Times New Roman" w:hAnsi="Times"/>
@@ -4517,7 +4638,7 @@
           <w:t>W</w:t>
         </w:r>
       </w:ins>
-      <w:ins w:id="159" w:author="Kurumada, Chigusa" w:date="2023-03-20T13:09:00Z">
+      <w:ins w:id="165" w:author="Kurumada, Chigusa" w:date="2023-03-20T13:09:00Z">
         <w:r>
           <w:rPr>
             <w:rFonts w:ascii="Times" w:eastAsia="Times New Roman" w:hAnsi="Times"/>
@@ -4528,7 +4649,7 @@
           <w:t>hen such resources become available,</w:t>
         </w:r>
       </w:ins>
-      <w:ins w:id="160" w:author="Kurumada, Chigusa" w:date="2023-03-20T13:03:00Z">
+      <w:ins w:id="166" w:author="Kurumada, Chigusa" w:date="2023-03-20T13:03:00Z">
         <w:r>
           <w:rPr>
             <w:rFonts w:ascii="Times" w:eastAsia="Times New Roman" w:hAnsi="Times"/>
@@ -4539,7 +4660,7 @@
           <w:t xml:space="preserve"> the approach</w:t>
         </w:r>
       </w:ins>
-      <w:ins w:id="161" w:author="Kurumada, Chigusa" w:date="2023-03-20T13:09:00Z">
+      <w:ins w:id="167" w:author="Kurumada, Chigusa" w:date="2023-03-20T13:09:00Z">
         <w:r>
           <w:rPr>
             <w:rFonts w:ascii="Times" w:eastAsia="Times New Roman" w:hAnsi="Times"/>
@@ -4550,7 +4671,7 @@
           <w:t xml:space="preserve"> and our computational resources are</w:t>
         </w:r>
       </w:ins>
-      <w:ins w:id="162" w:author="Kurumada, Chigusa" w:date="2023-03-20T13:03:00Z">
+      <w:ins w:id="168" w:author="Kurumada, Chigusa" w:date="2023-03-20T13:03:00Z">
         <w:r>
           <w:rPr>
             <w:rFonts w:ascii="Times" w:eastAsia="Times New Roman" w:hAnsi="Times"/>
@@ -4561,7 +4682,7 @@
           <w:t xml:space="preserve"> readily extendable to other contrasts. </w:t>
         </w:r>
       </w:ins>
-      <w:ins w:id="163" w:author="Kurumada, Chigusa" w:date="2023-03-20T13:09:00Z">
+      <w:ins w:id="169" w:author="Kurumada, Chigusa" w:date="2023-03-20T13:09:00Z">
         <w:r>
           <w:rPr>
             <w:rFonts w:ascii="Times" w:eastAsia="Times New Roman" w:hAnsi="Times"/>
@@ -4572,7 +4693,7 @@
           <w:t>In fact, it is one of our recommendations to create s</w:t>
         </w:r>
       </w:ins>
-      <w:ins w:id="164" w:author="Kurumada, Chigusa" w:date="2023-03-20T13:10:00Z">
+      <w:ins w:id="170" w:author="Kurumada, Chigusa" w:date="2023-03-20T13:10:00Z">
         <w:r>
           <w:rPr>
             <w:rFonts w:ascii="Times" w:eastAsia="Times New Roman" w:hAnsi="Times"/>
@@ -4654,7 +4775,7 @@
         </w:rPr>
         <w:t xml:space="preserve"> experiment).</w:t>
       </w:r>
-      <w:ins w:id="165" w:author="Kurumada, Chigusa" w:date="2023-03-20T13:10:00Z">
+      <w:ins w:id="171" w:author="Kurumada, Chigusa" w:date="2023-03-20T13:10:00Z">
         <w:r>
           <w:rPr>
             <w:rFonts w:ascii="Times" w:eastAsia="Times New Roman" w:hAnsi="Times"/>
@@ -4665,7 +4786,7 @@
           <w:t xml:space="preserve"> </w:t>
         </w:r>
       </w:ins>
-      <w:del w:id="166" w:author="Kurumada, Chigusa" w:date="2023-03-20T13:11:00Z">
+      <w:del w:id="172" w:author="Kurumada, Chigusa" w:date="2023-03-20T13:11:00Z">
         <w:r>
           <w:rPr>
             <w:rFonts w:ascii="Times" w:eastAsia="Times New Roman" w:hAnsi="Times"/>
@@ -4685,7 +4806,7 @@
         </w:rPr>
         <w:t>As discussed in Kleinschmidt &amp; Jaeger (2015) talker-specificity and cross-talker generalization can be productively understood as inferences, rather than either being there or not.</w:t>
       </w:r>
-      <w:ins w:id="167" w:author="Kurumada, Chigusa" w:date="2023-03-20T13:11:00Z">
+      <w:ins w:id="173" w:author="Kurumada, Chigusa" w:date="2023-03-20T13:11:00Z">
         <w:r>
           <w:rPr>
             <w:rFonts w:ascii="Times" w:eastAsia="Times New Roman" w:hAnsi="Times"/>
@@ -4706,7 +4827,7 @@
           <w:t xml:space="preserve">more </w:t>
         </w:r>
       </w:ins>
-      <w:ins w:id="168" w:author="Kurumada, Chigusa" w:date="2023-03-20T13:12:00Z">
+      <w:ins w:id="174" w:author="Kurumada, Chigusa" w:date="2023-03-20T13:12:00Z">
         <w:r>
           <w:rPr>
             <w:rFonts w:ascii="Times" w:eastAsia="Times New Roman" w:hAnsi="Times"/>
@@ -4717,7 +4838,7 @@
           <w:t>exacerbated</w:t>
         </w:r>
       </w:ins>
-      <w:ins w:id="169" w:author="Kurumada, Chigusa" w:date="2023-03-20T13:11:00Z">
+      <w:ins w:id="175" w:author="Kurumada, Chigusa" w:date="2023-03-20T13:11:00Z">
         <w:r>
           <w:rPr>
             <w:rFonts w:ascii="Times" w:eastAsia="Times New Roman" w:hAnsi="Times"/>
@@ -4728,7 +4849,7 @@
           <w:t xml:space="preserve"> </w:t>
         </w:r>
       </w:ins>
-      <w:ins w:id="170" w:author="Kurumada, Chigusa" w:date="2023-03-20T13:12:00Z">
+      <w:ins w:id="176" w:author="Kurumada, Chigusa" w:date="2023-03-20T13:12:00Z">
         <w:r>
           <w:rPr>
             <w:rFonts w:ascii="Times" w:eastAsia="Times New Roman" w:hAnsi="Times"/>
@@ -4739,7 +4860,7 @@
           <w:t xml:space="preserve">for </w:t>
         </w:r>
       </w:ins>
-      <w:ins w:id="171" w:author="Kurumada, Chigusa" w:date="2023-03-20T13:11:00Z">
+      <w:ins w:id="177" w:author="Kurumada, Chigusa" w:date="2023-03-20T13:11:00Z">
         <w:r>
           <w:rPr>
             <w:rFonts w:ascii="Times" w:eastAsia="Times New Roman" w:hAnsi="Times"/>
@@ -4750,7 +4871,7 @@
           <w:t>L2 accent adaptation, which we explore in Case Study 2.</w:t>
         </w:r>
       </w:ins>
-      <w:ins w:id="172" w:author="Kurumada, Chigusa" w:date="2023-03-20T13:12:00Z">
+      <w:ins w:id="178" w:author="Kurumada, Chigusa" w:date="2023-03-20T13:12:00Z">
         <w:r>
           <w:rPr>
             <w:rFonts w:ascii="Times" w:eastAsia="Times New Roman" w:hAnsi="Times"/>
@@ -4761,7 +4882,7 @@
           <w:t xml:space="preserve"> </w:t>
         </w:r>
       </w:ins>
-      <w:ins w:id="173" w:author="Kurumada, Chigusa" w:date="2023-03-20T13:14:00Z">
+      <w:ins w:id="179" w:author="Kurumada, Chigusa" w:date="2023-03-20T13:14:00Z">
         <w:r>
           <w:rPr>
             <w:rFonts w:ascii="Times" w:eastAsia="Times New Roman" w:hAnsi="Times"/>
@@ -4772,7 +4893,7 @@
           <w:t>The listener’s prior</w:t>
         </w:r>
       </w:ins>
-      <w:ins w:id="174" w:author="Kurumada, Chigusa" w:date="2023-03-20T13:13:00Z">
+      <w:ins w:id="180" w:author="Kurumada, Chigusa" w:date="2023-03-20T13:13:00Z">
         <w:r>
           <w:rPr>
             <w:rFonts w:ascii="Times" w:eastAsia="Times New Roman" w:hAnsi="Times"/>
@@ -4783,7 +4904,7 @@
           <w:t xml:space="preserve"> </w:t>
         </w:r>
       </w:ins>
-      <w:ins w:id="175" w:author="Kurumada, Chigusa" w:date="2023-03-20T13:14:00Z">
+      <w:ins w:id="181" w:author="Kurumada, Chigusa" w:date="2023-03-20T13:14:00Z">
         <w:r>
           <w:rPr>
             <w:rFonts w:ascii="Times" w:eastAsia="Times New Roman" w:hAnsi="Times"/>
@@ -4794,7 +4915,7 @@
           <w:t>e</w:t>
         </w:r>
       </w:ins>
-      <w:ins w:id="176" w:author="Kurumada, Chigusa" w:date="2023-03-20T13:12:00Z">
+      <w:ins w:id="182" w:author="Kurumada, Chigusa" w:date="2023-03-20T13:12:00Z">
         <w:r>
           <w:rPr>
             <w:rFonts w:ascii="Times" w:eastAsia="Times New Roman" w:hAnsi="Times"/>
@@ -4805,7 +4926,7 @@
           <w:t>xperiences with a given accent a</w:t>
         </w:r>
       </w:ins>
-      <w:ins w:id="177" w:author="Kurumada, Chigusa" w:date="2023-03-20T13:14:00Z">
+      <w:ins w:id="183" w:author="Kurumada, Chigusa" w:date="2023-03-20T13:14:00Z">
         <w:r>
           <w:rPr>
             <w:rFonts w:ascii="Times" w:eastAsia="Times New Roman" w:hAnsi="Times"/>
@@ -4816,7 +4937,7 @@
           <w:t>s well as</w:t>
         </w:r>
       </w:ins>
-      <w:ins w:id="178" w:author="Kurumada, Chigusa" w:date="2023-03-20T13:12:00Z">
+      <w:ins w:id="184" w:author="Kurumada, Chigusa" w:date="2023-03-20T13:12:00Z">
         <w:r>
           <w:rPr>
             <w:rFonts w:ascii="Times" w:eastAsia="Times New Roman" w:hAnsi="Times"/>
@@ -4827,7 +4948,7 @@
           <w:t xml:space="preserve"> specific characteristics of a given L2 talker a</w:t>
         </w:r>
       </w:ins>
-      <w:ins w:id="179" w:author="Kurumada, Chigusa" w:date="2023-03-20T13:13:00Z">
+      <w:ins w:id="185" w:author="Kurumada, Chigusa" w:date="2023-03-20T13:13:00Z">
         <w:r>
           <w:rPr>
             <w:rFonts w:ascii="Times" w:eastAsia="Times New Roman" w:hAnsi="Times"/>
@@ -4838,7 +4959,7 @@
           <w:t>ffects the</w:t>
         </w:r>
       </w:ins>
-      <w:ins w:id="180" w:author="Kurumada, Chigusa" w:date="2023-03-20T13:14:00Z">
+      <w:ins w:id="186" w:author="Kurumada, Chigusa" w:date="2023-03-20T13:14:00Z">
         <w:r>
           <w:rPr>
             <w:rFonts w:ascii="Times" w:eastAsia="Times New Roman" w:hAnsi="Times"/>
@@ -4849,7 +4970,7 @@
           <w:t xml:space="preserve"> inferences being drawn in perception. In this light, the current choice of the /t/-/d/ contrast,</w:t>
         </w:r>
       </w:ins>
-      <w:ins w:id="181" w:author="Kurumada, Chigusa" w:date="2023-03-20T13:15:00Z">
+      <w:ins w:id="187" w:author="Kurumada, Chigusa" w:date="2023-03-20T13:15:00Z">
         <w:r>
           <w:rPr>
             <w:rFonts w:ascii="Times" w:eastAsia="Times New Roman" w:hAnsi="Times"/>
@@ -4860,7 +4981,7 @@
           <w:t xml:space="preserve"> we believe,</w:t>
         </w:r>
       </w:ins>
-      <w:ins w:id="182" w:author="Kurumada, Chigusa" w:date="2023-03-20T13:14:00Z">
+      <w:ins w:id="188" w:author="Kurumada, Chigusa" w:date="2023-03-20T13:14:00Z">
         <w:r>
           <w:rPr>
             <w:rFonts w:ascii="Times" w:eastAsia="Times New Roman" w:hAnsi="Times"/>
@@ -5088,7 +5209,7 @@
         </w:rPr>
         <w:t xml:space="preserve"> </w:t>
       </w:r>
-      <w:commentRangeStart w:id="183"/>
+      <w:commentRangeStart w:id="189"/>
       <w:r>
         <w:rPr>
           <w:rFonts w:ascii="Times" w:eastAsia="Times New Roman" w:hAnsi="Times"/>
@@ -5152,14 +5273,14 @@
         </w:rPr>
         <w:t>.</w:t>
       </w:r>
-      <w:commentRangeEnd w:id="183"/>
+      <w:commentRangeEnd w:id="189"/>
       <w:r>
         <w:rPr>
           <w:rStyle w:val="CommentReference"/>
           <w:b/>
           <w:bCs/>
         </w:rPr>
-        <w:commentReference w:id="183"/>
+        <w:commentReference w:id="189"/>
       </w:r>
       <w:r>
         <w:rPr>
@@ -5490,7 +5611,7 @@
         </w:rPr>
         <w:t xml:space="preserve">he only description of an actual model that we found </w:t>
       </w:r>
-      <w:commentRangeStart w:id="184"/>
+      <w:commentRangeStart w:id="190"/>
       <w:r>
         <w:rPr>
           <w:rFonts w:ascii="Times" w:eastAsia="Times New Roman" w:hAnsi="Times"/>
@@ -5538,12 +5659,12 @@
         </w:rPr>
         <w:t>. T</w:t>
       </w:r>
-      <w:commentRangeEnd w:id="184"/>
+      <w:commentRangeEnd w:id="190"/>
       <w:r>
         <w:rPr>
           <w:rStyle w:val="CommentReference"/>
         </w:rPr>
-        <w:commentReference w:id="184"/>
+        <w:commentReference w:id="190"/>
       </w:r>
       <w:r>
         <w:rPr>
@@ -6249,7 +6370,7 @@
         </w:rPr>
         <w:t xml:space="preserve">As such, I could have used a bit more explanation as to why prediction error is viewed as a signal to guide *post-perceptual* decisions (p. 28). Prediction error need not be conceptualized as relating to post-perceptual changes; indeed, phenomena like phonetic recalibration has often been described as a perceptual learning phenomenon (even dating back to the papers where the paradigm was introduced, such as Norris et al., 2003), which suggests a low-level perceptual locus rather than a post-perceptual locus (Goldstone, 1998). Furthermore, some work suggests that prediction error may be functionally equivalent to top-down feedback (i.e., may have a perceptual locus; Luthra et al., 2021, PB&amp;R). What, then, leads the authors to describe this phenomenon in terms of changes to post-perceptual biases? If this is just one possible view of how such learning should occur, I'd encourage the authors to say so explicitly. For instance, </w:t>
       </w:r>
-      <w:commentRangeStart w:id="185"/>
+      <w:commentRangeStart w:id="191"/>
       <w:r>
         <w:rPr>
           <w:rFonts w:ascii="Times" w:eastAsia="Times New Roman" w:hAnsi="Times"/>
@@ -6259,12 +6380,12 @@
         </w:rPr>
         <w:t>the sentence "Participants can use this prediction error—operationalized here as the surprisal (|) of the category label given the acoustic input—to adapt the biases for all categories" (lines 582-584) could be preceded with a clause like "Under the view that talker adaptation reflects changes at a post-perceptual stage of speech processing."</w:t>
       </w:r>
-      <w:commentRangeEnd w:id="185"/>
+      <w:commentRangeEnd w:id="191"/>
       <w:r>
         <w:rPr>
           <w:rStyle w:val="CommentReference"/>
         </w:rPr>
-        <w:commentReference w:id="185"/>
+        <w:commentReference w:id="191"/>
       </w:r>
     </w:p>
     <w:p>
@@ -6336,8 +6457,8 @@
         </w:rPr>
         <w:t xml:space="preserve"> the three change models are sensitive to prediction errors </w:t>
       </w:r>
-      <w:commentRangeStart w:id="186"/>
-      <w:commentRangeStart w:id="187"/>
+      <w:commentRangeStart w:id="192"/>
+      <w:commentRangeStart w:id="193"/>
       <w:r>
         <w:rPr>
           <w:rFonts w:ascii="Times" w:eastAsia="Times New Roman" w:hAnsi="Times"/>
@@ -6385,19 +6506,19 @@
         </w:rPr>
         <w:t>XXX on p. XXX</w:t>
       </w:r>
-      <w:commentRangeEnd w:id="186"/>
+      <w:commentRangeEnd w:id="192"/>
       <w:r>
         <w:rPr>
           <w:rStyle w:val="CommentReference"/>
         </w:rPr>
-        <w:commentReference w:id="186"/>
-      </w:r>
-      <w:commentRangeEnd w:id="187"/>
+        <w:commentReference w:id="192"/>
+      </w:r>
+      <w:commentRangeEnd w:id="193"/>
       <w:r>
         <w:rPr>
           <w:rStyle w:val="CommentReference"/>
         </w:rPr>
-        <w:commentReference w:id="187"/>
+        <w:commentReference w:id="193"/>
       </w:r>
       <w:r>
         <w:rPr>
@@ -6537,8 +6658,8 @@
         </w:rPr>
         <w:t xml:space="preserve">rediction errors can—and probably do—exist at many levels of </w:t>
       </w:r>
-      <w:commentRangeStart w:id="188"/>
-      <w:commentRangeStart w:id="189"/>
+      <w:commentRangeStart w:id="194"/>
+      <w:commentRangeStart w:id="195"/>
       <w:r>
         <w:rPr>
           <w:rFonts w:ascii="Times" w:eastAsia="Times New Roman" w:hAnsi="Times"/>
@@ -6548,19 +6669,19 @@
         </w:rPr>
         <w:t>representations.</w:t>
       </w:r>
-      <w:commentRangeEnd w:id="188"/>
+      <w:commentRangeEnd w:id="194"/>
       <w:r>
         <w:rPr>
           <w:rStyle w:val="CommentReference"/>
         </w:rPr>
-        <w:commentReference w:id="188"/>
-      </w:r>
-      <w:commentRangeEnd w:id="189"/>
+        <w:commentReference w:id="194"/>
+      </w:r>
+      <w:commentRangeEnd w:id="195"/>
       <w:r>
         <w:rPr>
           <w:rStyle w:val="CommentReference"/>
         </w:rPr>
-        <w:commentReference w:id="189"/>
+        <w:commentReference w:id="195"/>
       </w:r>
       <w:r>
         <w:rPr>
@@ -6870,7 +6991,7 @@
         </w:rPr>
         <w:t>n</w:t>
       </w:r>
-      <w:commentRangeStart w:id="190"/>
+      <w:commentRangeStart w:id="196"/>
       <w:r>
         <w:rPr>
           <w:rFonts w:ascii="Times" w:eastAsia="Times New Roman" w:hAnsi="Times"/>
@@ -6891,7 +7012,7 @@
         </w:rPr>
         <w:t xml:space="preserve"> (footnote </w:t>
       </w:r>
-      <w:ins w:id="191" w:author="Kurumada, Chigusa" w:date="2023-03-20T13:17:00Z">
+      <w:ins w:id="197" w:author="Kurumada, Chigusa" w:date="2023-03-20T13:17:00Z">
         <w:r>
           <w:rPr>
             <w:rFonts w:ascii="Times" w:eastAsia="Times New Roman" w:hAnsi="Times"/>
@@ -6899,7 +7020,7 @@
             <w:sz w:val="22"/>
             <w:szCs w:val="22"/>
             <w:highlight w:val="yellow"/>
-            <w:rPrChange w:id="192" w:author="Kurumada, Chigusa" w:date="2023-03-20T13:17:00Z">
+            <w:rPrChange w:id="198" w:author="Kurumada, Chigusa" w:date="2023-03-20T13:17:00Z">
               <w:rPr>
                 <w:rFonts w:ascii="Times" w:eastAsia="Times New Roman" w:hAnsi="Times"/>
                 <w:color w:val="000000" w:themeColor="text1"/>
@@ -6911,7 +7032,7 @@
           <w:t>2</w:t>
         </w:r>
       </w:ins>
-      <w:del w:id="193" w:author="Kurumada, Chigusa" w:date="2023-03-20T13:17:00Z">
+      <w:del w:id="199" w:author="Kurumada, Chigusa" w:date="2023-03-20T13:17:00Z">
         <w:r>
           <w:rPr>
             <w:rFonts w:ascii="Times" w:eastAsia="Times New Roman" w:hAnsi="Times"/>
@@ -6931,9 +7052,9 @@
         </w:rPr>
         <w:t xml:space="preserve">, p. </w:t>
       </w:r>
-      <w:commentRangeStart w:id="194"/>
-      <w:commentRangeStart w:id="195"/>
-      <w:ins w:id="196" w:author="Kurumada, Chigusa" w:date="2023-03-20T13:17:00Z">
+      <w:commentRangeStart w:id="200"/>
+      <w:commentRangeStart w:id="201"/>
+      <w:ins w:id="202" w:author="Kurumada, Chigusa" w:date="2023-03-20T13:17:00Z">
         <w:r>
           <w:rPr>
             <w:rFonts w:ascii="Times" w:eastAsia="Times New Roman" w:hAnsi="Times"/>
@@ -6944,25 +7065,25 @@
           <w:t>11</w:t>
         </w:r>
       </w:ins>
-      <w:commentRangeEnd w:id="194"/>
-      <w:ins w:id="197" w:author="Kurumada, Chigusa" w:date="2023-03-20T13:25:00Z">
+      <w:commentRangeEnd w:id="200"/>
+      <w:ins w:id="203" w:author="Kurumada, Chigusa" w:date="2023-03-20T13:25:00Z">
         <w:r>
           <w:rPr>
             <w:rStyle w:val="CommentReference"/>
           </w:rPr>
-          <w:commentReference w:id="194"/>
+          <w:commentReference w:id="200"/>
         </w:r>
       </w:ins>
-      <w:commentRangeEnd w:id="195"/>
-      <w:ins w:id="198" w:author="Kurumada, Chigusa" w:date="2023-03-20T13:26:00Z">
+      <w:commentRangeEnd w:id="201"/>
+      <w:ins w:id="204" w:author="Kurumada, Chigusa" w:date="2023-03-20T13:26:00Z">
         <w:r>
           <w:rPr>
             <w:rStyle w:val="CommentReference"/>
           </w:rPr>
-          <w:commentReference w:id="195"/>
+          <w:commentReference w:id="201"/>
         </w:r>
       </w:ins>
-      <w:del w:id="199" w:author="Kurumada, Chigusa" w:date="2023-03-20T13:17:00Z">
+      <w:del w:id="205" w:author="Kurumada, Chigusa" w:date="2023-03-20T13:17:00Z">
         <w:r>
           <w:rPr>
             <w:rFonts w:ascii="Times" w:eastAsia="Times New Roman" w:hAnsi="Times"/>
@@ -6991,12 +7112,12 @@
         </w:rPr>
         <w:t xml:space="preserve"> </w:t>
       </w:r>
-      <w:commentRangeEnd w:id="190"/>
+      <w:commentRangeEnd w:id="196"/>
       <w:r>
         <w:rPr>
           <w:rStyle w:val="CommentReference"/>
         </w:rPr>
-        <w:commentReference w:id="190"/>
+        <w:commentReference w:id="196"/>
       </w:r>
       <w:r>
         <w:rPr>
@@ -7259,7 +7380,7 @@
         </w:rPr>
         <w:t xml:space="preserve">We appreciate this comment. </w:t>
       </w:r>
-      <w:commentRangeStart w:id="200"/>
+      <w:commentRangeStart w:id="206"/>
       <w:r>
         <w:rPr>
           <w:rFonts w:ascii="Times" w:eastAsia="Times New Roman" w:hAnsi="Times"/>
@@ -7280,12 +7401,12 @@
         </w:rPr>
         <w:t xml:space="preserve"> </w:t>
       </w:r>
-      <w:commentRangeEnd w:id="200"/>
+      <w:commentRangeEnd w:id="206"/>
       <w:r>
         <w:rPr>
           <w:rStyle w:val="CommentReference"/>
         </w:rPr>
-        <w:commentReference w:id="200"/>
+        <w:commentReference w:id="206"/>
       </w:r>
       <w:r>
         <w:rPr>
@@ -7296,7 +7417,7 @@
         </w:rPr>
         <w:t xml:space="preserve">Doing so for each mention of the variable would further lengthen the manuscript. We also considered adding a table with all variables but we’re not quite sure how that would go beyond Figures 8, 10, and 13. </w:t>
       </w:r>
-      <w:commentRangeStart w:id="201"/>
+      <w:commentRangeStart w:id="207"/>
       <w:r>
         <w:rPr>
           <w:rFonts w:ascii="Times" w:eastAsia="Times New Roman" w:hAnsi="Times"/>
@@ -7306,12 +7427,12 @@
         </w:rPr>
         <w:t>Would a figure that consolidates all three of these figures into one perhaps help?</w:t>
       </w:r>
-      <w:commentRangeEnd w:id="201"/>
+      <w:commentRangeEnd w:id="207"/>
       <w:r>
         <w:rPr>
           <w:rStyle w:val="CommentReference"/>
         </w:rPr>
-        <w:commentReference w:id="201"/>
+        <w:commentReference w:id="207"/>
       </w:r>
     </w:p>
     <w:p>
@@ -7508,8 +7629,8 @@
         </w:rPr>
         <w:t xml:space="preserve"> </w:t>
       </w:r>
-      <w:commentRangeStart w:id="202"/>
-      <w:commentRangeStart w:id="203"/>
+      <w:commentRangeStart w:id="208"/>
+      <w:commentRangeStart w:id="209"/>
       <w:r>
         <w:rPr>
           <w:rFonts w:ascii="Times" w:eastAsia="Times New Roman" w:hAnsi="Times"/>
@@ -7519,7 +7640,7 @@
         </w:rPr>
         <w:t xml:space="preserve">Elsewhere, we have seen </w:t>
       </w:r>
-      <w:ins w:id="204" w:author="Kurumada, Chigusa" w:date="2023-03-20T13:28:00Z">
+      <w:ins w:id="210" w:author="Kurumada, Chigusa" w:date="2023-03-20T13:28:00Z">
         <w:r>
           <w:rPr>
             <w:rFonts w:ascii="Times" w:eastAsia="Times New Roman" w:hAnsi="Times"/>
@@ -7530,7 +7651,7 @@
           <w:t xml:space="preserve">the notion of </w:t>
         </w:r>
       </w:ins>
-      <w:del w:id="205" w:author="Kurumada, Chigusa" w:date="2023-03-20T13:28:00Z">
+      <w:del w:id="211" w:author="Kurumada, Chigusa" w:date="2023-03-20T13:28:00Z">
         <w:r>
           <w:rPr>
             <w:rFonts w:ascii="Times" w:eastAsia="Times New Roman" w:hAnsi="Times"/>
@@ -7539,7 +7660,7 @@
             <w:color w:val="000000" w:themeColor="text1"/>
             <w:sz w:val="22"/>
             <w:szCs w:val="22"/>
-            <w:rPrChange w:id="206" w:author="Kurumada, Chigusa" w:date="2023-03-20T13:28:00Z">
+            <w:rPrChange w:id="212" w:author="Kurumada, Chigusa" w:date="2023-03-20T13:28:00Z">
               <w:rPr>
                 <w:rFonts w:ascii="Times" w:eastAsia="Times New Roman" w:hAnsi="Times"/>
                 <w:color w:val="000000" w:themeColor="text1"/>
@@ -7551,7 +7672,7 @@
           <w:delText>“</w:delText>
         </w:r>
       </w:del>
-      <w:ins w:id="207" w:author="Kurumada, Chigusa" w:date="2023-03-20T13:28:00Z">
+      <w:ins w:id="213" w:author="Kurumada, Chigusa" w:date="2023-03-20T13:28:00Z">
         <w:r>
           <w:rPr>
             <w:rFonts w:ascii="Times" w:eastAsia="Times New Roman" w:hAnsi="Times"/>
@@ -7560,7 +7681,7 @@
             <w:color w:val="000000" w:themeColor="text1"/>
             <w:sz w:val="22"/>
             <w:szCs w:val="22"/>
-            <w:rPrChange w:id="208" w:author="Kurumada, Chigusa" w:date="2023-03-20T13:28:00Z">
+            <w:rPrChange w:id="214" w:author="Kurumada, Chigusa" w:date="2023-03-20T13:28:00Z">
               <w:rPr>
                 <w:rFonts w:ascii="Times" w:eastAsia="Times New Roman" w:hAnsi="Times"/>
                 <w:color w:val="000000" w:themeColor="text1"/>
@@ -7590,7 +7711,7 @@
         </w:rPr>
         <w:t>criteria</w:t>
       </w:r>
-      <w:ins w:id="209" w:author="Kurumada, Chigusa" w:date="2023-03-20T13:28:00Z">
+      <w:ins w:id="215" w:author="Kurumada, Chigusa" w:date="2023-03-20T13:28:00Z">
         <w:r>
           <w:rPr>
             <w:rFonts w:ascii="Times" w:eastAsia="Times New Roman" w:hAnsi="Times"/>
@@ -7610,7 +7731,7 @@
         </w:rPr>
         <w:t xml:space="preserve"> relaxation</w:t>
       </w:r>
-      <w:del w:id="210" w:author="Kurumada, Chigusa" w:date="2023-03-20T13:29:00Z">
+      <w:del w:id="216" w:author="Kurumada, Chigusa" w:date="2023-03-20T13:29:00Z">
         <w:r>
           <w:rPr>
             <w:rFonts w:ascii="Times" w:eastAsia="Times New Roman" w:hAnsi="Times"/>
@@ -7659,19 +7780,19 @@
         </w:rPr>
         <w:t xml:space="preserve"> </w:t>
       </w:r>
-      <w:commentRangeEnd w:id="202"/>
+      <w:commentRangeEnd w:id="208"/>
       <w:r>
         <w:rPr>
           <w:rStyle w:val="CommentReference"/>
         </w:rPr>
-        <w:commentReference w:id="202"/>
-      </w:r>
-      <w:commentRangeEnd w:id="203"/>
+        <w:commentReference w:id="208"/>
+      </w:r>
+      <w:commentRangeEnd w:id="209"/>
       <w:r>
         <w:rPr>
           <w:rStyle w:val="CommentReference"/>
         </w:rPr>
-        <w:commentReference w:id="203"/>
+        <w:commentReference w:id="209"/>
       </w:r>
       <w:r>
         <w:rPr>
@@ -7682,7 +7803,7 @@
         </w:rPr>
         <w:t xml:space="preserve"> </w:t>
       </w:r>
-      <w:ins w:id="211" w:author="Kurumada, Chigusa" w:date="2023-03-20T13:29:00Z">
+      <w:ins w:id="217" w:author="Kurumada, Chigusa" w:date="2023-03-20T13:29:00Z">
         <w:r>
           <w:rPr>
             <w:rFonts w:ascii="Times" w:eastAsia="Times New Roman" w:hAnsi="Times"/>
@@ -7693,7 +7814,7 @@
           <w:t xml:space="preserve">We hope the isolation of the decision-making process as a separate mechanism of adaptation will help resolve this conceptual confusion </w:t>
         </w:r>
       </w:ins>
-      <w:ins w:id="212" w:author="Kurumada, Chigusa" w:date="2023-03-20T13:30:00Z">
+      <w:ins w:id="218" w:author="Kurumada, Chigusa" w:date="2023-03-20T13:30:00Z">
         <w:r>
           <w:rPr>
             <w:rFonts w:ascii="Times" w:eastAsia="Times New Roman" w:hAnsi="Times"/>
@@ -7725,7 +7846,9 @@
         <w:br/>
         <w:t xml:space="preserve">p. 7, lines 211-216 — I'd recommend citing </w:t>
       </w:r>
-      <w:commentRangeStart w:id="213"/>
+      <w:commentRangeStart w:id="219"/>
+      <w:commentRangeStart w:id="220"/>
+      <w:commentRangeStart w:id="221"/>
       <w:r>
         <w:rPr>
           <w:rFonts w:ascii="Times" w:eastAsia="Times New Roman" w:hAnsi="Times"/>
@@ -7735,12 +7858,26 @@
         </w:rPr>
         <w:t xml:space="preserve">Magnuson and Nusbaum (2007) for an alternative conception of normalization </w:t>
       </w:r>
-      <w:commentRangeEnd w:id="213"/>
+      <w:commentRangeEnd w:id="219"/>
       <w:r>
         <w:rPr>
           <w:rStyle w:val="CommentReference"/>
         </w:rPr>
-        <w:commentReference w:id="213"/>
+        <w:commentReference w:id="219"/>
+      </w:r>
+      <w:commentRangeEnd w:id="220"/>
+      <w:r>
+        <w:rPr>
+          <w:rStyle w:val="CommentReference"/>
+        </w:rPr>
+        <w:commentReference w:id="220"/>
+      </w:r>
+      <w:commentRangeEnd w:id="221"/>
+      <w:r>
+        <w:rPr>
+          <w:rStyle w:val="CommentReference"/>
+        </w:rPr>
+        <w:commentReference w:id="221"/>
       </w:r>
       <w:r>
         <w:rPr>
@@ -7776,8 +7913,9 @@
       <w:pPr>
         <w:ind w:firstLine="0"/>
         <w:rPr>
-          <w:rFonts w:ascii="Times" w:eastAsia="Times New Roman" w:hAnsi="Times"/>
-          <w:color w:val="0031E6"/>
+          <w:del w:id="222" w:author="Xin Xie" w:date="2023-03-21T23:02:00Z"/>
+          <w:rFonts w:ascii="Times" w:eastAsia="Times New Roman" w:hAnsi="Times"/>
+          <w:color w:val="000000" w:themeColor="text1"/>
           <w:sz w:val="22"/>
           <w:szCs w:val="22"/>
         </w:rPr>
@@ -7787,22 +7925,224 @@
       <w:pPr>
         <w:ind w:firstLine="0"/>
         <w:rPr>
-          <w:rFonts w:ascii="Times" w:eastAsia="Times New Roman" w:hAnsi="Times"/>
-          <w:color w:val="000000" w:themeColor="text1"/>
-          <w:sz w:val="22"/>
-          <w:szCs w:val="22"/>
-        </w:rPr>
-      </w:pPr>
-      <w:r>
-        <w:rPr>
-          <w:rFonts w:ascii="Times" w:eastAsia="Times New Roman" w:hAnsi="Times"/>
-          <w:color w:val="000000" w:themeColor="text1"/>
-          <w:sz w:val="22"/>
-          <w:szCs w:val="22"/>
-          <w:highlight w:val="yellow"/>
-        </w:rPr>
-        <w:t>XXX</w:t>
-      </w:r>
+          <w:ins w:id="223" w:author="Xin Xie" w:date="2023-03-21T23:02:00Z"/>
+          <w:rFonts w:ascii="Times" w:eastAsia="Times New Roman" w:hAnsi="Times"/>
+          <w:color w:val="0031E6"/>
+          <w:sz w:val="22"/>
+          <w:szCs w:val="22"/>
+        </w:rPr>
+      </w:pPr>
+    </w:p>
+    <w:p>
+      <w:pPr>
+        <w:ind w:firstLine="0"/>
+        <w:rPr>
+          <w:rFonts w:ascii="Times" w:eastAsia="Times New Roman" w:hAnsi="Times"/>
+          <w:color w:val="000000" w:themeColor="text1"/>
+          <w:sz w:val="22"/>
+          <w:szCs w:val="22"/>
+        </w:rPr>
+      </w:pPr>
+      <w:ins w:id="224" w:author="Xin Xie" w:date="2023-03-21T23:02:00Z">
+        <w:r>
+          <w:rPr>
+            <w:rFonts w:ascii="Times" w:eastAsia="Times New Roman" w:hAnsi="Times"/>
+            <w:color w:val="000000" w:themeColor="text1"/>
+            <w:sz w:val="22"/>
+            <w:szCs w:val="22"/>
+            <w:rPrChange w:id="225" w:author="Xin Xie" w:date="2023-03-21T23:09:00Z">
+              <w:rPr>
+                <w:rFonts w:ascii="Times" w:eastAsia="Times New Roman" w:hAnsi="Times"/>
+                <w:color w:val="000000" w:themeColor="text1"/>
+                <w:sz w:val="22"/>
+                <w:szCs w:val="22"/>
+                <w:highlight w:val="yellow"/>
+              </w:rPr>
+            </w:rPrChange>
+          </w:rPr>
+          <w:t xml:space="preserve">We have now added </w:t>
+        </w:r>
+        <w:commentRangeStart w:id="226"/>
+        <w:r>
+          <w:rPr>
+            <w:rFonts w:ascii="Times" w:eastAsia="Times New Roman" w:hAnsi="Times"/>
+            <w:color w:val="000000" w:themeColor="text1"/>
+            <w:sz w:val="22"/>
+            <w:szCs w:val="22"/>
+            <w:rPrChange w:id="227" w:author="Xin Xie" w:date="2023-03-21T23:09:00Z">
+              <w:rPr>
+                <w:rFonts w:ascii="Times" w:eastAsia="Times New Roman" w:hAnsi="Times"/>
+                <w:color w:val="000000" w:themeColor="text1"/>
+                <w:sz w:val="22"/>
+                <w:szCs w:val="22"/>
+                <w:highlight w:val="yellow"/>
+              </w:rPr>
+            </w:rPrChange>
+          </w:rPr>
+          <w:t xml:space="preserve">the two references to Footnote </w:t>
+        </w:r>
+        <w:r>
+          <w:rPr>
+            <w:rFonts w:ascii="Times" w:eastAsia="Times New Roman" w:hAnsi="Times"/>
+            <w:color w:val="000000" w:themeColor="text1"/>
+            <w:sz w:val="22"/>
+            <w:szCs w:val="22"/>
+            <w:rPrChange w:id="228" w:author="Xin Xie" w:date="2023-03-21T23:09:00Z">
+              <w:rPr>
+                <w:rFonts w:ascii="Times" w:eastAsia="Times New Roman" w:hAnsi="Times"/>
+                <w:color w:val="000000" w:themeColor="text1"/>
+                <w:sz w:val="22"/>
+                <w:szCs w:val="22"/>
+                <w:highlight w:val="yellow"/>
+              </w:rPr>
+            </w:rPrChange>
+          </w:rPr>
+          <w:t>1</w:t>
+        </w:r>
+        <w:r>
+          <w:rPr>
+            <w:rFonts w:ascii="Times" w:eastAsia="Times New Roman" w:hAnsi="Times"/>
+            <w:color w:val="000000" w:themeColor="text1"/>
+            <w:sz w:val="22"/>
+            <w:szCs w:val="22"/>
+            <w:rPrChange w:id="229" w:author="Xin Xie" w:date="2023-03-21T23:09:00Z">
+              <w:rPr>
+                <w:rFonts w:ascii="Times" w:eastAsia="Times New Roman" w:hAnsi="Times"/>
+                <w:color w:val="000000" w:themeColor="text1"/>
+                <w:sz w:val="22"/>
+                <w:szCs w:val="22"/>
+                <w:highlight w:val="yellow"/>
+              </w:rPr>
+            </w:rPrChange>
+          </w:rPr>
+          <w:t xml:space="preserve"> on p. </w:t>
+        </w:r>
+        <w:r>
+          <w:rPr>
+            <w:rFonts w:ascii="Times" w:eastAsia="Times New Roman" w:hAnsi="Times"/>
+            <w:color w:val="000000" w:themeColor="text1"/>
+            <w:sz w:val="22"/>
+            <w:szCs w:val="22"/>
+            <w:rPrChange w:id="230" w:author="Xin Xie" w:date="2023-03-21T23:09:00Z">
+              <w:rPr>
+                <w:rFonts w:ascii="Times" w:eastAsia="Times New Roman" w:hAnsi="Times"/>
+                <w:color w:val="000000" w:themeColor="text1"/>
+                <w:sz w:val="22"/>
+                <w:szCs w:val="22"/>
+                <w:highlight w:val="yellow"/>
+              </w:rPr>
+            </w:rPrChange>
+          </w:rPr>
+          <w:t>8</w:t>
+        </w:r>
+        <w:r>
+          <w:rPr>
+            <w:rFonts w:ascii="Times" w:eastAsia="Times New Roman" w:hAnsi="Times"/>
+            <w:color w:val="000000" w:themeColor="text1"/>
+            <w:sz w:val="22"/>
+            <w:szCs w:val="22"/>
+            <w:rPrChange w:id="231" w:author="Xin Xie" w:date="2023-03-21T23:09:00Z">
+              <w:rPr>
+                <w:rFonts w:ascii="Times" w:eastAsia="Times New Roman" w:hAnsi="Times"/>
+                <w:color w:val="000000" w:themeColor="text1"/>
+                <w:sz w:val="22"/>
+                <w:szCs w:val="22"/>
+                <w:highlight w:val="yellow"/>
+              </w:rPr>
+            </w:rPrChange>
+          </w:rPr>
+          <w:t xml:space="preserve">. </w:t>
+        </w:r>
+      </w:ins>
+      <w:commentRangeEnd w:id="226"/>
+      <w:ins w:id="232" w:author="Xin Xie" w:date="2023-03-21T23:28:00Z">
+        <w:r>
+          <w:rPr>
+            <w:rStyle w:val="CommentReference"/>
+          </w:rPr>
+          <w:commentReference w:id="226"/>
+        </w:r>
+      </w:ins>
+      <w:ins w:id="233" w:author="Xin Xie" w:date="2023-03-21T23:02:00Z">
+        <w:r>
+          <w:rPr>
+            <w:rFonts w:ascii="Times" w:eastAsia="Times New Roman" w:hAnsi="Times"/>
+            <w:color w:val="000000" w:themeColor="text1"/>
+            <w:sz w:val="22"/>
+            <w:szCs w:val="22"/>
+            <w:rPrChange w:id="234" w:author="Xin Xie" w:date="2023-03-21T23:09:00Z">
+              <w:rPr>
+                <w:rFonts w:ascii="Times" w:eastAsia="Times New Roman" w:hAnsi="Times"/>
+                <w:color w:val="000000" w:themeColor="text1"/>
+                <w:sz w:val="22"/>
+                <w:szCs w:val="22"/>
+                <w:highlight w:val="yellow"/>
+              </w:rPr>
+            </w:rPrChange>
+          </w:rPr>
+          <w:t xml:space="preserve">We agree that under these normalization accounts, talker information is not </w:t>
+        </w:r>
+      </w:ins>
+      <w:ins w:id="235" w:author="Xin Xie" w:date="2023-03-21T23:03:00Z">
+        <w:r>
+          <w:rPr>
+            <w:rFonts w:ascii="Times" w:eastAsia="Times New Roman" w:hAnsi="Times"/>
+            <w:color w:val="000000" w:themeColor="text1"/>
+            <w:sz w:val="22"/>
+            <w:szCs w:val="22"/>
+            <w:rPrChange w:id="236" w:author="Xin Xie" w:date="2023-03-21T23:09:00Z">
+              <w:rPr>
+                <w:rFonts w:ascii="Times" w:eastAsia="Times New Roman" w:hAnsi="Times"/>
+                <w:color w:val="000000" w:themeColor="text1"/>
+                <w:sz w:val="22"/>
+                <w:szCs w:val="22"/>
+                <w:highlight w:val="yellow"/>
+              </w:rPr>
+            </w:rPrChange>
+          </w:rPr>
+          <w:t>discarded forever and may be stored for in other types of representations (e.g., those used for voice recognition or social inference)</w:t>
+        </w:r>
+      </w:ins>
+      <w:ins w:id="237" w:author="Xin Xie" w:date="2023-03-21T23:05:00Z">
+        <w:r>
+          <w:rPr>
+            <w:rFonts w:ascii="Times" w:eastAsia="Times New Roman" w:hAnsi="Times"/>
+            <w:color w:val="000000" w:themeColor="text1"/>
+            <w:sz w:val="22"/>
+            <w:szCs w:val="22"/>
+            <w:rPrChange w:id="238" w:author="Xin Xie" w:date="2023-03-21T23:09:00Z">
+              <w:rPr>
+                <w:rFonts w:ascii="Times" w:eastAsia="Times New Roman" w:hAnsi="Times"/>
+                <w:color w:val="000000" w:themeColor="text1"/>
+                <w:sz w:val="22"/>
+                <w:szCs w:val="22"/>
+                <w:highlight w:val="yellow"/>
+              </w:rPr>
+            </w:rPrChange>
+          </w:rPr>
+          <w:t xml:space="preserve">. </w:t>
+        </w:r>
+      </w:ins>
+      <w:del w:id="239" w:author="Xin Xie" w:date="2023-03-21T23:01:00Z">
+        <w:r>
+          <w:rPr>
+            <w:rFonts w:ascii="Times" w:eastAsia="Times New Roman" w:hAnsi="Times"/>
+            <w:color w:val="000000" w:themeColor="text1"/>
+            <w:sz w:val="22"/>
+            <w:szCs w:val="22"/>
+            <w:rPrChange w:id="240" w:author="Xin Xie" w:date="2023-03-21T23:09:00Z">
+              <w:rPr>
+                <w:rFonts w:ascii="Times" w:eastAsia="Times New Roman" w:hAnsi="Times"/>
+                <w:color w:val="000000" w:themeColor="text1"/>
+                <w:sz w:val="22"/>
+                <w:szCs w:val="22"/>
+                <w:highlight w:val="yellow"/>
+              </w:rPr>
+            </w:rPrChange>
+          </w:rPr>
+          <w:delText>XXX</w:delText>
+        </w:r>
+      </w:del>
     </w:p>
     <w:p>
       <w:pPr>
@@ -7824,7 +8164,7 @@
         <w:br/>
         <w:t>p. 8, line 222 — Maybe the question is whether normalization can *fully* explain talker-specific adaptation. As discussed elsewhere in the manuscript, there's some good work suggesting that while normalization helps, it only gets the listener so far, and it can be useful to condition category identity on other acoustic cues even after applying a normalization mechanism (</w:t>
       </w:r>
-      <w:commentRangeStart w:id="214"/>
+      <w:commentRangeStart w:id="241"/>
       <w:proofErr w:type="spellStart"/>
       <w:r>
         <w:rPr>
@@ -7845,12 +8185,12 @@
         </w:rPr>
         <w:t xml:space="preserve"> et al., 2020</w:t>
       </w:r>
-      <w:commentRangeEnd w:id="214"/>
+      <w:commentRangeEnd w:id="241"/>
       <w:r>
         <w:rPr>
           <w:rStyle w:val="CommentReference"/>
         </w:rPr>
-        <w:commentReference w:id="214"/>
+        <w:commentReference w:id="241"/>
       </w:r>
       <w:r>
         <w:rPr>
@@ -7913,7 +8253,7 @@
         </w:rPr>
         <w:br/>
       </w:r>
-      <w:commentRangeStart w:id="215"/>
+      <w:commentRangeStart w:id="242"/>
       <w:r>
         <w:rPr>
           <w:rFonts w:ascii="Times" w:eastAsia="Times New Roman" w:hAnsi="Times"/>
@@ -7943,12 +8283,12 @@
         </w:rPr>
         <w:t xml:space="preserve"> example is a striking one here because an additional analysis with the same dataset (Luthra et al., 2020) shows how these adaptive changes are tied to the activity of relatively early (temporoparietal) brain regions, potentially suggesting multiple mechanisms underlying talker adaptation and not just decision-level ones.</w:t>
       </w:r>
-      <w:commentRangeEnd w:id="215"/>
+      <w:commentRangeEnd w:id="242"/>
       <w:r>
         <w:rPr>
           <w:rStyle w:val="CommentReference"/>
         </w:rPr>
-        <w:commentReference w:id="215"/>
+        <w:commentReference w:id="242"/>
       </w:r>
     </w:p>
     <w:p>
@@ -7984,7 +8324,7 @@
         </w:rPr>
         <w:t xml:space="preserve">Thank you for </w:t>
       </w:r>
-      <w:del w:id="216" w:author="Kurumada, Chigusa" w:date="2023-03-20T13:33:00Z">
+      <w:del w:id="243" w:author="Kurumada, Chigusa" w:date="2023-03-20T13:33:00Z">
         <w:r>
           <w:rPr>
             <w:rFonts w:ascii="Times" w:eastAsia="Times New Roman" w:hAnsi="Times"/>
@@ -7996,7 +8336,7 @@
           <w:delText>making us aware/reminding us of this work</w:delText>
         </w:r>
       </w:del>
-      <w:ins w:id="217" w:author="Kurumada, Chigusa" w:date="2023-03-20T13:33:00Z">
+      <w:ins w:id="244" w:author="Kurumada, Chigusa" w:date="2023-03-20T13:33:00Z">
         <w:r>
           <w:rPr>
             <w:rFonts w:ascii="Times" w:eastAsia="Times New Roman" w:hAnsi="Times"/>
@@ -8018,7 +8358,7 @@
         </w:rPr>
         <w:t xml:space="preserve">. </w:t>
       </w:r>
-      <w:commentRangeStart w:id="218"/>
+      <w:commentRangeStart w:id="245"/>
       <w:r>
         <w:rPr>
           <w:rFonts w:ascii="Times" w:eastAsia="Times New Roman" w:hAnsi="Times"/>
@@ -8031,7 +8371,7 @@
         </w:rPr>
         <w:t>We now</w:t>
       </w:r>
-      <w:ins w:id="219" w:author="Kurumada, Chigusa" w:date="2023-03-20T13:34:00Z">
+      <w:ins w:id="246" w:author="Kurumada, Chigusa" w:date="2023-03-20T13:34:00Z">
         <w:r>
           <w:rPr>
             <w:rFonts w:ascii="Times" w:eastAsia="Times New Roman" w:hAnsi="Times"/>
@@ -8045,7 +8385,7 @@
           <w:t xml:space="preserve"> discuss</w:t>
         </w:r>
       </w:ins>
-      <w:del w:id="220" w:author="Kurumada, Chigusa" w:date="2023-03-20T13:34:00Z">
+      <w:del w:id="247" w:author="Kurumada, Chigusa" w:date="2023-03-20T13:34:00Z">
         <w:r>
           <w:rPr>
             <w:rFonts w:ascii="Times" w:eastAsia="Times New Roman" w:hAnsi="Times"/>
@@ -8059,7 +8399,7 @@
           <w:delText xml:space="preserve"> mention</w:delText>
         </w:r>
       </w:del>
-      <w:ins w:id="221" w:author="Kurumada, Chigusa" w:date="2023-03-20T13:33:00Z">
+      <w:ins w:id="248" w:author="Kurumada, Chigusa" w:date="2023-03-20T13:33:00Z">
         <w:r>
           <w:rPr>
             <w:rFonts w:ascii="Times" w:eastAsia="Times New Roman" w:hAnsi="Times"/>
@@ -8073,7 +8413,7 @@
           <w:t xml:space="preserve"> </w:t>
         </w:r>
       </w:ins>
-      <w:ins w:id="222" w:author="Kurumada, Chigusa" w:date="2023-03-20T13:34:00Z">
+      <w:ins w:id="249" w:author="Kurumada, Chigusa" w:date="2023-03-20T13:34:00Z">
         <w:r>
           <w:rPr>
             <w:rFonts w:ascii="Times" w:eastAsia="Times New Roman" w:hAnsi="Times"/>
@@ -8099,15 +8439,15 @@
         </w:rPr>
         <w:t xml:space="preserve"> </w:t>
       </w:r>
-      <w:commentRangeEnd w:id="218"/>
+      <w:commentRangeEnd w:id="245"/>
       <w:r>
         <w:rPr>
           <w:rStyle w:val="CommentReference"/>
         </w:rPr>
-        <w:commentReference w:id="218"/>
+        <w:commentReference w:id="245"/>
       </w:r>
       <w:proofErr w:type="gramStart"/>
-      <w:ins w:id="223" w:author="Kurumada, Chigusa" w:date="2023-03-20T13:34:00Z">
+      <w:ins w:id="250" w:author="Kurumada, Chigusa" w:date="2023-03-20T13:34:00Z">
         <w:r>
           <w:rPr>
             <w:rFonts w:ascii="Times" w:eastAsia="Times New Roman" w:hAnsi="Times"/>
@@ -8121,7 +8461,7 @@
           <w:t xml:space="preserve">and </w:t>
         </w:r>
       </w:ins>
-      <w:ins w:id="224" w:author="Kurumada, Chigusa" w:date="2023-03-20T13:35:00Z">
+      <w:ins w:id="251" w:author="Kurumada, Chigusa" w:date="2023-03-20T13:35:00Z">
         <w:r>
           <w:rPr>
             <w:rFonts w:ascii="Times" w:eastAsia="Times New Roman" w:hAnsi="Times"/>
@@ -8148,7 +8488,7 @@
           <w:t xml:space="preserve"> </w:t>
         </w:r>
       </w:ins>
-      <w:del w:id="225" w:author="Kurumada, Chigusa" w:date="2023-03-20T13:35:00Z">
+      <w:del w:id="252" w:author="Kurumada, Chigusa" w:date="2023-03-20T13:35:00Z">
         <w:r>
           <w:rPr>
             <w:rFonts w:ascii="Times" w:eastAsia="Times New Roman" w:hAnsi="Times"/>
@@ -8186,7 +8526,7 @@
         </w:rPr>
         <w:t>return</w:t>
       </w:r>
-      <w:del w:id="226" w:author="Kurumada, Chigusa" w:date="2023-03-20T13:35:00Z">
+      <w:del w:id="253" w:author="Kurumada, Chigusa" w:date="2023-03-20T13:35:00Z">
         <w:r>
           <w:rPr>
             <w:rFonts w:ascii="Times" w:eastAsia="Times New Roman" w:hAnsi="Times"/>
@@ -8212,7 +8552,7 @@
         </w:rPr>
         <w:t xml:space="preserve"> to this point </w:t>
       </w:r>
-      <w:ins w:id="227" w:author="Kurumada, Chigusa" w:date="2023-03-20T13:35:00Z">
+      <w:ins w:id="254" w:author="Kurumada, Chigusa" w:date="2023-03-20T13:35:00Z">
         <w:r>
           <w:rPr>
             <w:rFonts w:ascii="Times" w:eastAsia="Times New Roman" w:hAnsi="Times"/>
@@ -8236,8 +8576,8 @@
         </w:rPr>
         <w:t xml:space="preserve">(p. </w:t>
       </w:r>
-      <w:commentRangeStart w:id="228"/>
-      <w:commentRangeStart w:id="229"/>
+      <w:commentRangeStart w:id="255"/>
+      <w:commentRangeStart w:id="256"/>
       <w:r>
         <w:rPr>
           <w:rFonts w:ascii="Times" w:eastAsia="Times New Roman" w:hAnsi="Times"/>
@@ -8249,19 +8589,19 @@
         </w:rPr>
         <w:t>XXX</w:t>
       </w:r>
-      <w:commentRangeEnd w:id="228"/>
+      <w:commentRangeEnd w:id="255"/>
       <w:r>
         <w:rPr>
           <w:rStyle w:val="CommentReference"/>
         </w:rPr>
-        <w:commentReference w:id="228"/>
-      </w:r>
-      <w:commentRangeEnd w:id="229"/>
+        <w:commentReference w:id="255"/>
+      </w:r>
+      <w:commentRangeEnd w:id="256"/>
       <w:r>
         <w:rPr>
           <w:rStyle w:val="CommentReference"/>
         </w:rPr>
-        <w:commentReference w:id="229"/>
+        <w:commentReference w:id="256"/>
       </w:r>
       <w:r>
         <w:rPr>
@@ -8387,7 +8727,10 @@
         <w:br/>
         <w:t xml:space="preserve">p. 14 -16, lines 353-355 — There are several other prominent examples of how the same acoustic stimulus can be perceived differently from moment to moment. For instance, the authors might consider citing </w:t>
       </w:r>
-      <w:commentRangeStart w:id="230"/>
+      <w:commentRangeStart w:id="257"/>
+      <w:commentRangeStart w:id="258"/>
+      <w:commentRangeStart w:id="259"/>
+      <w:commentRangeStart w:id="260"/>
       <w:proofErr w:type="spellStart"/>
       <w:r>
         <w:rPr>
@@ -8437,12 +8780,33 @@
         </w:rPr>
         <w:br/>
       </w:r>
-      <w:commentRangeEnd w:id="230"/>
+      <w:commentRangeEnd w:id="257"/>
       <w:r>
         <w:rPr>
           <w:rStyle w:val="CommentReference"/>
         </w:rPr>
-        <w:commentReference w:id="230"/>
+        <w:commentReference w:id="257"/>
+      </w:r>
+      <w:commentRangeEnd w:id="258"/>
+      <w:r>
+        <w:rPr>
+          <w:rStyle w:val="CommentReference"/>
+        </w:rPr>
+        <w:commentReference w:id="258"/>
+      </w:r>
+      <w:commentRangeEnd w:id="259"/>
+      <w:r>
+        <w:rPr>
+          <w:rStyle w:val="CommentReference"/>
+        </w:rPr>
+        <w:commentReference w:id="259"/>
+      </w:r>
+      <w:commentRangeEnd w:id="260"/>
+      <w:r>
+        <w:rPr>
+          <w:rStyle w:val="CommentReference"/>
+        </w:rPr>
+        <w:commentReference w:id="260"/>
       </w:r>
     </w:p>
     <w:p>
@@ -8455,7 +8819,80 @@
           <w:szCs w:val="22"/>
         </w:rPr>
       </w:pPr>
-      <w:r>
+      <w:del w:id="261" w:author="Xin Xie" w:date="2023-03-21T23:58:00Z">
+        <w:r>
+          <w:rPr>
+            <w:rFonts w:ascii="Times" w:eastAsia="Times New Roman" w:hAnsi="Times"/>
+            <w:color w:val="000000" w:themeColor="text1"/>
+            <w:sz w:val="22"/>
+            <w:szCs w:val="22"/>
+            <w:highlight w:val="yellow"/>
+          </w:rPr>
+          <w:delText>XXX</w:delText>
+        </w:r>
+      </w:del>
+      <w:ins w:id="262" w:author="Xin Xie" w:date="2023-03-21T23:58:00Z">
+        <w:r>
+          <w:rPr>
+            <w:rFonts w:ascii="Times" w:eastAsia="Times New Roman" w:hAnsi="Times"/>
+            <w:color w:val="000000" w:themeColor="text1"/>
+            <w:sz w:val="22"/>
+            <w:szCs w:val="22"/>
+          </w:rPr>
+          <w:t xml:space="preserve">Thank you for suggesting these papers. We have now added </w:t>
+        </w:r>
+        <w:r>
+          <w:rPr>
+            <w:rFonts w:ascii="Times" w:eastAsia="Times New Roman" w:hAnsi="Times"/>
+            <w:color w:val="0031E6"/>
+            <w:sz w:val="22"/>
+            <w:szCs w:val="22"/>
+          </w:rPr>
+          <w:t>Leonard et al. (2016)</w:t>
+        </w:r>
+        <w:r>
+          <w:rPr>
+            <w:rFonts w:ascii="Times" w:eastAsia="Times New Roman" w:hAnsi="Times"/>
+            <w:color w:val="0031E6"/>
+            <w:sz w:val="22"/>
+            <w:szCs w:val="22"/>
+          </w:rPr>
+          <w:t xml:space="preserve"> and </w:t>
+        </w:r>
+        <w:proofErr w:type="spellStart"/>
+        <w:r>
+          <w:rPr>
+            <w:rFonts w:ascii="Times" w:eastAsia="Times New Roman" w:hAnsi="Times"/>
+            <w:color w:val="0031E6"/>
+            <w:sz w:val="22"/>
+            <w:szCs w:val="22"/>
+          </w:rPr>
+          <w:t>Schuerman</w:t>
+        </w:r>
+        <w:proofErr w:type="spellEnd"/>
+        <w:r>
+          <w:rPr>
+            <w:rFonts w:ascii="Times" w:eastAsia="Times New Roman" w:hAnsi="Times"/>
+            <w:color w:val="0031E6"/>
+            <w:sz w:val="22"/>
+            <w:szCs w:val="22"/>
+          </w:rPr>
+          <w:t xml:space="preserve"> et al. (2022)</w:t>
+        </w:r>
+        <w:r>
+          <w:rPr>
+            <w:rFonts w:ascii="Times" w:eastAsia="Times New Roman" w:hAnsi="Times"/>
+            <w:color w:val="0031E6"/>
+            <w:sz w:val="22"/>
+            <w:szCs w:val="22"/>
+          </w:rPr>
+          <w:t xml:space="preserve"> to this discussion. </w:t>
+        </w:r>
+      </w:ins>
+    </w:p>
+    <w:p>
+      <w:pPr>
+        <w:ind w:firstLine="0"/>
         <w:rPr>
           <w:rFonts w:ascii="Times" w:eastAsia="Times New Roman" w:hAnsi="Times"/>
           <w:color w:val="000000" w:themeColor="text1"/>
@@ -8463,55 +8900,33 @@
           <w:szCs w:val="22"/>
           <w:highlight w:val="yellow"/>
         </w:rPr>
-        <w:t>XXX</w:t>
-      </w:r>
-    </w:p>
-    <w:p>
-      <w:pPr>
-        <w:ind w:firstLine="0"/>
-        <w:rPr>
-          <w:rFonts w:ascii="Times" w:eastAsia="Times New Roman" w:hAnsi="Times"/>
-          <w:color w:val="000000" w:themeColor="text1"/>
-          <w:sz w:val="22"/>
-          <w:szCs w:val="22"/>
-          <w:highlight w:val="yellow"/>
-        </w:rPr>
-      </w:pPr>
-      <w:r>
-        <w:rPr>
-          <w:rFonts w:ascii="Times" w:eastAsia="Times New Roman" w:hAnsi="Times"/>
-          <w:color w:val="0031E6"/>
-          <w:sz w:val="22"/>
-          <w:szCs w:val="22"/>
-        </w:rPr>
+      </w:pPr>
+      <w:r>
+        <w:rPr>
+          <w:rFonts w:ascii="Times" w:eastAsia="Times New Roman" w:hAnsi="Times"/>
+          <w:color w:val="0031E6"/>
+          <w:sz w:val="22"/>
+          <w:szCs w:val="22"/>
+        </w:rPr>
+        <w:lastRenderedPageBreak/>
         <w:br/>
       </w:r>
-      <w:commentRangeStart w:id="231"/>
-      <w:r>
-        <w:rPr>
-          <w:rFonts w:ascii="Times" w:eastAsia="Times New Roman" w:hAnsi="Times"/>
-          <w:color w:val="0031E6"/>
-          <w:sz w:val="22"/>
-          <w:szCs w:val="22"/>
-        </w:rPr>
-        <w:t xml:space="preserve">p. 22-23, lines 469-472 — N appears in lowercase in this sentence and when it appears in subscripts (see Figure 8 / Equation 3) but is in uppercase otherwise. Is there a distinction to be made between </w:t>
-      </w:r>
-      <w:r>
-        <w:rPr>
-          <w:rFonts w:ascii="Times" w:eastAsia="Times New Roman" w:hAnsi="Times"/>
-          <w:color w:val="0031E6"/>
-          <w:sz w:val="22"/>
-          <w:szCs w:val="22"/>
-        </w:rPr>
-        <w:lastRenderedPageBreak/>
-        <w:t>the upper and lowercase forms of N/n? If so, what's the difference? (If not, please use just one case!)</w:t>
-      </w:r>
-      <w:commentRangeEnd w:id="231"/>
+      <w:commentRangeStart w:id="263"/>
+      <w:r>
+        <w:rPr>
+          <w:rFonts w:ascii="Times" w:eastAsia="Times New Roman" w:hAnsi="Times"/>
+          <w:color w:val="0031E6"/>
+          <w:sz w:val="22"/>
+          <w:szCs w:val="22"/>
+        </w:rPr>
+        <w:t>p. 22-23, lines 469-472 — N appears in lowercase in this sentence and when it appears in subscripts (see Figure 8 / Equation 3) but is in uppercase otherwise. Is there a distinction to be made between the upper and lowercase forms of N/n? If so, what's the difference? (If not, please use just one case!)</w:t>
+      </w:r>
+      <w:commentRangeEnd w:id="263"/>
       <w:r>
         <w:rPr>
           <w:rStyle w:val="CommentReference"/>
         </w:rPr>
-        <w:commentReference w:id="231"/>
+        <w:commentReference w:id="263"/>
       </w:r>
       <w:r>
         <w:rPr>
@@ -8586,7 +9001,7 @@
           <w:color w:val="000000" w:themeColor="text1"/>
           <w:sz w:val="22"/>
           <w:szCs w:val="22"/>
-          <w:rPrChange w:id="232" w:author="Xin Xie" w:date="2023-03-21T20:59:00Z">
+          <w:rPrChange w:id="264" w:author="Xin Xie" w:date="2023-03-21T20:59:00Z">
             <w:rPr>
               <w:rFonts w:ascii="Times" w:eastAsia="Times New Roman" w:hAnsi="Times"/>
               <w:color w:val="000000" w:themeColor="text1"/>
@@ -8667,7 +9082,7 @@
         </w:rPr>
         <w:t>it refers to previously experienced inputs.</w:t>
       </w:r>
-      <w:ins w:id="233" w:author="Xin Xie" w:date="2023-03-21T20:59:00Z">
+      <w:ins w:id="265" w:author="Xin Xie" w:date="2023-03-21T20:59:00Z">
         <w:r>
           <w:rPr>
             <w:rFonts w:ascii="Times" w:eastAsia="Times New Roman" w:hAnsi="Times"/>
@@ -8700,8 +9115,8 @@
         </w:rPr>
         <w:br/>
       </w:r>
-      <w:commentRangeStart w:id="234"/>
-      <w:commentRangeStart w:id="235"/>
+      <w:commentRangeStart w:id="266"/>
+      <w:commentRangeStart w:id="267"/>
       <w:r>
         <w:rPr>
           <w:rFonts w:ascii="Times" w:eastAsia="Times New Roman" w:hAnsi="Times"/>
@@ -8751,26 +9166,26 @@
         </w:rPr>
         <w:t xml:space="preserve"> et al. (2017) is that adaptation to Mandarin-accented English involves "more than a boundary shift," it might be helpful to foreshadow here that changes in response biases can capture these effects if the lapse rate is greater than 0 (Figure 15).</w:t>
       </w:r>
-      <w:commentRangeEnd w:id="234"/>
+      <w:commentRangeEnd w:id="266"/>
       <w:r>
         <w:rPr>
           <w:rStyle w:val="CommentReference"/>
         </w:rPr>
-        <w:commentReference w:id="234"/>
-      </w:r>
-      <w:commentRangeEnd w:id="235"/>
+        <w:commentReference w:id="266"/>
+      </w:r>
+      <w:commentRangeEnd w:id="267"/>
       <w:r>
         <w:rPr>
           <w:rStyle w:val="CommentReference"/>
         </w:rPr>
-        <w:commentReference w:id="235"/>
+        <w:commentReference w:id="267"/>
       </w:r>
     </w:p>
     <w:p>
       <w:pPr>
         <w:ind w:firstLine="0"/>
         <w:rPr>
-          <w:ins w:id="236" w:author="Xin Xie" w:date="2023-03-21T18:09:00Z"/>
+          <w:ins w:id="268" w:author="Xin Xie" w:date="2023-03-21T18:09:00Z"/>
           <w:rFonts w:ascii="Times" w:eastAsia="Times New Roman" w:hAnsi="Times"/>
           <w:color w:val="0031E6"/>
           <w:sz w:val="22"/>
@@ -8851,8 +9266,8 @@
       <w:pPr>
         <w:ind w:firstLine="0"/>
         <w:rPr>
-          <w:del w:id="237" w:author="Xin Xie" w:date="2023-03-21T21:00:00Z"/>
-          <w:moveTo w:id="238" w:author="Xin Xie" w:date="2023-03-21T20:59:00Z"/>
+          <w:del w:id="269" w:author="Xin Xie" w:date="2023-03-21T21:00:00Z"/>
+          <w:moveTo w:id="270" w:author="Xin Xie" w:date="2023-03-21T20:59:00Z"/>
           <w:rFonts w:ascii="Times" w:eastAsia="Times New Roman" w:hAnsi="Times"/>
           <w:b/>
           <w:bCs/>
@@ -8861,9 +9276,9 @@
           <w:szCs w:val="22"/>
         </w:rPr>
       </w:pPr>
-      <w:moveToRangeStart w:id="239" w:author="Xin Xie" w:date="2023-03-21T20:59:00Z" w:name="move130324784"/>
-      <w:moveTo w:id="240" w:author="Xin Xie" w:date="2023-03-21T20:59:00Z">
-        <w:del w:id="241" w:author="Xin Xie" w:date="2023-03-21T21:00:00Z">
+      <w:moveToRangeStart w:id="271" w:author="Xin Xie" w:date="2023-03-21T20:59:00Z" w:name="move130324784"/>
+      <w:moveTo w:id="272" w:author="Xin Xie" w:date="2023-03-21T20:59:00Z">
+        <w:del w:id="273" w:author="Xin Xie" w:date="2023-03-21T21:00:00Z">
           <w:r>
             <w:rPr>
               <w:rFonts w:ascii="Times" w:eastAsia="Times New Roman" w:hAnsi="Times"/>
@@ -8895,16 +9310,16 @@
           <w:szCs w:val="22"/>
         </w:rPr>
       </w:pPr>
-      <w:moveFromRangeStart w:id="242" w:author="Xin Xie" w:date="2023-03-21T20:59:00Z" w:name="move130324784"/>
-      <w:moveToRangeEnd w:id="239"/>
-      <w:moveFrom w:id="243" w:author="Xin Xie" w:date="2023-03-21T20:59:00Z">
+      <w:moveFromRangeStart w:id="274" w:author="Xin Xie" w:date="2023-03-21T20:59:00Z" w:name="move130324784"/>
+      <w:moveToRangeEnd w:id="271"/>
+      <w:moveFrom w:id="275" w:author="Xin Xie" w:date="2023-03-21T20:59:00Z">
         <w:r>
           <w:rPr>
             <w:rFonts w:ascii="Times" w:eastAsia="Times New Roman" w:hAnsi="Times"/>
             <w:color w:val="000000" w:themeColor="text1"/>
             <w:sz w:val="22"/>
             <w:szCs w:val="22"/>
-            <w:rPrChange w:id="244" w:author="Xin Xie" w:date="2023-03-21T20:59:00Z">
+            <w:rPrChange w:id="276" w:author="Xin Xie" w:date="2023-03-21T20:59:00Z">
               <w:rPr>
                 <w:rFonts w:ascii="Times" w:eastAsia="Times New Roman" w:hAnsi="Times"/>
                 <w:color w:val="0031E6"/>
@@ -8925,7 +9340,7 @@
           <w:br/>
         </w:r>
       </w:moveFrom>
-      <w:moveFromRangeEnd w:id="242"/>
+      <w:moveFromRangeEnd w:id="274"/>
       <w:r>
         <w:rPr>
           <w:rFonts w:ascii="Times" w:eastAsia="Times New Roman" w:hAnsi="Times"/>
@@ -9155,9 +9570,9 @@
         </w:rPr>
         <w:t xml:space="preserve"> et al. paper referenced here did implicate temporal regions, </w:t>
       </w:r>
-      <w:commentRangeStart w:id="245"/>
-      <w:commentRangeStart w:id="246"/>
-      <w:commentRangeStart w:id="247"/>
+      <w:commentRangeStart w:id="277"/>
+      <w:commentRangeStart w:id="278"/>
+      <w:commentRangeStart w:id="279"/>
       <w:r>
         <w:rPr>
           <w:rFonts w:ascii="Times" w:eastAsia="Times New Roman" w:hAnsi="Times"/>
@@ -9167,26 +9582,26 @@
         </w:rPr>
         <w:t xml:space="preserve">those authors also published a paper that same year in Neuroimage, </w:t>
       </w:r>
-      <w:commentRangeEnd w:id="245"/>
+      <w:commentRangeEnd w:id="277"/>
       <w:r>
         <w:rPr>
           <w:rStyle w:val="CommentReference"/>
         </w:rPr>
-        <w:commentReference w:id="245"/>
-      </w:r>
-      <w:commentRangeEnd w:id="246"/>
+        <w:commentReference w:id="277"/>
+      </w:r>
+      <w:commentRangeEnd w:id="278"/>
       <w:r>
         <w:rPr>
           <w:rStyle w:val="CommentReference"/>
         </w:rPr>
-        <w:commentReference w:id="246"/>
-      </w:r>
-      <w:commentRangeEnd w:id="247"/>
+        <w:commentReference w:id="278"/>
+      </w:r>
+      <w:commentRangeEnd w:id="279"/>
       <w:r>
         <w:rPr>
           <w:rStyle w:val="CommentReference"/>
         </w:rPr>
-        <w:commentReference w:id="247"/>
+        <w:commentReference w:id="279"/>
       </w:r>
       <w:r>
         <w:rPr>
@@ -9309,7 +9724,7 @@
           <w:szCs w:val="22"/>
         </w:rPr>
       </w:pPr>
-      <w:commentRangeStart w:id="248"/>
+      <w:commentRangeStart w:id="280"/>
       <w:r>
         <w:rPr>
           <w:rFonts w:ascii="Times" w:eastAsia="Times New Roman" w:hAnsi="Times"/>
@@ -9319,14 +9734,15 @@
           <w:sz w:val="22"/>
           <w:szCs w:val="22"/>
         </w:rPr>
+        <w:lastRenderedPageBreak/>
         <w:t xml:space="preserve">We have removed this point, </w:t>
       </w:r>
-      <w:commentRangeEnd w:id="248"/>
+      <w:commentRangeEnd w:id="280"/>
       <w:r>
         <w:rPr>
           <w:rStyle w:val="CommentReference"/>
         </w:rPr>
-        <w:commentReference w:id="248"/>
+        <w:commentReference w:id="280"/>
       </w:r>
       <w:r>
         <w:rPr>
@@ -9351,7 +9767,7 @@
         </w:rPr>
         <w:t>place</w:t>
       </w:r>
-      <w:ins w:id="249" w:author="Xin Xie" w:date="2023-03-21T21:22:00Z">
+      <w:ins w:id="281" w:author="Xin Xie" w:date="2023-03-21T21:22:00Z">
         <w:r>
           <w:rPr>
             <w:rFonts w:ascii="Times" w:eastAsia="Times New Roman" w:hAnsi="Times"/>
@@ -9412,17 +9828,7 @@
           <w:sz w:val="22"/>
           <w:szCs w:val="22"/>
         </w:rPr>
-        <w:t xml:space="preserve">are visualizing results differently (we’re not; we’re intentionally following the standard of the field when we present the </w:t>
-      </w:r>
-      <w:r>
-        <w:rPr>
-          <w:rFonts w:ascii="Times" w:eastAsia="Times New Roman" w:hAnsi="Times"/>
-          <w:color w:val="000000" w:themeColor="text1"/>
-          <w:sz w:val="22"/>
-          <w:szCs w:val="22"/>
-        </w:rPr>
-        <w:lastRenderedPageBreak/>
-        <w:t xml:space="preserve">results). Rather, we’re making a point about how thinking about PR studies in terms of a single continuum is misleading. Regardless of whether experimenters plot their results along a single cue dimension, listeners might use all available cues, and that can really change how one ought to interpret the result (e.g., in a separate paper we are finding that evidence that would appear as rejecting changes in decision-making if one falsely assumes a single cue dimension is actually </w:t>
+        <w:t xml:space="preserve">are visualizing results differently (we’re not; we’re intentionally following the standard of the field when we present the results). Rather, we’re making a point about how thinking about PR studies in terms of a single continuum is misleading. Regardless of whether experimenters plot their results along a single cue dimension, listeners might use all available cues, and that can really change how one ought to interpret the result (e.g., in a separate paper we are finding that evidence that would appear as rejecting changes in decision-making if one falsely assumes a single cue dimension is actually </w:t>
       </w:r>
       <w:r>
         <w:rPr>
@@ -9650,8 +10056,8 @@
         </w:rPr>
         <w:t xml:space="preserve"> paper. Thank you (and </w:t>
       </w:r>
-      <w:commentRangeStart w:id="250"/>
-      <w:commentRangeStart w:id="251"/>
+      <w:commentRangeStart w:id="282"/>
+      <w:commentRangeStart w:id="283"/>
       <w:r>
         <w:rPr>
           <w:rFonts w:ascii="Times" w:eastAsia="Times New Roman" w:hAnsi="Times"/>
@@ -9661,19 +10067,19 @@
         </w:rPr>
         <w:t>added</w:t>
       </w:r>
-      <w:commentRangeEnd w:id="250"/>
+      <w:commentRangeEnd w:id="282"/>
       <w:r>
         <w:rPr>
           <w:rStyle w:val="CommentReference"/>
         </w:rPr>
-        <w:commentReference w:id="250"/>
-      </w:r>
-      <w:commentRangeEnd w:id="251"/>
+        <w:commentReference w:id="282"/>
+      </w:r>
+      <w:commentRangeEnd w:id="283"/>
       <w:r>
         <w:rPr>
           <w:rStyle w:val="CommentReference"/>
         </w:rPr>
-        <w:commentReference w:id="251"/>
+        <w:commentReference w:id="283"/>
       </w:r>
       <w:r>
         <w:rPr>
@@ -10149,7 +10555,7 @@
       </w:pPr>
     </w:p>
   </w:comment>
-  <w:comment w:id="141" w:author="Kurumada, Chigusa" w:date="2023-03-19T16:24:00Z" w:initials="CK">
+  <w:comment w:id="146" w:author="Kurumada, Chigusa" w:date="2023-03-19T16:24:00Z" w:initials="CK">
     <w:p>
       <w:pPr>
         <w:jc w:val="left"/>
@@ -10170,7 +10576,7 @@
       </w:r>
     </w:p>
   </w:comment>
-  <w:comment w:id="153" w:author="Kurumada, Chigusa" w:date="2023-02-19T13:49:00Z" w:initials="CK">
+  <w:comment w:id="159" w:author="Kurumada, Chigusa" w:date="2023-02-19T13:49:00Z" w:initials="CK">
     <w:p>
       <w:pPr>
         <w:jc w:val="left"/>
@@ -10190,7 +10596,7 @@
       </w:r>
     </w:p>
   </w:comment>
-  <w:comment w:id="157" w:author="Jaeger, Florian" w:date="2023-02-18T14:40:00Z" w:initials="JF">
+  <w:comment w:id="163" w:author="Jaeger, Florian" w:date="2023-02-18T14:40:00Z" w:initials="JF">
     <w:p>
       <w:pPr>
         <w:pStyle w:val="CommentText"/>
@@ -10206,7 +10612,7 @@
       </w:r>
     </w:p>
   </w:comment>
-  <w:comment w:id="183" w:author="Jaeger, Florian" w:date="2023-02-18T14:43:00Z" w:initials="JF">
+  <w:comment w:id="189" w:author="Jaeger, Florian" w:date="2023-02-18T14:43:00Z" w:initials="JF">
     <w:p>
       <w:pPr>
         <w:pStyle w:val="CommentText"/>
@@ -10243,7 +10649,7 @@
       </w:r>
     </w:p>
   </w:comment>
-  <w:comment w:id="184" w:author="Jaeger, Florian" w:date="2023-02-19T10:33:00Z" w:initials="JF">
+  <w:comment w:id="190" w:author="Jaeger, Florian" w:date="2023-02-19T10:33:00Z" w:initials="JF">
     <w:p>
       <w:pPr>
         <w:pStyle w:val="CommentText"/>
@@ -10270,7 +10676,7 @@
       </w:r>
     </w:p>
   </w:comment>
-  <w:comment w:id="185" w:author="Xin Xie" w:date="2023-03-21T11:16:00Z" w:initials="XX">
+  <w:comment w:id="191" w:author="Xin Xie" w:date="2023-03-21T11:16:00Z" w:initials="XX">
     <w:p>
       <w:pPr>
         <w:jc w:val="left"/>
@@ -10290,7 +10696,7 @@
       </w:r>
     </w:p>
   </w:comment>
-  <w:comment w:id="186" w:author="Xin Xie" w:date="2023-03-21T11:18:00Z" w:initials="XX">
+  <w:comment w:id="192" w:author="Xin Xie" w:date="2023-03-21T11:18:00Z" w:initials="XX">
     <w:p>
       <w:pPr>
         <w:jc w:val="left"/>
@@ -10311,7 +10717,7 @@
       </w:r>
     </w:p>
   </w:comment>
-  <w:comment w:id="187" w:author="Xin Xie" w:date="2023-03-21T11:21:00Z" w:initials="XX">
+  <w:comment w:id="193" w:author="Xin Xie" w:date="2023-03-21T11:21:00Z" w:initials="XX">
     <w:p>
       <w:pPr>
         <w:jc w:val="left"/>
@@ -10332,7 +10738,7 @@
       </w:r>
     </w:p>
   </w:comment>
-  <w:comment w:id="188" w:author="Kurumada, Chigusa" w:date="2023-02-19T13:57:00Z" w:initials="CK">
+  <w:comment w:id="194" w:author="Kurumada, Chigusa" w:date="2023-02-19T13:57:00Z" w:initials="CK">
     <w:p>
       <w:pPr>
         <w:jc w:val="left"/>
@@ -10352,7 +10758,7 @@
       </w:r>
     </w:p>
   </w:comment>
-  <w:comment w:id="189" w:author="Xin Xie" w:date="2023-03-21T11:24:00Z" w:initials="XX">
+  <w:comment w:id="195" w:author="Xin Xie" w:date="2023-03-21T11:24:00Z" w:initials="XX">
     <w:p>
       <w:pPr>
         <w:jc w:val="left"/>
@@ -10373,7 +10779,7 @@
       </w:r>
     </w:p>
   </w:comment>
-  <w:comment w:id="194" w:author="Kurumada, Chigusa" w:date="2023-03-20T13:25:00Z" w:initials="KC">
+  <w:comment w:id="200" w:author="Kurumada, Chigusa" w:date="2023-03-20T13:25:00Z" w:initials="KC">
     <w:p>
       <w:pPr>
         <w:jc w:val="left"/>
@@ -10432,7 +10838,7 @@
       </w:r>
     </w:p>
   </w:comment>
-  <w:comment w:id="195" w:author="Kurumada, Chigusa" w:date="2023-03-20T13:26:00Z" w:initials="KC">
+  <w:comment w:id="201" w:author="Kurumada, Chigusa" w:date="2023-03-20T13:26:00Z" w:initials="KC">
     <w:p>
       <w:pPr>
         <w:jc w:val="left"/>
@@ -10453,7 +10859,7 @@
       </w:r>
     </w:p>
   </w:comment>
-  <w:comment w:id="190" w:author="Jaeger, Florian" w:date="2023-02-18T15:24:00Z" w:initials="JF">
+  <w:comment w:id="196" w:author="Jaeger, Florian" w:date="2023-02-18T15:24:00Z" w:initials="JF">
     <w:p>
       <w:pPr>
         <w:pStyle w:val="CommentText"/>
@@ -10469,7 +10875,7 @@
       </w:r>
     </w:p>
   </w:comment>
-  <w:comment w:id="200" w:author="Jaeger, Florian" w:date="2023-02-18T15:32:00Z" w:initials="JF">
+  <w:comment w:id="206" w:author="Jaeger, Florian" w:date="2023-02-18T15:32:00Z" w:initials="JF">
     <w:p>
       <w:pPr>
         <w:pStyle w:val="CommentText"/>
@@ -10485,7 +10891,7 @@
       </w:r>
     </w:p>
   </w:comment>
-  <w:comment w:id="201" w:author="Jaeger, Florian" w:date="2023-02-18T15:33:00Z" w:initials="JF">
+  <w:comment w:id="207" w:author="Jaeger, Florian" w:date="2023-02-18T15:33:00Z" w:initials="JF">
     <w:p>
       <w:pPr>
         <w:pStyle w:val="CommentText"/>
@@ -10501,7 +10907,7 @@
       </w:r>
     </w:p>
   </w:comment>
-  <w:comment w:id="202" w:author="Jaeger, Florian" w:date="2023-02-18T15:38:00Z" w:initials="JF">
+  <w:comment w:id="208" w:author="Jaeger, Florian" w:date="2023-02-18T15:38:00Z" w:initials="JF">
     <w:p>
       <w:pPr>
         <w:pStyle w:val="CommentText"/>
@@ -10517,7 +10923,7 @@
       </w:r>
     </w:p>
   </w:comment>
-  <w:comment w:id="203" w:author="Kurumada, Chigusa" w:date="2023-03-19T15:39:00Z" w:initials="CK">
+  <w:comment w:id="209" w:author="Kurumada, Chigusa" w:date="2023-03-19T15:39:00Z" w:initials="CK">
     <w:p>
       <w:pPr>
         <w:jc w:val="left"/>
@@ -10543,7 +10949,7 @@
       </w:pPr>
     </w:p>
   </w:comment>
-  <w:comment w:id="213" w:author="Jaeger, Florian" w:date="2023-02-18T15:41:00Z" w:initials="JF">
+  <w:comment w:id="219" w:author="Jaeger, Florian" w:date="2023-02-18T15:41:00Z" w:initials="JF">
     <w:p>
       <w:pPr>
         <w:pStyle w:val="CommentText"/>
@@ -10572,62 +10978,7 @@
       </w:r>
     </w:p>
   </w:comment>
-  <w:comment w:id="214" w:author="Jaeger, Florian" w:date="2023-02-18T15:43:00Z" w:initials="JF">
-    <w:p>
-      <w:pPr>
-        <w:pStyle w:val="CommentText"/>
-      </w:pPr>
-      <w:r>
-        <w:rPr>
-          <w:rStyle w:val="CommentReference"/>
-        </w:rPr>
-        <w:annotationRef/>
-      </w:r>
-      <w:r>
-        <w:t>Read.</w:t>
-      </w:r>
-    </w:p>
-    <w:p>
-      <w:pPr>
-        <w:pStyle w:val="CommentText"/>
-      </w:pPr>
-    </w:p>
-    <w:p>
-      <w:pPr>
-        <w:pStyle w:val="CommentText"/>
-      </w:pPr>
-      <w:r>
-        <w:t>If it’s just Kleinschmidt mention that this is just showing that normalization can only go so far. Which, of course, we say in our manuscript, too (the simpler mechanisms are limited). It does not show that listeners actually do use more than normalization.</w:t>
-      </w:r>
-    </w:p>
-  </w:comment>
-  <w:comment w:id="215" w:author="Jaeger, Florian" w:date="2023-02-18T15:44:00Z" w:initials="JF">
-    <w:p>
-      <w:pPr>
-        <w:pStyle w:val="CommentText"/>
-        <w:rPr>
-          <w:b/>
-          <w:bCs/>
-        </w:rPr>
-      </w:pPr>
-      <w:r>
-        <w:rPr>
-          <w:rStyle w:val="CommentReference"/>
-          <w:b/>
-          <w:bCs/>
-        </w:rPr>
-        <w:annotationRef/>
-      </w:r>
-      <w:r>
-        <w:rPr>
-          <w:b/>
-          <w:bCs/>
-        </w:rPr>
-        <w:t>Integrate!</w:t>
-      </w:r>
-    </w:p>
-  </w:comment>
-  <w:comment w:id="218" w:author="Kurumada, Chigusa" w:date="2023-03-20T13:45:00Z" w:initials="KC">
+  <w:comment w:id="220" w:author="Xin Xie" w:date="2023-03-21T23:27:00Z" w:initials="XX">
     <w:p>
       <w:pPr>
         <w:jc w:val="left"/>
@@ -10644,7 +10995,7 @@
           <w:sz w:val="20"/>
           <w:szCs w:val="20"/>
         </w:rPr>
-        <w:t xml:space="preserve">I added this </w:t>
+        <w:t xml:space="preserve">They do consider normalization as that evoked in ‘extrinsic normalization’ theories. Magnuson &amp; Nusbaum, 2007 is an empirical paper. The basic theoretical idea is described in Nusbaum &amp; Magnuson, 1997. The main focus of this account is not how normalization is implemented but whether it recruits active cognitive control or not. </w:t>
       </w:r>
     </w:p>
     <w:p>
@@ -10662,7 +11013,7 @@
           <w:sz w:val="20"/>
           <w:szCs w:val="20"/>
         </w:rPr>
-        <w:t>“</w:t>
+        <w:t xml:space="preserve">Quote: </w:t>
       </w:r>
       <w:r>
         <w:rPr>
@@ -10672,53 +11023,13 @@
           <w:sz w:val="20"/>
           <w:szCs w:val="20"/>
         </w:rPr>
-        <w:t>A recent examination of the same data using multivoxel pattern analysis, however, suggests the activity of relatively early (temporoparietal) brain regions, potentially suggesting multiple mechanisms underlying talker adaptation and not just decision-level ones. Thus, current results are mixed, both in behavioral and neuroimaging studies</w:t>
-      </w:r>
-      <w:r>
-        <w:rPr>
-          <w:color w:val="000000"/>
-          <w:sz w:val="20"/>
-          <w:szCs w:val="20"/>
-        </w:rPr>
-        <w:t>.”</w:t>
-      </w:r>
-    </w:p>
-  </w:comment>
-  <w:comment w:id="228" w:author="Jaeger, Florian" w:date="2023-02-18T15:46:00Z" w:initials="JF">
-    <w:p>
-      <w:pPr>
-        <w:pStyle w:val="CommentText"/>
-      </w:pPr>
-      <w:r>
-        <w:rPr>
-          <w:rStyle w:val="CommentReference"/>
-        </w:rPr>
-        <w:annotationRef/>
-      </w:r>
-      <w:r>
-        <w:t>To do.</w:t>
-      </w:r>
-    </w:p>
-  </w:comment>
-  <w:comment w:id="229" w:author="Kurumada, Chigusa" w:date="2023-03-20T13:48:00Z" w:initials="KC">
+        <w:t>“On Nusbaum</w:t>
+      </w:r>
+    </w:p>
     <w:p>
       <w:pPr>
         <w:jc w:val="left"/>
       </w:pPr>
-      <w:r>
-        <w:rPr>
-          <w:rStyle w:val="CommentReference"/>
-        </w:rPr>
-        <w:annotationRef/>
-      </w:r>
-      <w:r>
-        <w:rPr>
-          <w:color w:val="000000"/>
-          <w:sz w:val="20"/>
-          <w:szCs w:val="20"/>
-        </w:rPr>
-        <w:t xml:space="preserve">“ </w:t>
-      </w:r>
       <w:r>
         <w:rPr>
           <w:i/>
@@ -10727,19 +11038,172 @@
           <w:sz w:val="20"/>
           <w:szCs w:val="20"/>
         </w:rPr>
-        <w:t>Adaptive changes in speech perception have been found to involve several different brain regions [@luthra2020a]</w:t>
-      </w:r>
-      <w:r>
-        <w:rPr>
+        <w:t>and Morin’s (1992) contextual tuning theory, a change in</w:t>
+      </w:r>
+    </w:p>
+    <w:p>
+      <w:pPr>
+        <w:jc w:val="left"/>
+      </w:pPr>
+      <w:r>
+        <w:rPr>
+          <w:i/>
+          <w:iCs/>
           <w:color w:val="000000"/>
           <w:sz w:val="20"/>
           <w:szCs w:val="20"/>
         </w:rPr>
-        <w:t>.”</w:t>
+        <w:t>talker triggers normalization procedures that operate until a stable</w:t>
+      </w:r>
+    </w:p>
+    <w:p>
+      <w:pPr>
+        <w:jc w:val="left"/>
+      </w:pPr>
+      <w:r>
+        <w:rPr>
+          <w:i/>
+          <w:iCs/>
+          <w:color w:val="000000"/>
+          <w:sz w:val="20"/>
+          <w:szCs w:val="20"/>
+        </w:rPr>
+        <w:t>mapping between the talker and internal phonetic categories is</w:t>
+      </w:r>
+    </w:p>
+    <w:p>
+      <w:pPr>
+        <w:jc w:val="left"/>
+      </w:pPr>
+      <w:r>
+        <w:rPr>
+          <w:i/>
+          <w:iCs/>
+          <w:color w:val="000000"/>
+          <w:sz w:val="20"/>
+          <w:szCs w:val="20"/>
+        </w:rPr>
+        <w:t>achieved. The stable mapping is then maintained until a talker</w:t>
+      </w:r>
+    </w:p>
+    <w:p>
+      <w:pPr>
+        <w:jc w:val="left"/>
+      </w:pPr>
+      <w:r>
+        <w:rPr>
+          <w:i/>
+          <w:iCs/>
+          <w:color w:val="000000"/>
+          <w:sz w:val="20"/>
+          <w:szCs w:val="20"/>
+        </w:rPr>
+        <w:t>change is indicated acoustically (e.g., by large changes in F0) or</w:t>
+      </w:r>
+    </w:p>
+    <w:p>
+      <w:pPr>
+        <w:jc w:val="left"/>
+      </w:pPr>
+      <w:r>
+        <w:rPr>
+          <w:i/>
+          <w:iCs/>
+          <w:color w:val="000000"/>
+          <w:sz w:val="20"/>
+          <w:szCs w:val="20"/>
+        </w:rPr>
+        <w:t>more implicitly (e.g., via failures of lexical access). Such accounts</w:t>
+      </w:r>
+    </w:p>
+    <w:p>
+      <w:pPr>
+        <w:jc w:val="left"/>
+      </w:pPr>
+      <w:r>
+        <w:rPr>
+          <w:i/>
+          <w:iCs/>
+          <w:color w:val="000000"/>
+          <w:sz w:val="20"/>
+          <w:szCs w:val="20"/>
+        </w:rPr>
+        <w:t>naturally explain effects of prior context.”</w:t>
       </w:r>
     </w:p>
   </w:comment>
-  <w:comment w:id="230" w:author="Jaeger, Florian" w:date="2023-02-18T15:54:00Z" w:initials="JF">
+  <w:comment w:id="221" w:author="Xin Xie" w:date="2023-03-21T23:33:00Z" w:initials="XX">
+    <w:p>
+      <w:pPr>
+        <w:jc w:val="left"/>
+      </w:pPr>
+      <w:r>
+        <w:rPr>
+          <w:rStyle w:val="CommentReference"/>
+        </w:rPr>
+        <w:annotationRef/>
+      </w:r>
+      <w:r>
+        <w:rPr>
+          <w:color w:val="000000"/>
+          <w:sz w:val="20"/>
+          <w:szCs w:val="20"/>
+        </w:rPr>
+        <w:t>We also have mentioned this paper in our response above about the ‘talker-specificity’ point.</w:t>
+      </w:r>
+    </w:p>
+  </w:comment>
+  <w:comment w:id="226" w:author="Xin Xie" w:date="2023-03-21T23:28:00Z" w:initials="XX">
+    <w:p>
+      <w:pPr>
+        <w:jc w:val="left"/>
+      </w:pPr>
+      <w:r>
+        <w:rPr>
+          <w:rStyle w:val="CommentReference"/>
+        </w:rPr>
+        <w:annotationRef/>
+      </w:r>
+      <w:r>
+        <w:rPr>
+          <w:color w:val="000000"/>
+          <w:sz w:val="20"/>
+          <w:szCs w:val="20"/>
+        </w:rPr>
+        <w:t>The (b) is already a point we made in footnote 1, so I added these references to it.</w:t>
+      </w:r>
+    </w:p>
+  </w:comment>
+  <w:comment w:id="241" w:author="Jaeger, Florian" w:date="2023-02-18T15:43:00Z" w:initials="JF">
+    <w:p>
+      <w:pPr>
+        <w:pStyle w:val="CommentText"/>
+      </w:pPr>
+      <w:r>
+        <w:rPr>
+          <w:rStyle w:val="CommentReference"/>
+        </w:rPr>
+        <w:annotationRef/>
+      </w:r>
+      <w:r>
+        <w:t>Read.</w:t>
+      </w:r>
+    </w:p>
+    <w:p>
+      <w:pPr>
+        <w:pStyle w:val="CommentText"/>
+      </w:pPr>
+    </w:p>
+    <w:p>
+      <w:pPr>
+        <w:pStyle w:val="CommentText"/>
+      </w:pPr>
+      <w:r>
+        <w:t>If it’s just Kleinschmidt mention that this is just showing that normalization can only go so far. Which, of course, we say in our manuscript, too (the simpler mechanisms are limited). It does not show that listeners actually do use more than normalization.</w:t>
+      </w:r>
+    </w:p>
+  </w:comment>
+  <w:comment w:id="242" w:author="Jaeger, Florian" w:date="2023-02-18T15:44:00Z" w:initials="JF">
     <w:p>
       <w:pPr>
         <w:pStyle w:val="CommentText"/>
@@ -10761,43 +11225,11 @@
           <w:b/>
           <w:bCs/>
         </w:rPr>
-        <w:t>Read and potentially cite. Could substitute for the two refs we currently have. (feldman is more of a review).</w:t>
+        <w:t>Integrate!</w:t>
       </w:r>
     </w:p>
   </w:comment>
-  <w:comment w:id="231" w:author="Jaeger, Florian" w:date="2023-02-18T15:59:00Z" w:initials="JF">
-    <w:p>
-      <w:pPr>
-        <w:pStyle w:val="CommentText"/>
-      </w:pPr>
-      <w:r>
-        <w:rPr>
-          <w:rStyle w:val="CommentReference"/>
-        </w:rPr>
-        <w:annotationRef/>
-      </w:r>
-      <w:r>
-        <w:t>Compare to murphy 2012. I mean N could be total number of observations of a certain type and n is an index that might actually be larger than N. but perhaps it’s worth clarifying tht.</w:t>
-      </w:r>
-    </w:p>
-  </w:comment>
-  <w:comment w:id="234" w:author="Jaeger, Florian" w:date="2023-02-18T16:11:00Z" w:initials="JF">
-    <w:p>
-      <w:pPr>
-        <w:pStyle w:val="CommentText"/>
-      </w:pPr>
-      <w:r>
-        <w:rPr>
-          <w:rStyle w:val="CommentReference"/>
-        </w:rPr>
-        <w:annotationRef/>
-      </w:r>
-      <w:r>
-        <w:t>Xin, not sure that we should foreshadow. But I think it might be good to re-read whether we’re clear enough that the paper’s conclusions would still be valid if one can show that lapse rates were small/0?</w:t>
-      </w:r>
-    </w:p>
-  </w:comment>
-  <w:comment w:id="235" w:author="Xin Xie" w:date="2023-03-21T21:04:00Z" w:initials="XX">
+  <w:comment w:id="245" w:author="Kurumada, Chigusa" w:date="2023-03-20T13:45:00Z" w:initials="KC">
     <w:p>
       <w:pPr>
         <w:jc w:val="left"/>
@@ -10814,95 +11246,35 @@
           <w:sz w:val="20"/>
           <w:szCs w:val="20"/>
         </w:rPr>
-        <w:t>Added one sentence in this paragraph to clarify this.</w:t>
-      </w:r>
-    </w:p>
-  </w:comment>
-  <w:comment w:id="245" w:author="Jaeger, Florian" w:date="2023-02-18T16:17:00Z" w:initials="JF">
-    <w:p>
-      <w:pPr>
-        <w:pStyle w:val="CommentText"/>
-      </w:pPr>
-      <w:r>
-        <w:rPr>
-          <w:rStyle w:val="CommentReference"/>
-        </w:rPr>
-        <w:annotationRef/>
-      </w:r>
-      <w:r>
-        <w:t>Xin, can you find that one?</w:t>
-      </w:r>
-    </w:p>
-  </w:comment>
-  <w:comment w:id="246" w:author="Kurumada, Chigusa" w:date="2023-02-19T14:17:00Z" w:initials="CK">
+        <w:t xml:space="preserve">I added this </w:t>
+      </w:r>
+    </w:p>
     <w:p>
       <w:pPr>
         <w:jc w:val="left"/>
       </w:pPr>
-      <w:r>
-        <w:rPr>
-          <w:rStyle w:val="CommentReference"/>
-        </w:rPr>
-        <w:annotationRef/>
-      </w:r>
-      <w:r>
-        <w:rPr>
-          <w:sz w:val="20"/>
-          <w:szCs w:val="20"/>
-        </w:rPr>
-        <w:t>I have included in the new folder “Papers to read” in our  Round 3 folder.</w:t>
-      </w:r>
-    </w:p>
-  </w:comment>
-  <w:comment w:id="247" w:author="Xin Xie" w:date="2023-03-21T21:21:00Z" w:initials="XX">
+    </w:p>
     <w:p>
       <w:pPr>
         <w:jc w:val="left"/>
       </w:pPr>
-      <w:r>
-        <w:rPr>
-          <w:rStyle w:val="CommentReference"/>
-        </w:rPr>
-        <w:annotationRef/>
-      </w:r>
       <w:r>
         <w:rPr>
           <w:color w:val="000000"/>
           <w:sz w:val="20"/>
           <w:szCs w:val="20"/>
         </w:rPr>
-        <w:t xml:space="preserve">This paper was what we cited in the first place, so we are good. The reviewer must have thought we cited a different Kilian-Hutten 2011 paper which was about perceptual processing of ambiguous sounds but not recalibration. </w:t>
-      </w:r>
-    </w:p>
-    <w:p>
-      <w:pPr>
-        <w:jc w:val="left"/>
-      </w:pPr>
-    </w:p>
-    <w:p>
-      <w:pPr>
-        <w:jc w:val="left"/>
-      </w:pPr>
-      <w:r>
-        <w:rPr>
+        <w:t>“</w:t>
+      </w:r>
+      <w:r>
+        <w:rPr>
+          <w:i/>
+          <w:iCs/>
           <w:color w:val="000000"/>
           <w:sz w:val="20"/>
           <w:szCs w:val="20"/>
         </w:rPr>
-        <w:t>Anyway. We have adopted the suggestion.</w:t>
-      </w:r>
-    </w:p>
-  </w:comment>
-  <w:comment w:id="248" w:author="Kurumada, Chigusa" w:date="2023-03-19T16:47:00Z" w:initials="KC">
-    <w:p>
-      <w:pPr>
-        <w:jc w:val="left"/>
-      </w:pPr>
-      <w:r>
-        <w:rPr>
-          <w:rStyle w:val="CommentReference"/>
-        </w:rPr>
-        <w:annotationRef/>
+        <w:t>A recent examination of the same data using multivoxel pattern analysis, however, suggests the activity of relatively early (temporoparietal) brain regions, potentially suggesting multiple mechanisms underlying talker adaptation and not just decision-level ones. Thus, current results are mixed, both in behavioral and neuroimaging studies</w:t>
       </w:r>
       <w:r>
         <w:rPr>
@@ -10910,11 +11282,371 @@
           <w:sz w:val="20"/>
           <w:szCs w:val="20"/>
         </w:rPr>
+        <w:t>.”</w:t>
+      </w:r>
+    </w:p>
+  </w:comment>
+  <w:comment w:id="255" w:author="Jaeger, Florian" w:date="2023-02-18T15:46:00Z" w:initials="JF">
+    <w:p>
+      <w:pPr>
+        <w:pStyle w:val="CommentText"/>
+      </w:pPr>
+      <w:r>
+        <w:rPr>
+          <w:rStyle w:val="CommentReference"/>
+        </w:rPr>
+        <w:annotationRef/>
+      </w:r>
+      <w:r>
+        <w:t>To do.</w:t>
+      </w:r>
+    </w:p>
+  </w:comment>
+  <w:comment w:id="256" w:author="Kurumada, Chigusa" w:date="2023-03-20T13:48:00Z" w:initials="KC">
+    <w:p>
+      <w:pPr>
+        <w:jc w:val="left"/>
+      </w:pPr>
+      <w:r>
+        <w:rPr>
+          <w:rStyle w:val="CommentReference"/>
+        </w:rPr>
+        <w:annotationRef/>
+      </w:r>
+      <w:r>
+        <w:rPr>
+          <w:color w:val="000000"/>
+          <w:sz w:val="20"/>
+          <w:szCs w:val="20"/>
+        </w:rPr>
+        <w:t xml:space="preserve">“ </w:t>
+      </w:r>
+      <w:r>
+        <w:rPr>
+          <w:i/>
+          <w:iCs/>
+          <w:color w:val="000000"/>
+          <w:sz w:val="20"/>
+          <w:szCs w:val="20"/>
+        </w:rPr>
+        <w:t>Adaptive changes in speech perception have been found to involve several different brain regions [@luthra2020a]</w:t>
+      </w:r>
+      <w:r>
+        <w:rPr>
+          <w:color w:val="000000"/>
+          <w:sz w:val="20"/>
+          <w:szCs w:val="20"/>
+        </w:rPr>
+        <w:t>.”</w:t>
+      </w:r>
+    </w:p>
+  </w:comment>
+  <w:comment w:id="257" w:author="Jaeger, Florian" w:date="2023-02-18T15:54:00Z" w:initials="JF">
+    <w:p>
+      <w:pPr>
+        <w:pStyle w:val="CommentText"/>
+        <w:rPr>
+          <w:b/>
+          <w:bCs/>
+        </w:rPr>
+      </w:pPr>
+      <w:r>
+        <w:rPr>
+          <w:rStyle w:val="CommentReference"/>
+          <w:b/>
+          <w:bCs/>
+        </w:rPr>
+        <w:annotationRef/>
+      </w:r>
+      <w:r>
+        <w:rPr>
+          <w:b/>
+          <w:bCs/>
+        </w:rPr>
+        <w:t>Read and potentially cite. Could substitute for the two refs we currently have. (feldman is more of a review).</w:t>
+      </w:r>
+    </w:p>
+  </w:comment>
+  <w:comment w:id="258" w:author="Xin Xie" w:date="2023-03-21T23:40:00Z" w:initials="XX">
+    <w:p>
+      <w:pPr>
+        <w:jc w:val="left"/>
+      </w:pPr>
+      <w:r>
+        <w:rPr>
+          <w:rStyle w:val="CommentReference"/>
+        </w:rPr>
+        <w:annotationRef/>
+      </w:r>
+      <w:r>
+        <w:rPr>
+          <w:color w:val="0031E5"/>
+          <w:sz w:val="20"/>
+          <w:szCs w:val="20"/>
+        </w:rPr>
+        <w:t xml:space="preserve">Billig et al. (2013) shows that listeners can intentionally hear one of the two percepts for an auditory sequence that elicit bistable precepts. While it is consistent with the idea that ‘the same acoustic stimulus does not necessarily result in the same percept’, it is not about perceptual noise and therefore not really relevant to our paragraph. </w:t>
+      </w:r>
+    </w:p>
+    <w:p>
+      <w:pPr>
+        <w:jc w:val="left"/>
+      </w:pPr>
+    </w:p>
+    <w:p>
+      <w:pPr>
+        <w:jc w:val="left"/>
+      </w:pPr>
+    </w:p>
+  </w:comment>
+  <w:comment w:id="259" w:author="Xin Xie" w:date="2023-03-21T23:51:00Z" w:initials="XX">
+    <w:p>
+      <w:pPr>
+        <w:jc w:val="left"/>
+      </w:pPr>
+      <w:r>
+        <w:rPr>
+          <w:rStyle w:val="CommentReference"/>
+        </w:rPr>
+        <w:annotationRef/>
+      </w:r>
+      <w:r>
+        <w:rPr>
+          <w:color w:val="0031E5"/>
+          <w:sz w:val="20"/>
+          <w:szCs w:val="20"/>
+        </w:rPr>
+        <w:t>Leonard et al. (2016)</w:t>
+      </w:r>
+      <w:r>
+        <w:rPr>
+          <w:color w:val="000000"/>
+          <w:sz w:val="20"/>
+          <w:szCs w:val="20"/>
+        </w:rPr>
+        <w:t xml:space="preserve"> is an ECoG study on phoneme restoration effect. It shows that high-level bias (IFG activity) precedes the </w:t>
+      </w:r>
+      <w:r>
+        <w:rPr>
+          <w:i/>
+          <w:iCs/>
+          <w:color w:val="000000"/>
+          <w:sz w:val="20"/>
+          <w:szCs w:val="20"/>
+        </w:rPr>
+        <w:t>warping of the acousticphonetic</w:t>
+      </w:r>
+    </w:p>
+    <w:p>
+      <w:pPr>
+        <w:jc w:val="left"/>
+      </w:pPr>
+      <w:r>
+        <w:rPr>
+          <w:i/>
+          <w:iCs/>
+          <w:color w:val="000000"/>
+          <w:sz w:val="20"/>
+          <w:szCs w:val="20"/>
+        </w:rPr>
+        <w:t xml:space="preserve">representation in STG in the perceiving of a noise heard as a speech sound. </w:t>
+      </w:r>
+    </w:p>
+  </w:comment>
+  <w:comment w:id="260" w:author="Xin Xie" w:date="2023-03-21T23:55:00Z" w:initials="XX">
+    <w:p>
+      <w:pPr>
+        <w:jc w:val="left"/>
+      </w:pPr>
+      <w:r>
+        <w:rPr>
+          <w:rStyle w:val="CommentReference"/>
+        </w:rPr>
+        <w:annotationRef/>
+      </w:r>
+      <w:r>
+        <w:rPr>
+          <w:color w:val="0031E5"/>
+          <w:sz w:val="20"/>
+          <w:szCs w:val="20"/>
+        </w:rPr>
+        <w:t>Schuerman et al. (2022)</w:t>
+      </w:r>
+      <w:r>
+        <w:rPr>
+          <w:sz w:val="20"/>
+          <w:szCs w:val="20"/>
+        </w:rPr>
+        <w:t xml:space="preserve"> is relevant here. This is a review paper that proposes a role of sub cortically based ‘arousal states’ changes in explaining moment-to-moment and cross-listener variability in speech perception. </w:t>
+      </w:r>
+    </w:p>
+    <w:p>
+      <w:pPr>
+        <w:jc w:val="left"/>
+      </w:pPr>
+    </w:p>
+    <w:p>
+      <w:pPr>
+        <w:jc w:val="left"/>
+      </w:pPr>
+      <w:r>
+        <w:rPr>
+          <w:sz w:val="20"/>
+          <w:szCs w:val="20"/>
+        </w:rPr>
+        <w:t xml:space="preserve">The authors didn’t say it, but this could be a source of ‘perceptual noise’ as we discussed. </w:t>
+      </w:r>
+    </w:p>
+  </w:comment>
+  <w:comment w:id="263" w:author="Jaeger, Florian" w:date="2023-02-18T15:59:00Z" w:initials="JF">
+    <w:p>
+      <w:pPr>
+        <w:pStyle w:val="CommentText"/>
+      </w:pPr>
+      <w:r>
+        <w:rPr>
+          <w:rStyle w:val="CommentReference"/>
+        </w:rPr>
+        <w:annotationRef/>
+      </w:r>
+      <w:r>
+        <w:t>Compare to murphy 2012. I mean N could be total number of observations of a certain type and n is an index that might actually be larger than N. but perhaps it’s worth clarifying tht.</w:t>
+      </w:r>
+    </w:p>
+  </w:comment>
+  <w:comment w:id="266" w:author="Jaeger, Florian" w:date="2023-02-18T16:11:00Z" w:initials="JF">
+    <w:p>
+      <w:pPr>
+        <w:pStyle w:val="CommentText"/>
+      </w:pPr>
+      <w:r>
+        <w:rPr>
+          <w:rStyle w:val="CommentReference"/>
+        </w:rPr>
+        <w:annotationRef/>
+      </w:r>
+      <w:r>
+        <w:t>Xin, not sure that we should foreshadow. But I think it might be good to re-read whether we’re clear enough that the paper’s conclusions would still be valid if one can show that lapse rates were small/0?</w:t>
+      </w:r>
+    </w:p>
+  </w:comment>
+  <w:comment w:id="267" w:author="Xin Xie" w:date="2023-03-21T21:04:00Z" w:initials="XX">
+    <w:p>
+      <w:pPr>
+        <w:jc w:val="left"/>
+      </w:pPr>
+      <w:r>
+        <w:rPr>
+          <w:rStyle w:val="CommentReference"/>
+        </w:rPr>
+        <w:annotationRef/>
+      </w:r>
+      <w:r>
+        <w:rPr>
+          <w:color w:val="000000"/>
+          <w:sz w:val="20"/>
+          <w:szCs w:val="20"/>
+        </w:rPr>
+        <w:t>Added one sentence in this paragraph to clarify this.</w:t>
+      </w:r>
+    </w:p>
+  </w:comment>
+  <w:comment w:id="277" w:author="Jaeger, Florian" w:date="2023-02-18T16:17:00Z" w:initials="JF">
+    <w:p>
+      <w:pPr>
+        <w:pStyle w:val="CommentText"/>
+      </w:pPr>
+      <w:r>
+        <w:rPr>
+          <w:rStyle w:val="CommentReference"/>
+        </w:rPr>
+        <w:annotationRef/>
+      </w:r>
+      <w:r>
+        <w:t>Xin, can you find that one?</w:t>
+      </w:r>
+    </w:p>
+  </w:comment>
+  <w:comment w:id="278" w:author="Kurumada, Chigusa" w:date="2023-02-19T14:17:00Z" w:initials="CK">
+    <w:p>
+      <w:pPr>
+        <w:jc w:val="left"/>
+      </w:pPr>
+      <w:r>
+        <w:rPr>
+          <w:rStyle w:val="CommentReference"/>
+        </w:rPr>
+        <w:annotationRef/>
+      </w:r>
+      <w:r>
+        <w:rPr>
+          <w:sz w:val="20"/>
+          <w:szCs w:val="20"/>
+        </w:rPr>
+        <w:t>I have included in the new folder “Papers to read” in our  Round 3 folder.</w:t>
+      </w:r>
+    </w:p>
+  </w:comment>
+  <w:comment w:id="279" w:author="Xin Xie" w:date="2023-03-21T21:21:00Z" w:initials="XX">
+    <w:p>
+      <w:pPr>
+        <w:jc w:val="left"/>
+      </w:pPr>
+      <w:r>
+        <w:rPr>
+          <w:rStyle w:val="CommentReference"/>
+        </w:rPr>
+        <w:annotationRef/>
+      </w:r>
+      <w:r>
+        <w:rPr>
+          <w:color w:val="000000"/>
+          <w:sz w:val="20"/>
+          <w:szCs w:val="20"/>
+        </w:rPr>
+        <w:t xml:space="preserve">This paper was what we cited in the first place, so we are good. The reviewer must have thought we cited a different Kilian-Hutten 2011 paper which was about perceptual processing of ambiguous sounds but not recalibration. </w:t>
+      </w:r>
+    </w:p>
+    <w:p>
+      <w:pPr>
+        <w:jc w:val="left"/>
+      </w:pPr>
+    </w:p>
+    <w:p>
+      <w:pPr>
+        <w:jc w:val="left"/>
+      </w:pPr>
+      <w:r>
+        <w:rPr>
+          <w:color w:val="000000"/>
+          <w:sz w:val="20"/>
+          <w:szCs w:val="20"/>
+        </w:rPr>
+        <w:t>Anyway. We have adopted the suggestion.</w:t>
+      </w:r>
+    </w:p>
+  </w:comment>
+  <w:comment w:id="280" w:author="Kurumada, Chigusa" w:date="2023-03-19T16:47:00Z" w:initials="KC">
+    <w:p>
+      <w:pPr>
+        <w:jc w:val="left"/>
+      </w:pPr>
+      <w:r>
+        <w:rPr>
+          <w:rStyle w:val="CommentReference"/>
+        </w:rPr>
+        <w:annotationRef/>
+      </w:r>
+      <w:r>
+        <w:rPr>
+          <w:color w:val="000000"/>
+          <w:sz w:val="20"/>
+          <w:szCs w:val="20"/>
+        </w:rPr>
         <w:t>Doublecheck</w:t>
       </w:r>
     </w:p>
   </w:comment>
-  <w:comment w:id="250" w:author="Jaeger, Florian" w:date="2023-02-18T16:36:00Z" w:initials="JF">
+  <w:comment w:id="282" w:author="Jaeger, Florian" w:date="2023-02-18T16:36:00Z" w:initials="JF">
     <w:p>
       <w:pPr>
         <w:pStyle w:val="CommentText"/>
@@ -11119,7 +11851,7 @@
       </w:r>
     </w:p>
   </w:comment>
-  <w:comment w:id="251" w:author="Kurumada, Chigusa" w:date="2023-02-19T14:56:00Z" w:initials="KC">
+  <w:comment w:id="283" w:author="Kurumada, Chigusa" w:date="2023-02-19T14:56:00Z" w:initials="KC">
     <w:p>
       <w:pPr>
         <w:jc w:val="left"/>
@@ -11172,12 +11904,18 @@
   <w15:commentEx w15:paraId="6EEA2209" w15:done="0"/>
   <w15:commentEx w15:paraId="40E7AD65" w15:paraIdParent="6EEA2209" w15:done="0"/>
   <w15:commentEx w15:paraId="199B6624" w15:done="0"/>
+  <w15:commentEx w15:paraId="40CF59F6" w15:paraIdParent="199B6624" w15:done="0"/>
+  <w15:commentEx w15:paraId="2931C434" w15:paraIdParent="199B6624" w15:done="0"/>
+  <w15:commentEx w15:paraId="708C3326" w15:done="0"/>
   <w15:commentEx w15:paraId="38B9B042" w15:done="0"/>
   <w15:commentEx w15:paraId="14FF724B" w15:done="0"/>
   <w15:commentEx w15:paraId="4BC45E23" w15:done="0"/>
   <w15:commentEx w15:paraId="4AF271D8" w15:done="0"/>
   <w15:commentEx w15:paraId="17EF49A3" w15:done="0"/>
   <w15:commentEx w15:paraId="729B44B2" w15:done="0"/>
+  <w15:commentEx w15:paraId="336C21FD" w15:paraIdParent="729B44B2" w15:done="0"/>
+  <w15:commentEx w15:paraId="00BDEA8C" w15:paraIdParent="729B44B2" w15:done="0"/>
+  <w15:commentEx w15:paraId="0E616C33" w15:paraIdParent="729B44B2" w15:done="0"/>
   <w15:commentEx w15:paraId="520C4C45" w15:done="0"/>
   <w15:commentEx w15:paraId="55EB01C1" w15:done="0"/>
   <w15:commentEx w15:paraId="3D381B87" w15:paraIdParent="55EB01C1" w15:done="0"/>
@@ -11220,12 +11958,18 @@
   <w16cex:commentExtensible w16cex:durableId="279B6F6C" w16cex:dateUtc="2023-02-18T22:38:00Z"/>
   <w16cex:commentExtensible w16cex:durableId="27C1AB37" w16cex:dateUtc="2023-03-19T18:39:00Z"/>
   <w16cex:commentExtensible w16cex:durableId="279B703E" w16cex:dateUtc="2023-02-18T22:41:00Z"/>
+  <w16cex:commentExtensible w16cex:durableId="27C4BBCC" w16cex:dateUtc="2023-03-22T06:27:00Z"/>
+  <w16cex:commentExtensible w16cex:durableId="27C4BD60" w16cex:dateUtc="2023-03-22T06:33:00Z"/>
+  <w16cex:commentExtensible w16cex:durableId="27C4BC1C" w16cex:dateUtc="2023-03-22T06:28:00Z"/>
   <w16cex:commentExtensible w16cex:durableId="279B70A4" w16cex:dateUtc="2023-02-18T22:43:00Z"/>
   <w16cex:commentExtensible w16cex:durableId="279B70F9" w16cex:dateUtc="2023-02-18T22:44:00Z"/>
   <w16cex:commentExtensible w16cex:durableId="27C2E1E3" w16cex:dateUtc="2023-03-20T16:45:00Z"/>
   <w16cex:commentExtensible w16cex:durableId="279B7144" w16cex:dateUtc="2023-02-18T22:46:00Z"/>
   <w16cex:commentExtensible w16cex:durableId="27C2E2BB" w16cex:dateUtc="2023-03-20T16:48:00Z"/>
   <w16cex:commentExtensible w16cex:durableId="279B732B" w16cex:dateUtc="2023-02-18T22:54:00Z"/>
+  <w16cex:commentExtensible w16cex:durableId="27C4BF08" w16cex:dateUtc="2023-03-22T06:40:00Z"/>
+  <w16cex:commentExtensible w16cex:durableId="27C4C18F" w16cex:dateUtc="2023-03-22T06:51:00Z"/>
+  <w16cex:commentExtensible w16cex:durableId="27C4C268" w16cex:dateUtc="2023-03-22T06:55:00Z"/>
   <w16cex:commentExtensible w16cex:durableId="279B7474" w16cex:dateUtc="2023-02-18T22:59:00Z"/>
   <w16cex:commentExtensible w16cex:durableId="279B771A" w16cex:dateUtc="2023-02-18T23:11:00Z"/>
   <w16cex:commentExtensible w16cex:durableId="27C49A5C" w16cex:dateUtc="2023-03-22T04:04:00Z"/>
@@ -11268,12 +12012,18 @@
   <w16cid:commentId w16cid:paraId="6EEA2209" w16cid:durableId="279B6F6C"/>
   <w16cid:commentId w16cid:paraId="40E7AD65" w16cid:durableId="27C1AB37"/>
   <w16cid:commentId w16cid:paraId="199B6624" w16cid:durableId="279B703E"/>
+  <w16cid:commentId w16cid:paraId="40CF59F6" w16cid:durableId="27C4BBCC"/>
+  <w16cid:commentId w16cid:paraId="2931C434" w16cid:durableId="27C4BD60"/>
+  <w16cid:commentId w16cid:paraId="708C3326" w16cid:durableId="27C4BC1C"/>
   <w16cid:commentId w16cid:paraId="38B9B042" w16cid:durableId="279B70A4"/>
   <w16cid:commentId w16cid:paraId="14FF724B" w16cid:durableId="279B70F9"/>
   <w16cid:commentId w16cid:paraId="4BC45E23" w16cid:durableId="27C2E1E3"/>
   <w16cid:commentId w16cid:paraId="4AF271D8" w16cid:durableId="279B7144"/>
   <w16cid:commentId w16cid:paraId="17EF49A3" w16cid:durableId="27C2E2BB"/>
   <w16cid:commentId w16cid:paraId="729B44B2" w16cid:durableId="279B732B"/>
+  <w16cid:commentId w16cid:paraId="336C21FD" w16cid:durableId="27C4BF08"/>
+  <w16cid:commentId w16cid:paraId="00BDEA8C" w16cid:durableId="27C4C18F"/>
+  <w16cid:commentId w16cid:paraId="0E616C33" w16cid:durableId="27C4C268"/>
   <w16cid:commentId w16cid:paraId="520C4C45" w16cid:durableId="279B7474"/>
   <w16cid:commentId w16cid:paraId="55EB01C1" w16cid:durableId="279B771A"/>
   <w16cid:commentId w16cid:paraId="3D381B87" w16cid:durableId="27C49A5C"/>

</xml_diff>

<commit_message>
left a comment in the response letter
</commit_message>
<xml_diff>
--- a/write-up/Cortex/Round 3/replies to reviewers_0321.docx
+++ b/write-up/Cortex/Round 3/replies to reviewers_0321.docx
@@ -3477,18 +3477,7 @@
             <w:sz w:val="22"/>
             <w:szCs w:val="22"/>
           </w:rPr>
-          <w:t>1</w:t>
-        </w:r>
-        <w:r>
-          <w:rPr>
-            <w:rFonts w:ascii="Times" w:eastAsia="Times New Roman" w:hAnsi="Times"/>
-            <w:b/>
-            <w:bCs/>
-            <w:color w:val="000000" w:themeColor="text1"/>
-            <w:sz w:val="22"/>
-            <w:szCs w:val="22"/>
-          </w:rPr>
-          <w:t xml:space="preserve"> </w:t>
+          <w:t xml:space="preserve">1 </w:t>
         </w:r>
       </w:ins>
       <w:r>
@@ -8165,6 +8154,8 @@
         <w:t>p. 8, line 222 — Maybe the question is whether normalization can *fully* explain talker-specific adaptation. As discussed elsewhere in the manuscript, there's some good work suggesting that while normalization helps, it only gets the listener so far, and it can be useful to condition category identity on other acoustic cues even after applying a normalization mechanism (</w:t>
       </w:r>
       <w:commentRangeStart w:id="241"/>
+      <w:commentRangeStart w:id="242"/>
+      <w:commentRangeStart w:id="243"/>
       <w:proofErr w:type="spellStart"/>
       <w:r>
         <w:rPr>
@@ -8192,6 +8183,20 @@
         </w:rPr>
         <w:commentReference w:id="241"/>
       </w:r>
+      <w:commentRangeEnd w:id="242"/>
+      <w:r>
+        <w:rPr>
+          <w:rStyle w:val="CommentReference"/>
+        </w:rPr>
+        <w:commentReference w:id="242"/>
+      </w:r>
+      <w:commentRangeEnd w:id="243"/>
+      <w:r>
+        <w:rPr>
+          <w:rStyle w:val="CommentReference"/>
+        </w:rPr>
+        <w:commentReference w:id="243"/>
+      </w:r>
       <w:r>
         <w:rPr>
           <w:rFonts w:ascii="Times" w:eastAsia="Times New Roman" w:hAnsi="Times"/>
@@ -8253,7 +8258,7 @@
         </w:rPr>
         <w:br/>
       </w:r>
-      <w:commentRangeStart w:id="242"/>
+      <w:commentRangeStart w:id="244"/>
       <w:r>
         <w:rPr>
           <w:rFonts w:ascii="Times" w:eastAsia="Times New Roman" w:hAnsi="Times"/>
@@ -8283,12 +8288,12 @@
         </w:rPr>
         <w:t xml:space="preserve"> example is a striking one here because an additional analysis with the same dataset (Luthra et al., 2020) shows how these adaptive changes are tied to the activity of relatively early (temporoparietal) brain regions, potentially suggesting multiple mechanisms underlying talker adaptation and not just decision-level ones.</w:t>
       </w:r>
-      <w:commentRangeEnd w:id="242"/>
+      <w:commentRangeEnd w:id="244"/>
       <w:r>
         <w:rPr>
           <w:rStyle w:val="CommentReference"/>
         </w:rPr>
-        <w:commentReference w:id="242"/>
+        <w:commentReference w:id="244"/>
       </w:r>
     </w:p>
     <w:p>
@@ -8324,7 +8329,7 @@
         </w:rPr>
         <w:t xml:space="preserve">Thank you for </w:t>
       </w:r>
-      <w:del w:id="243" w:author="Kurumada, Chigusa" w:date="2023-03-20T13:33:00Z">
+      <w:del w:id="245" w:author="Kurumada, Chigusa" w:date="2023-03-20T13:33:00Z">
         <w:r>
           <w:rPr>
             <w:rFonts w:ascii="Times" w:eastAsia="Times New Roman" w:hAnsi="Times"/>
@@ -8336,7 +8341,7 @@
           <w:delText>making us aware/reminding us of this work</w:delText>
         </w:r>
       </w:del>
-      <w:ins w:id="244" w:author="Kurumada, Chigusa" w:date="2023-03-20T13:33:00Z">
+      <w:ins w:id="246" w:author="Kurumada, Chigusa" w:date="2023-03-20T13:33:00Z">
         <w:r>
           <w:rPr>
             <w:rFonts w:ascii="Times" w:eastAsia="Times New Roman" w:hAnsi="Times"/>
@@ -8358,7 +8363,7 @@
         </w:rPr>
         <w:t xml:space="preserve">. </w:t>
       </w:r>
-      <w:commentRangeStart w:id="245"/>
+      <w:commentRangeStart w:id="247"/>
       <w:r>
         <w:rPr>
           <w:rFonts w:ascii="Times" w:eastAsia="Times New Roman" w:hAnsi="Times"/>
@@ -8371,7 +8376,7 @@
         </w:rPr>
         <w:t>We now</w:t>
       </w:r>
-      <w:ins w:id="246" w:author="Kurumada, Chigusa" w:date="2023-03-20T13:34:00Z">
+      <w:ins w:id="248" w:author="Kurumada, Chigusa" w:date="2023-03-20T13:34:00Z">
         <w:r>
           <w:rPr>
             <w:rFonts w:ascii="Times" w:eastAsia="Times New Roman" w:hAnsi="Times"/>
@@ -8385,7 +8390,7 @@
           <w:t xml:space="preserve"> discuss</w:t>
         </w:r>
       </w:ins>
-      <w:del w:id="247" w:author="Kurumada, Chigusa" w:date="2023-03-20T13:34:00Z">
+      <w:del w:id="249" w:author="Kurumada, Chigusa" w:date="2023-03-20T13:34:00Z">
         <w:r>
           <w:rPr>
             <w:rFonts w:ascii="Times" w:eastAsia="Times New Roman" w:hAnsi="Times"/>
@@ -8399,7 +8404,7 @@
           <w:delText xml:space="preserve"> mention</w:delText>
         </w:r>
       </w:del>
-      <w:ins w:id="248" w:author="Kurumada, Chigusa" w:date="2023-03-20T13:33:00Z">
+      <w:ins w:id="250" w:author="Kurumada, Chigusa" w:date="2023-03-20T13:33:00Z">
         <w:r>
           <w:rPr>
             <w:rFonts w:ascii="Times" w:eastAsia="Times New Roman" w:hAnsi="Times"/>
@@ -8413,7 +8418,7 @@
           <w:t xml:space="preserve"> </w:t>
         </w:r>
       </w:ins>
-      <w:ins w:id="249" w:author="Kurumada, Chigusa" w:date="2023-03-20T13:34:00Z">
+      <w:ins w:id="251" w:author="Kurumada, Chigusa" w:date="2023-03-20T13:34:00Z">
         <w:r>
           <w:rPr>
             <w:rFonts w:ascii="Times" w:eastAsia="Times New Roman" w:hAnsi="Times"/>
@@ -8439,15 +8444,15 @@
         </w:rPr>
         <w:t xml:space="preserve"> </w:t>
       </w:r>
-      <w:commentRangeEnd w:id="245"/>
+      <w:commentRangeEnd w:id="247"/>
       <w:r>
         <w:rPr>
           <w:rStyle w:val="CommentReference"/>
         </w:rPr>
-        <w:commentReference w:id="245"/>
+        <w:commentReference w:id="247"/>
       </w:r>
       <w:proofErr w:type="gramStart"/>
-      <w:ins w:id="250" w:author="Kurumada, Chigusa" w:date="2023-03-20T13:34:00Z">
+      <w:ins w:id="252" w:author="Kurumada, Chigusa" w:date="2023-03-20T13:34:00Z">
         <w:r>
           <w:rPr>
             <w:rFonts w:ascii="Times" w:eastAsia="Times New Roman" w:hAnsi="Times"/>
@@ -8461,7 +8466,7 @@
           <w:t xml:space="preserve">and </w:t>
         </w:r>
       </w:ins>
-      <w:ins w:id="251" w:author="Kurumada, Chigusa" w:date="2023-03-20T13:35:00Z">
+      <w:ins w:id="253" w:author="Kurumada, Chigusa" w:date="2023-03-20T13:35:00Z">
         <w:r>
           <w:rPr>
             <w:rFonts w:ascii="Times" w:eastAsia="Times New Roman" w:hAnsi="Times"/>
@@ -8488,7 +8493,7 @@
           <w:t xml:space="preserve"> </w:t>
         </w:r>
       </w:ins>
-      <w:del w:id="252" w:author="Kurumada, Chigusa" w:date="2023-03-20T13:35:00Z">
+      <w:del w:id="254" w:author="Kurumada, Chigusa" w:date="2023-03-20T13:35:00Z">
         <w:r>
           <w:rPr>
             <w:rFonts w:ascii="Times" w:eastAsia="Times New Roman" w:hAnsi="Times"/>
@@ -8526,7 +8531,7 @@
         </w:rPr>
         <w:t>return</w:t>
       </w:r>
-      <w:del w:id="253" w:author="Kurumada, Chigusa" w:date="2023-03-20T13:35:00Z">
+      <w:del w:id="255" w:author="Kurumada, Chigusa" w:date="2023-03-20T13:35:00Z">
         <w:r>
           <w:rPr>
             <w:rFonts w:ascii="Times" w:eastAsia="Times New Roman" w:hAnsi="Times"/>
@@ -8552,7 +8557,7 @@
         </w:rPr>
         <w:t xml:space="preserve"> to this point </w:t>
       </w:r>
-      <w:ins w:id="254" w:author="Kurumada, Chigusa" w:date="2023-03-20T13:35:00Z">
+      <w:ins w:id="256" w:author="Kurumada, Chigusa" w:date="2023-03-20T13:35:00Z">
         <w:r>
           <w:rPr>
             <w:rFonts w:ascii="Times" w:eastAsia="Times New Roman" w:hAnsi="Times"/>
@@ -8576,8 +8581,8 @@
         </w:rPr>
         <w:t xml:space="preserve">(p. </w:t>
       </w:r>
-      <w:commentRangeStart w:id="255"/>
-      <w:commentRangeStart w:id="256"/>
+      <w:commentRangeStart w:id="257"/>
+      <w:commentRangeStart w:id="258"/>
       <w:r>
         <w:rPr>
           <w:rFonts w:ascii="Times" w:eastAsia="Times New Roman" w:hAnsi="Times"/>
@@ -8589,19 +8594,19 @@
         </w:rPr>
         <w:t>XXX</w:t>
       </w:r>
-      <w:commentRangeEnd w:id="255"/>
+      <w:commentRangeEnd w:id="257"/>
       <w:r>
         <w:rPr>
           <w:rStyle w:val="CommentReference"/>
         </w:rPr>
-        <w:commentReference w:id="255"/>
-      </w:r>
-      <w:commentRangeEnd w:id="256"/>
+        <w:commentReference w:id="257"/>
+      </w:r>
+      <w:commentRangeEnd w:id="258"/>
       <w:r>
         <w:rPr>
           <w:rStyle w:val="CommentReference"/>
         </w:rPr>
-        <w:commentReference w:id="256"/>
+        <w:commentReference w:id="258"/>
       </w:r>
       <w:r>
         <w:rPr>
@@ -8727,10 +8732,10 @@
         <w:br/>
         <w:t xml:space="preserve">p. 14 -16, lines 353-355 — There are several other prominent examples of how the same acoustic stimulus can be perceived differently from moment to moment. For instance, the authors might consider citing </w:t>
       </w:r>
-      <w:commentRangeStart w:id="257"/>
-      <w:commentRangeStart w:id="258"/>
       <w:commentRangeStart w:id="259"/>
       <w:commentRangeStart w:id="260"/>
+      <w:commentRangeStart w:id="261"/>
+      <w:commentRangeStart w:id="262"/>
       <w:proofErr w:type="spellStart"/>
       <w:r>
         <w:rPr>
@@ -8780,33 +8785,33 @@
         </w:rPr>
         <w:br/>
       </w:r>
-      <w:commentRangeEnd w:id="257"/>
+      <w:commentRangeEnd w:id="259"/>
       <w:r>
         <w:rPr>
           <w:rStyle w:val="CommentReference"/>
         </w:rPr>
-        <w:commentReference w:id="257"/>
-      </w:r>
-      <w:commentRangeEnd w:id="258"/>
+        <w:commentReference w:id="259"/>
+      </w:r>
+      <w:commentRangeEnd w:id="260"/>
       <w:r>
         <w:rPr>
           <w:rStyle w:val="CommentReference"/>
         </w:rPr>
-        <w:commentReference w:id="258"/>
-      </w:r>
-      <w:commentRangeEnd w:id="259"/>
+        <w:commentReference w:id="260"/>
+      </w:r>
+      <w:commentRangeEnd w:id="261"/>
       <w:r>
         <w:rPr>
           <w:rStyle w:val="CommentReference"/>
         </w:rPr>
-        <w:commentReference w:id="259"/>
-      </w:r>
-      <w:commentRangeEnd w:id="260"/>
+        <w:commentReference w:id="261"/>
+      </w:r>
+      <w:commentRangeEnd w:id="262"/>
       <w:r>
         <w:rPr>
           <w:rStyle w:val="CommentReference"/>
         </w:rPr>
-        <w:commentReference w:id="260"/>
+        <w:commentReference w:id="262"/>
       </w:r>
     </w:p>
     <w:p>
@@ -8819,7 +8824,7 @@
           <w:szCs w:val="22"/>
         </w:rPr>
       </w:pPr>
-      <w:del w:id="261" w:author="Xin Xie" w:date="2023-03-21T23:58:00Z">
+      <w:del w:id="263" w:author="Xin Xie" w:date="2023-03-21T23:58:00Z">
         <w:r>
           <w:rPr>
             <w:rFonts w:ascii="Times" w:eastAsia="Times New Roman" w:hAnsi="Times"/>
@@ -8831,7 +8836,7 @@
           <w:delText>XXX</w:delText>
         </w:r>
       </w:del>
-      <w:ins w:id="262" w:author="Xin Xie" w:date="2023-03-21T23:58:00Z">
+      <w:ins w:id="264" w:author="Xin Xie" w:date="2023-03-21T23:58:00Z">
         <w:r>
           <w:rPr>
             <w:rFonts w:ascii="Times" w:eastAsia="Times New Roman" w:hAnsi="Times"/>
@@ -8911,7 +8916,7 @@
         <w:lastRenderedPageBreak/>
         <w:br/>
       </w:r>
-      <w:commentRangeStart w:id="263"/>
+      <w:commentRangeStart w:id="265"/>
       <w:r>
         <w:rPr>
           <w:rFonts w:ascii="Times" w:eastAsia="Times New Roman" w:hAnsi="Times"/>
@@ -8921,12 +8926,12 @@
         </w:rPr>
         <w:t>p. 22-23, lines 469-472 — N appears in lowercase in this sentence and when it appears in subscripts (see Figure 8 / Equation 3) but is in uppercase otherwise. Is there a distinction to be made between the upper and lowercase forms of N/n? If so, what's the difference? (If not, please use just one case!)</w:t>
       </w:r>
-      <w:commentRangeEnd w:id="263"/>
+      <w:commentRangeEnd w:id="265"/>
       <w:r>
         <w:rPr>
           <w:rStyle w:val="CommentReference"/>
         </w:rPr>
-        <w:commentReference w:id="263"/>
+        <w:commentReference w:id="265"/>
       </w:r>
       <w:r>
         <w:rPr>
@@ -9001,7 +9006,7 @@
           <w:color w:val="000000" w:themeColor="text1"/>
           <w:sz w:val="22"/>
           <w:szCs w:val="22"/>
-          <w:rPrChange w:id="264" w:author="Xin Xie" w:date="2023-03-21T20:59:00Z">
+          <w:rPrChange w:id="266" w:author="Xin Xie" w:date="2023-03-21T20:59:00Z">
             <w:rPr>
               <w:rFonts w:ascii="Times" w:eastAsia="Times New Roman" w:hAnsi="Times"/>
               <w:color w:val="000000" w:themeColor="text1"/>
@@ -9082,7 +9087,7 @@
         </w:rPr>
         <w:t>it refers to previously experienced inputs.</w:t>
       </w:r>
-      <w:ins w:id="265" w:author="Xin Xie" w:date="2023-03-21T20:59:00Z">
+      <w:ins w:id="267" w:author="Xin Xie" w:date="2023-03-21T20:59:00Z">
         <w:r>
           <w:rPr>
             <w:rFonts w:ascii="Times" w:eastAsia="Times New Roman" w:hAnsi="Times"/>
@@ -9115,8 +9120,8 @@
         </w:rPr>
         <w:br/>
       </w:r>
-      <w:commentRangeStart w:id="266"/>
-      <w:commentRangeStart w:id="267"/>
+      <w:commentRangeStart w:id="268"/>
+      <w:commentRangeStart w:id="269"/>
       <w:r>
         <w:rPr>
           <w:rFonts w:ascii="Times" w:eastAsia="Times New Roman" w:hAnsi="Times"/>
@@ -9166,26 +9171,26 @@
         </w:rPr>
         <w:t xml:space="preserve"> et al. (2017) is that adaptation to Mandarin-accented English involves "more than a boundary shift," it might be helpful to foreshadow here that changes in response biases can capture these effects if the lapse rate is greater than 0 (Figure 15).</w:t>
       </w:r>
-      <w:commentRangeEnd w:id="266"/>
+      <w:commentRangeEnd w:id="268"/>
       <w:r>
         <w:rPr>
           <w:rStyle w:val="CommentReference"/>
         </w:rPr>
-        <w:commentReference w:id="266"/>
-      </w:r>
-      <w:commentRangeEnd w:id="267"/>
+        <w:commentReference w:id="268"/>
+      </w:r>
+      <w:commentRangeEnd w:id="269"/>
       <w:r>
         <w:rPr>
           <w:rStyle w:val="CommentReference"/>
         </w:rPr>
-        <w:commentReference w:id="267"/>
+        <w:commentReference w:id="269"/>
       </w:r>
     </w:p>
     <w:p>
       <w:pPr>
         <w:ind w:firstLine="0"/>
         <w:rPr>
-          <w:ins w:id="268" w:author="Xin Xie" w:date="2023-03-21T18:09:00Z"/>
+          <w:ins w:id="270" w:author="Xin Xie" w:date="2023-03-21T18:09:00Z"/>
           <w:rFonts w:ascii="Times" w:eastAsia="Times New Roman" w:hAnsi="Times"/>
           <w:color w:val="0031E6"/>
           <w:sz w:val="22"/>
@@ -9266,8 +9271,8 @@
       <w:pPr>
         <w:ind w:firstLine="0"/>
         <w:rPr>
-          <w:del w:id="269" w:author="Xin Xie" w:date="2023-03-21T21:00:00Z"/>
-          <w:moveTo w:id="270" w:author="Xin Xie" w:date="2023-03-21T20:59:00Z"/>
+          <w:del w:id="271" w:author="Xin Xie" w:date="2023-03-21T21:00:00Z"/>
+          <w:moveTo w:id="272" w:author="Xin Xie" w:date="2023-03-21T20:59:00Z"/>
           <w:rFonts w:ascii="Times" w:eastAsia="Times New Roman" w:hAnsi="Times"/>
           <w:b/>
           <w:bCs/>
@@ -9276,9 +9281,9 @@
           <w:szCs w:val="22"/>
         </w:rPr>
       </w:pPr>
-      <w:moveToRangeStart w:id="271" w:author="Xin Xie" w:date="2023-03-21T20:59:00Z" w:name="move130324784"/>
-      <w:moveTo w:id="272" w:author="Xin Xie" w:date="2023-03-21T20:59:00Z">
-        <w:del w:id="273" w:author="Xin Xie" w:date="2023-03-21T21:00:00Z">
+      <w:moveToRangeStart w:id="273" w:author="Xin Xie" w:date="2023-03-21T20:59:00Z" w:name="move130324784"/>
+      <w:moveTo w:id="274" w:author="Xin Xie" w:date="2023-03-21T20:59:00Z">
+        <w:del w:id="275" w:author="Xin Xie" w:date="2023-03-21T21:00:00Z">
           <w:r>
             <w:rPr>
               <w:rFonts w:ascii="Times" w:eastAsia="Times New Roman" w:hAnsi="Times"/>
@@ -9310,16 +9315,16 @@
           <w:szCs w:val="22"/>
         </w:rPr>
       </w:pPr>
-      <w:moveFromRangeStart w:id="274" w:author="Xin Xie" w:date="2023-03-21T20:59:00Z" w:name="move130324784"/>
-      <w:moveToRangeEnd w:id="271"/>
-      <w:moveFrom w:id="275" w:author="Xin Xie" w:date="2023-03-21T20:59:00Z">
+      <w:moveFromRangeStart w:id="276" w:author="Xin Xie" w:date="2023-03-21T20:59:00Z" w:name="move130324784"/>
+      <w:moveToRangeEnd w:id="273"/>
+      <w:moveFrom w:id="277" w:author="Xin Xie" w:date="2023-03-21T20:59:00Z">
         <w:r>
           <w:rPr>
             <w:rFonts w:ascii="Times" w:eastAsia="Times New Roman" w:hAnsi="Times"/>
             <w:color w:val="000000" w:themeColor="text1"/>
             <w:sz w:val="22"/>
             <w:szCs w:val="22"/>
-            <w:rPrChange w:id="276" w:author="Xin Xie" w:date="2023-03-21T20:59:00Z">
+            <w:rPrChange w:id="278" w:author="Xin Xie" w:date="2023-03-21T20:59:00Z">
               <w:rPr>
                 <w:rFonts w:ascii="Times" w:eastAsia="Times New Roman" w:hAnsi="Times"/>
                 <w:color w:val="0031E6"/>
@@ -9340,7 +9345,7 @@
           <w:br/>
         </w:r>
       </w:moveFrom>
-      <w:moveFromRangeEnd w:id="274"/>
+      <w:moveFromRangeEnd w:id="276"/>
       <w:r>
         <w:rPr>
           <w:rFonts w:ascii="Times" w:eastAsia="Times New Roman" w:hAnsi="Times"/>
@@ -9570,9 +9575,9 @@
         </w:rPr>
         <w:t xml:space="preserve"> et al. paper referenced here did implicate temporal regions, </w:t>
       </w:r>
-      <w:commentRangeStart w:id="277"/>
-      <w:commentRangeStart w:id="278"/>
       <w:commentRangeStart w:id="279"/>
+      <w:commentRangeStart w:id="280"/>
+      <w:commentRangeStart w:id="281"/>
       <w:r>
         <w:rPr>
           <w:rFonts w:ascii="Times" w:eastAsia="Times New Roman" w:hAnsi="Times"/>
@@ -9582,26 +9587,26 @@
         </w:rPr>
         <w:t xml:space="preserve">those authors also published a paper that same year in Neuroimage, </w:t>
       </w:r>
-      <w:commentRangeEnd w:id="277"/>
+      <w:commentRangeEnd w:id="279"/>
       <w:r>
         <w:rPr>
           <w:rStyle w:val="CommentReference"/>
         </w:rPr>
-        <w:commentReference w:id="277"/>
-      </w:r>
-      <w:commentRangeEnd w:id="278"/>
+        <w:commentReference w:id="279"/>
+      </w:r>
+      <w:commentRangeEnd w:id="280"/>
       <w:r>
         <w:rPr>
           <w:rStyle w:val="CommentReference"/>
         </w:rPr>
-        <w:commentReference w:id="278"/>
-      </w:r>
-      <w:commentRangeEnd w:id="279"/>
+        <w:commentReference w:id="280"/>
+      </w:r>
+      <w:commentRangeEnd w:id="281"/>
       <w:r>
         <w:rPr>
           <w:rStyle w:val="CommentReference"/>
         </w:rPr>
-        <w:commentReference w:id="279"/>
+        <w:commentReference w:id="281"/>
       </w:r>
       <w:r>
         <w:rPr>
@@ -9724,7 +9729,7 @@
           <w:szCs w:val="22"/>
         </w:rPr>
       </w:pPr>
-      <w:commentRangeStart w:id="280"/>
+      <w:commentRangeStart w:id="282"/>
       <w:r>
         <w:rPr>
           <w:rFonts w:ascii="Times" w:eastAsia="Times New Roman" w:hAnsi="Times"/>
@@ -9737,12 +9742,12 @@
         <w:lastRenderedPageBreak/>
         <w:t xml:space="preserve">We have removed this point, </w:t>
       </w:r>
-      <w:commentRangeEnd w:id="280"/>
+      <w:commentRangeEnd w:id="282"/>
       <w:r>
         <w:rPr>
           <w:rStyle w:val="CommentReference"/>
         </w:rPr>
-        <w:commentReference w:id="280"/>
+        <w:commentReference w:id="282"/>
       </w:r>
       <w:r>
         <w:rPr>
@@ -9767,7 +9772,7 @@
         </w:rPr>
         <w:t>place</w:t>
       </w:r>
-      <w:ins w:id="281" w:author="Xin Xie" w:date="2023-03-21T21:22:00Z">
+      <w:ins w:id="283" w:author="Xin Xie" w:date="2023-03-21T21:22:00Z">
         <w:r>
           <w:rPr>
             <w:rFonts w:ascii="Times" w:eastAsia="Times New Roman" w:hAnsi="Times"/>
@@ -10056,8 +10061,8 @@
         </w:rPr>
         <w:t xml:space="preserve"> paper. Thank you (and </w:t>
       </w:r>
-      <w:commentRangeStart w:id="282"/>
-      <w:commentRangeStart w:id="283"/>
+      <w:commentRangeStart w:id="284"/>
+      <w:commentRangeStart w:id="285"/>
       <w:r>
         <w:rPr>
           <w:rFonts w:ascii="Times" w:eastAsia="Times New Roman" w:hAnsi="Times"/>
@@ -10067,19 +10072,19 @@
         </w:rPr>
         <w:t>added</w:t>
       </w:r>
-      <w:commentRangeEnd w:id="282"/>
+      <w:commentRangeEnd w:id="284"/>
       <w:r>
         <w:rPr>
           <w:rStyle w:val="CommentReference"/>
         </w:rPr>
-        <w:commentReference w:id="282"/>
-      </w:r>
-      <w:commentRangeEnd w:id="283"/>
+        <w:commentReference w:id="284"/>
+      </w:r>
+      <w:commentRangeEnd w:id="285"/>
       <w:r>
         <w:rPr>
           <w:rStyle w:val="CommentReference"/>
         </w:rPr>
-        <w:commentReference w:id="283"/>
+        <w:commentReference w:id="285"/>
       </w:r>
       <w:r>
         <w:rPr>
@@ -11203,7 +11208,66 @@
       </w:r>
     </w:p>
   </w:comment>
-  <w:comment w:id="242" w:author="Jaeger, Florian" w:date="2023-02-18T15:44:00Z" w:initials="JF">
+  <w:comment w:id="242" w:author="Xin Xie" w:date="2023-03-22T00:11:00Z" w:initials="XX">
+    <w:p>
+      <w:pPr>
+        <w:jc w:val="left"/>
+      </w:pPr>
+      <w:r>
+        <w:rPr>
+          <w:rStyle w:val="CommentReference"/>
+        </w:rPr>
+        <w:annotationRef/>
+      </w:r>
+      <w:r>
+        <w:rPr>
+          <w:sz w:val="20"/>
+          <w:szCs w:val="20"/>
+        </w:rPr>
+        <w:t>I don’t see how Crinnion et al., 2021 pertains to this question at all. They basically found that models can perform just fine with a subset of the 24 cues considered by the C-CuRE paper. Unless the reviewers were mainly referring to this paper as an example that shows many acoustic cues are needed for speech perception? This paper certainly does not talk about the limits of normalization.</w:t>
+      </w:r>
+    </w:p>
+  </w:comment>
+  <w:comment w:id="243" w:author="Xin Xie" w:date="2023-03-22T01:03:00Z" w:initials="XX">
+    <w:p>
+      <w:pPr>
+        <w:jc w:val="left"/>
+      </w:pPr>
+      <w:r>
+        <w:rPr>
+          <w:rStyle w:val="CommentReference"/>
+        </w:rPr>
+        <w:annotationRef/>
+      </w:r>
+      <w:r>
+        <w:rPr>
+          <w:color w:val="000000"/>
+          <w:sz w:val="20"/>
+          <w:szCs w:val="20"/>
+        </w:rPr>
+        <w:t xml:space="preserve">Kleinschmidt 2019 didn’t show that normalization only goes so far. It shows that even with vowel normalization, knowing a talker’s group identity (.e.g, dialect, gender) can still be beneficial. </w:t>
+      </w:r>
+    </w:p>
+    <w:p>
+      <w:pPr>
+        <w:jc w:val="left"/>
+      </w:pPr>
+    </w:p>
+    <w:p>
+      <w:pPr>
+        <w:jc w:val="left"/>
+      </w:pPr>
+      <w:r>
+        <w:rPr>
+          <w:color w:val="000000"/>
+          <w:sz w:val="20"/>
+          <w:szCs w:val="20"/>
+        </w:rPr>
+        <w:t xml:space="preserve">Neither of the suggested work speaks to the question whether ‘normalization’ can fully account for talker-specific adaptation among listeners or not. </w:t>
+      </w:r>
+    </w:p>
+  </w:comment>
+  <w:comment w:id="244" w:author="Jaeger, Florian" w:date="2023-02-18T15:44:00Z" w:initials="JF">
     <w:p>
       <w:pPr>
         <w:pStyle w:val="CommentText"/>
@@ -11229,7 +11293,7 @@
       </w:r>
     </w:p>
   </w:comment>
-  <w:comment w:id="245" w:author="Kurumada, Chigusa" w:date="2023-03-20T13:45:00Z" w:initials="KC">
+  <w:comment w:id="247" w:author="Kurumada, Chigusa" w:date="2023-03-20T13:45:00Z" w:initials="KC">
     <w:p>
       <w:pPr>
         <w:jc w:val="left"/>
@@ -11286,7 +11350,7 @@
       </w:r>
     </w:p>
   </w:comment>
-  <w:comment w:id="255" w:author="Jaeger, Florian" w:date="2023-02-18T15:46:00Z" w:initials="JF">
+  <w:comment w:id="257" w:author="Jaeger, Florian" w:date="2023-02-18T15:46:00Z" w:initials="JF">
     <w:p>
       <w:pPr>
         <w:pStyle w:val="CommentText"/>
@@ -11302,7 +11366,7 @@
       </w:r>
     </w:p>
   </w:comment>
-  <w:comment w:id="256" w:author="Kurumada, Chigusa" w:date="2023-03-20T13:48:00Z" w:initials="KC">
+  <w:comment w:id="258" w:author="Kurumada, Chigusa" w:date="2023-03-20T13:48:00Z" w:initials="KC">
     <w:p>
       <w:pPr>
         <w:jc w:val="left"/>
@@ -11341,7 +11405,7 @@
       </w:r>
     </w:p>
   </w:comment>
-  <w:comment w:id="257" w:author="Jaeger, Florian" w:date="2023-02-18T15:54:00Z" w:initials="JF">
+  <w:comment w:id="259" w:author="Jaeger, Florian" w:date="2023-02-18T15:54:00Z" w:initials="JF">
     <w:p>
       <w:pPr>
         <w:pStyle w:val="CommentText"/>
@@ -11367,7 +11431,7 @@
       </w:r>
     </w:p>
   </w:comment>
-  <w:comment w:id="258" w:author="Xin Xie" w:date="2023-03-21T23:40:00Z" w:initials="XX">
+  <w:comment w:id="260" w:author="Xin Xie" w:date="2023-03-21T23:40:00Z" w:initials="XX">
     <w:p>
       <w:pPr>
         <w:jc w:val="left"/>
@@ -11398,7 +11462,7 @@
       </w:pPr>
     </w:p>
   </w:comment>
-  <w:comment w:id="259" w:author="Xin Xie" w:date="2023-03-21T23:51:00Z" w:initials="XX">
+  <w:comment w:id="261" w:author="Xin Xie" w:date="2023-03-21T23:51:00Z" w:initials="XX">
     <w:p>
       <w:pPr>
         <w:jc w:val="left"/>
@@ -11452,7 +11516,7 @@
       </w:r>
     </w:p>
   </w:comment>
-  <w:comment w:id="260" w:author="Xin Xie" w:date="2023-03-21T23:55:00Z" w:initials="XX">
+  <w:comment w:id="262" w:author="Xin Xie" w:date="2023-03-21T23:55:00Z" w:initials="XX">
     <w:p>
       <w:pPr>
         <w:jc w:val="left"/>
@@ -11497,7 +11561,7 @@
       </w:r>
     </w:p>
   </w:comment>
-  <w:comment w:id="263" w:author="Jaeger, Florian" w:date="2023-02-18T15:59:00Z" w:initials="JF">
+  <w:comment w:id="265" w:author="Jaeger, Florian" w:date="2023-02-18T15:59:00Z" w:initials="JF">
     <w:p>
       <w:pPr>
         <w:pStyle w:val="CommentText"/>
@@ -11513,7 +11577,7 @@
       </w:r>
     </w:p>
   </w:comment>
-  <w:comment w:id="266" w:author="Jaeger, Florian" w:date="2023-02-18T16:11:00Z" w:initials="JF">
+  <w:comment w:id="268" w:author="Jaeger, Florian" w:date="2023-02-18T16:11:00Z" w:initials="JF">
     <w:p>
       <w:pPr>
         <w:pStyle w:val="CommentText"/>
@@ -11529,7 +11593,7 @@
       </w:r>
     </w:p>
   </w:comment>
-  <w:comment w:id="267" w:author="Xin Xie" w:date="2023-03-21T21:04:00Z" w:initials="XX">
+  <w:comment w:id="269" w:author="Xin Xie" w:date="2023-03-21T21:04:00Z" w:initials="XX">
     <w:p>
       <w:pPr>
         <w:jc w:val="left"/>
@@ -11550,7 +11614,7 @@
       </w:r>
     </w:p>
   </w:comment>
-  <w:comment w:id="277" w:author="Jaeger, Florian" w:date="2023-02-18T16:17:00Z" w:initials="JF">
+  <w:comment w:id="279" w:author="Jaeger, Florian" w:date="2023-02-18T16:17:00Z" w:initials="JF">
     <w:p>
       <w:pPr>
         <w:pStyle w:val="CommentText"/>
@@ -11566,7 +11630,7 @@
       </w:r>
     </w:p>
   </w:comment>
-  <w:comment w:id="278" w:author="Kurumada, Chigusa" w:date="2023-02-19T14:17:00Z" w:initials="CK">
+  <w:comment w:id="280" w:author="Kurumada, Chigusa" w:date="2023-02-19T14:17:00Z" w:initials="CK">
     <w:p>
       <w:pPr>
         <w:jc w:val="left"/>
@@ -11586,7 +11650,7 @@
       </w:r>
     </w:p>
   </w:comment>
-  <w:comment w:id="279" w:author="Xin Xie" w:date="2023-03-21T21:21:00Z" w:initials="XX">
+  <w:comment w:id="281" w:author="Xin Xie" w:date="2023-03-21T21:21:00Z" w:initials="XX">
     <w:p>
       <w:pPr>
         <w:jc w:val="left"/>
@@ -11625,7 +11689,7 @@
       </w:r>
     </w:p>
   </w:comment>
-  <w:comment w:id="280" w:author="Kurumada, Chigusa" w:date="2023-03-19T16:47:00Z" w:initials="KC">
+  <w:comment w:id="282" w:author="Kurumada, Chigusa" w:date="2023-03-19T16:47:00Z" w:initials="KC">
     <w:p>
       <w:pPr>
         <w:jc w:val="left"/>
@@ -11646,7 +11710,7 @@
       </w:r>
     </w:p>
   </w:comment>
-  <w:comment w:id="282" w:author="Jaeger, Florian" w:date="2023-02-18T16:36:00Z" w:initials="JF">
+  <w:comment w:id="284" w:author="Jaeger, Florian" w:date="2023-02-18T16:36:00Z" w:initials="JF">
     <w:p>
       <w:pPr>
         <w:pStyle w:val="CommentText"/>
@@ -11851,7 +11915,7 @@
       </w:r>
     </w:p>
   </w:comment>
-  <w:comment w:id="283" w:author="Kurumada, Chigusa" w:date="2023-02-19T14:56:00Z" w:initials="KC">
+  <w:comment w:id="285" w:author="Kurumada, Chigusa" w:date="2023-02-19T14:56:00Z" w:initials="KC">
     <w:p>
       <w:pPr>
         <w:jc w:val="left"/>
@@ -11908,6 +11972,8 @@
   <w15:commentEx w15:paraId="2931C434" w15:paraIdParent="199B6624" w15:done="0"/>
   <w15:commentEx w15:paraId="708C3326" w15:done="0"/>
   <w15:commentEx w15:paraId="38B9B042" w15:done="0"/>
+  <w15:commentEx w15:paraId="3037A243" w15:paraIdParent="38B9B042" w15:done="0"/>
+  <w15:commentEx w15:paraId="7E94B703" w15:paraIdParent="38B9B042" w15:done="0"/>
   <w15:commentEx w15:paraId="14FF724B" w15:done="0"/>
   <w15:commentEx w15:paraId="4BC45E23" w15:done="0"/>
   <w15:commentEx w15:paraId="4AF271D8" w15:done="0"/>
@@ -11962,6 +12028,8 @@
   <w16cex:commentExtensible w16cex:durableId="27C4BD60" w16cex:dateUtc="2023-03-22T06:33:00Z"/>
   <w16cex:commentExtensible w16cex:durableId="27C4BC1C" w16cex:dateUtc="2023-03-22T06:28:00Z"/>
   <w16cex:commentExtensible w16cex:durableId="279B70A4" w16cex:dateUtc="2023-02-18T22:43:00Z"/>
+  <w16cex:commentExtensible w16cex:durableId="27C4C63F" w16cex:dateUtc="2023-03-22T07:11:00Z"/>
+  <w16cex:commentExtensible w16cex:durableId="27C4D24E" w16cex:dateUtc="2023-03-22T08:03:00Z"/>
   <w16cex:commentExtensible w16cex:durableId="279B70F9" w16cex:dateUtc="2023-02-18T22:44:00Z"/>
   <w16cex:commentExtensible w16cex:durableId="27C2E1E3" w16cex:dateUtc="2023-03-20T16:45:00Z"/>
   <w16cex:commentExtensible w16cex:durableId="279B7144" w16cex:dateUtc="2023-02-18T22:46:00Z"/>
@@ -12016,6 +12084,8 @@
   <w16cid:commentId w16cid:paraId="2931C434" w16cid:durableId="27C4BD60"/>
   <w16cid:commentId w16cid:paraId="708C3326" w16cid:durableId="27C4BC1C"/>
   <w16cid:commentId w16cid:paraId="38B9B042" w16cid:durableId="279B70A4"/>
+  <w16cid:commentId w16cid:paraId="3037A243" w16cid:durableId="27C4C63F"/>
+  <w16cid:commentId w16cid:paraId="7E94B703" w16cid:durableId="27C4D24E"/>
   <w16cid:commentId w16cid:paraId="14FF724B" w16cid:durableId="279B70F9"/>
   <w16cid:commentId w16cid:paraId="4BC45E23" w16cid:durableId="27C2E1E3"/>
   <w16cid:commentId w16cid:paraId="4AF271D8" w16cid:durableId="279B7144"/>

</xml_diff>

<commit_message>
corrected the use of n/N
</commit_message>
<xml_diff>
--- a/write-up/Cortex/Round 3/replies to reviewers_0321.docx
+++ b/write-up/Cortex/Round 3/replies to reviewers_0321.docx
@@ -8953,16 +8953,133 @@
           <w:szCs w:val="22"/>
         </w:rPr>
       </w:pPr>
-      <w:r>
-        <w:rPr>
-          <w:rFonts w:ascii="Times" w:eastAsia="Times New Roman" w:hAnsi="Times"/>
-          <w:color w:val="000000" w:themeColor="text1"/>
-          <w:sz w:val="22"/>
-          <w:szCs w:val="22"/>
-          <w:highlight w:val="yellow"/>
-        </w:rPr>
-        <w:t>XXX</w:t>
-      </w:r>
+      <w:ins w:id="266" w:author="Xin Xie" w:date="2023-03-22T01:17:00Z">
+        <w:r>
+          <w:rPr>
+            <w:rFonts w:ascii="Times" w:eastAsia="Times New Roman" w:hAnsi="Times"/>
+            <w:color w:val="000000" w:themeColor="text1"/>
+            <w:sz w:val="22"/>
+            <w:szCs w:val="22"/>
+            <w:rPrChange w:id="267" w:author="Xin Xie" w:date="2023-03-22T01:17:00Z">
+              <w:rPr>
+                <w:rFonts w:ascii="Times" w:eastAsia="Times New Roman" w:hAnsi="Times"/>
+                <w:color w:val="000000" w:themeColor="text1"/>
+                <w:sz w:val="22"/>
+                <w:szCs w:val="22"/>
+                <w:highlight w:val="yellow"/>
+              </w:rPr>
+            </w:rPrChange>
+          </w:rPr>
+          <w:t xml:space="preserve">Thank you for catching this. </w:t>
+        </w:r>
+      </w:ins>
+      <w:del w:id="268" w:author="Xin Xie" w:date="2023-03-22T01:13:00Z">
+        <w:r>
+          <w:rPr>
+            <w:rFonts w:ascii="Times" w:eastAsia="Times New Roman" w:hAnsi="Times"/>
+            <w:color w:val="000000" w:themeColor="text1"/>
+            <w:sz w:val="22"/>
+            <w:szCs w:val="22"/>
+            <w:highlight w:val="yellow"/>
+          </w:rPr>
+          <w:delText>XXX</w:delText>
+        </w:r>
+      </w:del>
+      <w:ins w:id="269" w:author="Xin Xie" w:date="2023-03-22T01:13:00Z">
+        <w:r>
+          <w:rPr>
+            <w:rFonts w:ascii="Times" w:eastAsia="Times New Roman" w:hAnsi="Times"/>
+            <w:color w:val="000000" w:themeColor="text1"/>
+            <w:sz w:val="22"/>
+            <w:szCs w:val="22"/>
+          </w:rPr>
+          <w:t xml:space="preserve">We </w:t>
+        </w:r>
+      </w:ins>
+      <w:ins w:id="270" w:author="Xin Xie" w:date="2023-03-22T01:16:00Z">
+        <w:r>
+          <w:rPr>
+            <w:rFonts w:ascii="Times" w:eastAsia="Times New Roman" w:hAnsi="Times"/>
+            <w:color w:val="000000" w:themeColor="text1"/>
+            <w:sz w:val="22"/>
+            <w:szCs w:val="22"/>
+          </w:rPr>
+          <w:t xml:space="preserve">now consistently </w:t>
+        </w:r>
+      </w:ins>
+      <w:ins w:id="271" w:author="Xin Xie" w:date="2023-03-22T01:13:00Z">
+        <w:r>
+          <w:rPr>
+            <w:rFonts w:ascii="Times" w:eastAsia="Times New Roman" w:hAnsi="Times"/>
+            <w:color w:val="000000" w:themeColor="text1"/>
+            <w:sz w:val="22"/>
+            <w:szCs w:val="22"/>
+          </w:rPr>
+          <w:t>use N to refer to the number of observations</w:t>
+        </w:r>
+      </w:ins>
+      <w:ins w:id="272" w:author="Xin Xie" w:date="2023-03-22T01:14:00Z">
+        <w:r>
+          <w:rPr>
+            <w:rFonts w:ascii="Times" w:eastAsia="Times New Roman" w:hAnsi="Times"/>
+            <w:color w:val="000000" w:themeColor="text1"/>
+            <w:sz w:val="22"/>
+            <w:szCs w:val="22"/>
+          </w:rPr>
+          <w:t xml:space="preserve"> (e.g., hearing 30 /d/ tokens);</w:t>
+        </w:r>
+      </w:ins>
+      <w:ins w:id="273" w:author="Xin Xie" w:date="2023-03-22T01:13:00Z">
+        <w:r>
+          <w:rPr>
+            <w:rFonts w:ascii="Times" w:eastAsia="Times New Roman" w:hAnsi="Times"/>
+            <w:color w:val="000000" w:themeColor="text1"/>
+            <w:sz w:val="22"/>
+            <w:szCs w:val="22"/>
+          </w:rPr>
+          <w:t xml:space="preserve"> </w:t>
+        </w:r>
+        <w:commentRangeStart w:id="274"/>
+        <w:commentRangeStart w:id="275"/>
+        <w:r>
+          <w:rPr>
+            <w:rFonts w:ascii="Times" w:eastAsia="Times New Roman" w:hAnsi="Times"/>
+            <w:color w:val="000000" w:themeColor="text1"/>
+            <w:sz w:val="22"/>
+            <w:szCs w:val="22"/>
+          </w:rPr>
+          <w:t xml:space="preserve">lowercase n in subscripts </w:t>
+        </w:r>
+      </w:ins>
+      <w:ins w:id="276" w:author="Xin Xie" w:date="2023-03-22T01:14:00Z">
+        <w:r>
+          <w:rPr>
+            <w:rFonts w:ascii="Times" w:eastAsia="Times New Roman" w:hAnsi="Times"/>
+            <w:color w:val="000000" w:themeColor="text1"/>
+            <w:sz w:val="22"/>
+            <w:szCs w:val="22"/>
+          </w:rPr>
+          <w:t xml:space="preserve">indicates the number of categories (e.g., in the case of /d/ vs. /t/, n = 2). </w:t>
+        </w:r>
+      </w:ins>
+      <w:commentRangeEnd w:id="274"/>
+      <w:ins w:id="277" w:author="Xin Xie" w:date="2023-03-22T01:15:00Z">
+        <w:r>
+          <w:rPr>
+            <w:rStyle w:val="CommentReference"/>
+          </w:rPr>
+          <w:commentReference w:id="274"/>
+        </w:r>
+      </w:ins>
+      <w:commentRangeEnd w:id="275"/>
+      <w:ins w:id="278" w:author="Xin Xie" w:date="2023-03-22T01:16:00Z">
+        <w:r>
+          <w:rPr>
+            <w:rStyle w:val="CommentReference"/>
+          </w:rPr>
+          <w:commentReference w:id="275"/>
+        </w:r>
+      </w:ins>
     </w:p>
     <w:p>
       <w:pPr>
@@ -9006,7 +9123,7 @@
           <w:color w:val="000000" w:themeColor="text1"/>
           <w:sz w:val="22"/>
           <w:szCs w:val="22"/>
-          <w:rPrChange w:id="266" w:author="Xin Xie" w:date="2023-03-21T20:59:00Z">
+          <w:rPrChange w:id="279" w:author="Xin Xie" w:date="2023-03-21T20:59:00Z">
             <w:rPr>
               <w:rFonts w:ascii="Times" w:eastAsia="Times New Roman" w:hAnsi="Times"/>
               <w:color w:val="000000" w:themeColor="text1"/>
@@ -9087,7 +9204,7 @@
         </w:rPr>
         <w:t>it refers to previously experienced inputs.</w:t>
       </w:r>
-      <w:ins w:id="267" w:author="Xin Xie" w:date="2023-03-21T20:59:00Z">
+      <w:ins w:id="280" w:author="Xin Xie" w:date="2023-03-21T20:59:00Z">
         <w:r>
           <w:rPr>
             <w:rFonts w:ascii="Times" w:eastAsia="Times New Roman" w:hAnsi="Times"/>
@@ -9120,8 +9237,8 @@
         </w:rPr>
         <w:br/>
       </w:r>
-      <w:commentRangeStart w:id="268"/>
-      <w:commentRangeStart w:id="269"/>
+      <w:commentRangeStart w:id="281"/>
+      <w:commentRangeStart w:id="282"/>
       <w:r>
         <w:rPr>
           <w:rFonts w:ascii="Times" w:eastAsia="Times New Roman" w:hAnsi="Times"/>
@@ -9171,26 +9288,26 @@
         </w:rPr>
         <w:t xml:space="preserve"> et al. (2017) is that adaptation to Mandarin-accented English involves "more than a boundary shift," it might be helpful to foreshadow here that changes in response biases can capture these effects if the lapse rate is greater than 0 (Figure 15).</w:t>
       </w:r>
-      <w:commentRangeEnd w:id="268"/>
+      <w:commentRangeEnd w:id="281"/>
       <w:r>
         <w:rPr>
           <w:rStyle w:val="CommentReference"/>
         </w:rPr>
-        <w:commentReference w:id="268"/>
-      </w:r>
-      <w:commentRangeEnd w:id="269"/>
+        <w:commentReference w:id="281"/>
+      </w:r>
+      <w:commentRangeEnd w:id="282"/>
       <w:r>
         <w:rPr>
           <w:rStyle w:val="CommentReference"/>
         </w:rPr>
-        <w:commentReference w:id="269"/>
+        <w:commentReference w:id="282"/>
       </w:r>
     </w:p>
     <w:p>
       <w:pPr>
         <w:ind w:firstLine="0"/>
         <w:rPr>
-          <w:ins w:id="270" w:author="Xin Xie" w:date="2023-03-21T18:09:00Z"/>
+          <w:ins w:id="283" w:author="Xin Xie" w:date="2023-03-21T18:09:00Z"/>
           <w:rFonts w:ascii="Times" w:eastAsia="Times New Roman" w:hAnsi="Times"/>
           <w:color w:val="0031E6"/>
           <w:sz w:val="22"/>
@@ -9271,8 +9388,8 @@
       <w:pPr>
         <w:ind w:firstLine="0"/>
         <w:rPr>
-          <w:del w:id="271" w:author="Xin Xie" w:date="2023-03-21T21:00:00Z"/>
-          <w:moveTo w:id="272" w:author="Xin Xie" w:date="2023-03-21T20:59:00Z"/>
+          <w:del w:id="284" w:author="Xin Xie" w:date="2023-03-21T21:00:00Z"/>
+          <w:moveTo w:id="285" w:author="Xin Xie" w:date="2023-03-21T20:59:00Z"/>
           <w:rFonts w:ascii="Times" w:eastAsia="Times New Roman" w:hAnsi="Times"/>
           <w:b/>
           <w:bCs/>
@@ -9281,9 +9398,9 @@
           <w:szCs w:val="22"/>
         </w:rPr>
       </w:pPr>
-      <w:moveToRangeStart w:id="273" w:author="Xin Xie" w:date="2023-03-21T20:59:00Z" w:name="move130324784"/>
-      <w:moveTo w:id="274" w:author="Xin Xie" w:date="2023-03-21T20:59:00Z">
-        <w:del w:id="275" w:author="Xin Xie" w:date="2023-03-21T21:00:00Z">
+      <w:moveToRangeStart w:id="286" w:author="Xin Xie" w:date="2023-03-21T20:59:00Z" w:name="move130324784"/>
+      <w:moveTo w:id="287" w:author="Xin Xie" w:date="2023-03-21T20:59:00Z">
+        <w:del w:id="288" w:author="Xin Xie" w:date="2023-03-21T21:00:00Z">
           <w:r>
             <w:rPr>
               <w:rFonts w:ascii="Times" w:eastAsia="Times New Roman" w:hAnsi="Times"/>
@@ -9315,16 +9432,16 @@
           <w:szCs w:val="22"/>
         </w:rPr>
       </w:pPr>
-      <w:moveFromRangeStart w:id="276" w:author="Xin Xie" w:date="2023-03-21T20:59:00Z" w:name="move130324784"/>
-      <w:moveToRangeEnd w:id="273"/>
-      <w:moveFrom w:id="277" w:author="Xin Xie" w:date="2023-03-21T20:59:00Z">
+      <w:moveFromRangeStart w:id="289" w:author="Xin Xie" w:date="2023-03-21T20:59:00Z" w:name="move130324784"/>
+      <w:moveToRangeEnd w:id="286"/>
+      <w:moveFrom w:id="290" w:author="Xin Xie" w:date="2023-03-21T20:59:00Z">
         <w:r>
           <w:rPr>
             <w:rFonts w:ascii="Times" w:eastAsia="Times New Roman" w:hAnsi="Times"/>
             <w:color w:val="000000" w:themeColor="text1"/>
             <w:sz w:val="22"/>
             <w:szCs w:val="22"/>
-            <w:rPrChange w:id="278" w:author="Xin Xie" w:date="2023-03-21T20:59:00Z">
+            <w:rPrChange w:id="291" w:author="Xin Xie" w:date="2023-03-21T20:59:00Z">
               <w:rPr>
                 <w:rFonts w:ascii="Times" w:eastAsia="Times New Roman" w:hAnsi="Times"/>
                 <w:color w:val="0031E6"/>
@@ -9345,7 +9462,7 @@
           <w:br/>
         </w:r>
       </w:moveFrom>
-      <w:moveFromRangeEnd w:id="276"/>
+      <w:moveFromRangeEnd w:id="289"/>
       <w:r>
         <w:rPr>
           <w:rFonts w:ascii="Times" w:eastAsia="Times New Roman" w:hAnsi="Times"/>
@@ -9575,9 +9692,9 @@
         </w:rPr>
         <w:t xml:space="preserve"> et al. paper referenced here did implicate temporal regions, </w:t>
       </w:r>
-      <w:commentRangeStart w:id="279"/>
-      <w:commentRangeStart w:id="280"/>
-      <w:commentRangeStart w:id="281"/>
+      <w:commentRangeStart w:id="292"/>
+      <w:commentRangeStart w:id="293"/>
+      <w:commentRangeStart w:id="294"/>
       <w:r>
         <w:rPr>
           <w:rFonts w:ascii="Times" w:eastAsia="Times New Roman" w:hAnsi="Times"/>
@@ -9587,26 +9704,26 @@
         </w:rPr>
         <w:t xml:space="preserve">those authors also published a paper that same year in Neuroimage, </w:t>
       </w:r>
-      <w:commentRangeEnd w:id="279"/>
+      <w:commentRangeEnd w:id="292"/>
       <w:r>
         <w:rPr>
           <w:rStyle w:val="CommentReference"/>
         </w:rPr>
-        <w:commentReference w:id="279"/>
-      </w:r>
-      <w:commentRangeEnd w:id="280"/>
+        <w:commentReference w:id="292"/>
+      </w:r>
+      <w:commentRangeEnd w:id="293"/>
       <w:r>
         <w:rPr>
           <w:rStyle w:val="CommentReference"/>
         </w:rPr>
-        <w:commentReference w:id="280"/>
-      </w:r>
-      <w:commentRangeEnd w:id="281"/>
+        <w:commentReference w:id="293"/>
+      </w:r>
+      <w:commentRangeEnd w:id="294"/>
       <w:r>
         <w:rPr>
           <w:rStyle w:val="CommentReference"/>
         </w:rPr>
-        <w:commentReference w:id="281"/>
+        <w:commentReference w:id="294"/>
       </w:r>
       <w:r>
         <w:rPr>
@@ -9705,7 +9822,17 @@
           <w:szCs w:val="22"/>
         </w:rPr>
         <w:br/>
-        <w:t>p. 36, lines 723-726 — In introducing Figure 18, the authors write that "the conventional way of visualizing the results of perceptual recalibration experiments wrongly suggests…". I find this a bit misleading, though, since Figure 18 shows the characteristics of the stimuli; it does not visualize the results.</w:t>
+        <w:t xml:space="preserve">p. 36, lines 723-726 — In introducing Figure 18, the authors write that "the conventional way of visualizing the results of perceptual recalibration experiments wrongly suggests…". I find this a bit </w:t>
+      </w:r>
+      <w:r>
+        <w:rPr>
+          <w:rFonts w:ascii="Times" w:eastAsia="Times New Roman" w:hAnsi="Times"/>
+          <w:color w:val="0031E6"/>
+          <w:sz w:val="22"/>
+          <w:szCs w:val="22"/>
+        </w:rPr>
+        <w:lastRenderedPageBreak/>
+        <w:t>misleading, though, since Figure 18 shows the characteristics of the stimuli; it does not visualize the results.</w:t>
       </w:r>
     </w:p>
     <w:p>
@@ -9729,7 +9856,7 @@
           <w:szCs w:val="22"/>
         </w:rPr>
       </w:pPr>
-      <w:commentRangeStart w:id="282"/>
+      <w:commentRangeStart w:id="295"/>
       <w:r>
         <w:rPr>
           <w:rFonts w:ascii="Times" w:eastAsia="Times New Roman" w:hAnsi="Times"/>
@@ -9739,15 +9866,14 @@
           <w:sz w:val="22"/>
           <w:szCs w:val="22"/>
         </w:rPr>
-        <w:lastRenderedPageBreak/>
         <w:t xml:space="preserve">We have removed this point, </w:t>
       </w:r>
-      <w:commentRangeEnd w:id="282"/>
+      <w:commentRangeEnd w:id="295"/>
       <w:r>
         <w:rPr>
           <w:rStyle w:val="CommentReference"/>
         </w:rPr>
-        <w:commentReference w:id="282"/>
+        <w:commentReference w:id="295"/>
       </w:r>
       <w:r>
         <w:rPr>
@@ -9772,7 +9898,7 @@
         </w:rPr>
         <w:t>place</w:t>
       </w:r>
-      <w:ins w:id="283" w:author="Xin Xie" w:date="2023-03-21T21:22:00Z">
+      <w:ins w:id="296" w:author="Xin Xie" w:date="2023-03-21T21:22:00Z">
         <w:r>
           <w:rPr>
             <w:rFonts w:ascii="Times" w:eastAsia="Times New Roman" w:hAnsi="Times"/>
@@ -10061,8 +10187,8 @@
         </w:rPr>
         <w:t xml:space="preserve"> paper. Thank you (and </w:t>
       </w:r>
-      <w:commentRangeStart w:id="284"/>
-      <w:commentRangeStart w:id="285"/>
+      <w:commentRangeStart w:id="297"/>
+      <w:commentRangeStart w:id="298"/>
       <w:r>
         <w:rPr>
           <w:rFonts w:ascii="Times" w:eastAsia="Times New Roman" w:hAnsi="Times"/>
@@ -10072,19 +10198,19 @@
         </w:rPr>
         <w:t>added</w:t>
       </w:r>
-      <w:commentRangeEnd w:id="284"/>
+      <w:commentRangeEnd w:id="297"/>
       <w:r>
         <w:rPr>
           <w:rStyle w:val="CommentReference"/>
         </w:rPr>
-        <w:commentReference w:id="284"/>
-      </w:r>
-      <w:commentRangeEnd w:id="285"/>
+        <w:commentReference w:id="297"/>
+      </w:r>
+      <w:commentRangeEnd w:id="298"/>
       <w:r>
         <w:rPr>
           <w:rStyle w:val="CommentReference"/>
         </w:rPr>
-        <w:commentReference w:id="285"/>
+        <w:commentReference w:id="298"/>
       </w:r>
       <w:r>
         <w:rPr>
@@ -11577,23 +11703,7 @@
       </w:r>
     </w:p>
   </w:comment>
-  <w:comment w:id="268" w:author="Jaeger, Florian" w:date="2023-02-18T16:11:00Z" w:initials="JF">
-    <w:p>
-      <w:pPr>
-        <w:pStyle w:val="CommentText"/>
-      </w:pPr>
-      <w:r>
-        <w:rPr>
-          <w:rStyle w:val="CommentReference"/>
-        </w:rPr>
-        <w:annotationRef/>
-      </w:r>
-      <w:r>
-        <w:t>Xin, not sure that we should foreshadow. But I think it might be good to re-read whether we’re clear enough that the paper’s conclusions would still be valid if one can show that lapse rates were small/0?</w:t>
-      </w:r>
-    </w:p>
-  </w:comment>
-  <w:comment w:id="269" w:author="Xin Xie" w:date="2023-03-21T21:04:00Z" w:initials="XX">
+  <w:comment w:id="274" w:author="Xin Xie" w:date="2023-03-22T01:15:00Z" w:initials="XX">
     <w:p>
       <w:pPr>
         <w:jc w:val="left"/>
@@ -11610,47 +11720,11 @@
           <w:sz w:val="20"/>
           <w:szCs w:val="20"/>
         </w:rPr>
-        <w:t>Added one sentence in this paragraph to clarify this.</w:t>
+        <w:t>I think this is what the Figure 8/Eq. 3 refers to?</w:t>
       </w:r>
     </w:p>
   </w:comment>
-  <w:comment w:id="279" w:author="Jaeger, Florian" w:date="2023-02-18T16:17:00Z" w:initials="JF">
-    <w:p>
-      <w:pPr>
-        <w:pStyle w:val="CommentText"/>
-      </w:pPr>
-      <w:r>
-        <w:rPr>
-          <w:rStyle w:val="CommentReference"/>
-        </w:rPr>
-        <w:annotationRef/>
-      </w:r>
-      <w:r>
-        <w:t>Xin, can you find that one?</w:t>
-      </w:r>
-    </w:p>
-  </w:comment>
-  <w:comment w:id="280" w:author="Kurumada, Chigusa" w:date="2023-02-19T14:17:00Z" w:initials="CK">
-    <w:p>
-      <w:pPr>
-        <w:jc w:val="left"/>
-      </w:pPr>
-      <w:r>
-        <w:rPr>
-          <w:rStyle w:val="CommentReference"/>
-        </w:rPr>
-        <w:annotationRef/>
-      </w:r>
-      <w:r>
-        <w:rPr>
-          <w:sz w:val="20"/>
-          <w:szCs w:val="20"/>
-        </w:rPr>
-        <w:t>I have included in the new folder “Papers to read” in our  Round 3 folder.</w:t>
-      </w:r>
-    </w:p>
-  </w:comment>
-  <w:comment w:id="281" w:author="Xin Xie" w:date="2023-03-21T21:21:00Z" w:initials="XX">
+  <w:comment w:id="275" w:author="Xin Xie" w:date="2023-03-22T01:16:00Z" w:initials="XX">
     <w:p>
       <w:pPr>
         <w:jc w:val="left"/>
@@ -11667,29 +11741,84 @@
           <w:sz w:val="20"/>
           <w:szCs w:val="20"/>
         </w:rPr>
-        <w:t xml:space="preserve">This paper was what we cited in the first place, so we are good. The reviewer must have thought we cited a different Kilian-Hutten 2011 paper which was about perceptual processing of ambiguous sounds but not recalibration. </w:t>
-      </w:r>
-    </w:p>
+        <w:t>I changed to misuse of ’n’ to N, where we refer to the number of observations.</w:t>
+      </w:r>
+    </w:p>
+  </w:comment>
+  <w:comment w:id="281" w:author="Jaeger, Florian" w:date="2023-02-18T16:11:00Z" w:initials="JF">
+    <w:p>
+      <w:pPr>
+        <w:pStyle w:val="CommentText"/>
+      </w:pPr>
+      <w:r>
+        <w:rPr>
+          <w:rStyle w:val="CommentReference"/>
+        </w:rPr>
+        <w:annotationRef/>
+      </w:r>
+      <w:r>
+        <w:t>Xin, not sure that we should foreshadow. But I think it might be good to re-read whether we’re clear enough that the paper’s conclusions would still be valid if one can show that lapse rates were small/0?</w:t>
+      </w:r>
+    </w:p>
+  </w:comment>
+  <w:comment w:id="282" w:author="Xin Xie" w:date="2023-03-21T21:04:00Z" w:initials="XX">
     <w:p>
       <w:pPr>
         <w:jc w:val="left"/>
       </w:pPr>
-    </w:p>
-    <w:p>
-      <w:pPr>
-        <w:jc w:val="left"/>
-      </w:pPr>
+      <w:r>
+        <w:rPr>
+          <w:rStyle w:val="CommentReference"/>
+        </w:rPr>
+        <w:annotationRef/>
+      </w:r>
       <w:r>
         <w:rPr>
           <w:color w:val="000000"/>
           <w:sz w:val="20"/>
           <w:szCs w:val="20"/>
         </w:rPr>
-        <w:t>Anyway. We have adopted the suggestion.</w:t>
+        <w:t>Added one sentence in this paragraph to clarify this.</w:t>
       </w:r>
     </w:p>
   </w:comment>
-  <w:comment w:id="282" w:author="Kurumada, Chigusa" w:date="2023-03-19T16:47:00Z" w:initials="KC">
+  <w:comment w:id="292" w:author="Jaeger, Florian" w:date="2023-02-18T16:17:00Z" w:initials="JF">
+    <w:p>
+      <w:pPr>
+        <w:pStyle w:val="CommentText"/>
+      </w:pPr>
+      <w:r>
+        <w:rPr>
+          <w:rStyle w:val="CommentReference"/>
+        </w:rPr>
+        <w:annotationRef/>
+      </w:r>
+      <w:r>
+        <w:t>Xin, can you find that one?</w:t>
+      </w:r>
+    </w:p>
+  </w:comment>
+  <w:comment w:id="293" w:author="Kurumada, Chigusa" w:date="2023-02-19T14:17:00Z" w:initials="CK">
+    <w:p>
+      <w:pPr>
+        <w:jc w:val="left"/>
+      </w:pPr>
+      <w:r>
+        <w:rPr>
+          <w:rStyle w:val="CommentReference"/>
+        </w:rPr>
+        <w:annotationRef/>
+      </w:r>
+      <w:r>
+        <w:rPr>
+          <w:sz w:val="20"/>
+          <w:szCs w:val="20"/>
+        </w:rPr>
+        <w:t>I have included in the new folder “Papers to read” in our  Round 3 folder.</w:t>
+      </w:r>
+    </w:p>
+  </w:comment>
+  <w:comment w:id="294" w:author="Xin Xie" w:date="2023-03-21T21:21:00Z" w:initials="XX">
     <w:p>
       <w:pPr>
         <w:jc w:val="left"/>
@@ -11706,11 +11835,50 @@
           <w:sz w:val="20"/>
           <w:szCs w:val="20"/>
         </w:rPr>
+        <w:t xml:space="preserve">This paper was what we cited in the first place, so we are good. The reviewer must have thought we cited a different Kilian-Hutten 2011 paper which was about perceptual processing of ambiguous sounds but not recalibration. </w:t>
+      </w:r>
+    </w:p>
+    <w:p>
+      <w:pPr>
+        <w:jc w:val="left"/>
+      </w:pPr>
+    </w:p>
+    <w:p>
+      <w:pPr>
+        <w:jc w:val="left"/>
+      </w:pPr>
+      <w:r>
+        <w:rPr>
+          <w:color w:val="000000"/>
+          <w:sz w:val="20"/>
+          <w:szCs w:val="20"/>
+        </w:rPr>
+        <w:t>Anyway. We have adopted the suggestion.</w:t>
+      </w:r>
+    </w:p>
+  </w:comment>
+  <w:comment w:id="295" w:author="Kurumada, Chigusa" w:date="2023-03-19T16:47:00Z" w:initials="KC">
+    <w:p>
+      <w:pPr>
+        <w:jc w:val="left"/>
+      </w:pPr>
+      <w:r>
+        <w:rPr>
+          <w:rStyle w:val="CommentReference"/>
+        </w:rPr>
+        <w:annotationRef/>
+      </w:r>
+      <w:r>
+        <w:rPr>
+          <w:color w:val="000000"/>
+          <w:sz w:val="20"/>
+          <w:szCs w:val="20"/>
+        </w:rPr>
         <w:t>Doublecheck</w:t>
       </w:r>
     </w:p>
   </w:comment>
-  <w:comment w:id="284" w:author="Jaeger, Florian" w:date="2023-02-18T16:36:00Z" w:initials="JF">
+  <w:comment w:id="297" w:author="Jaeger, Florian" w:date="2023-02-18T16:36:00Z" w:initials="JF">
     <w:p>
       <w:pPr>
         <w:pStyle w:val="CommentText"/>
@@ -11915,7 +12083,7 @@
       </w:r>
     </w:p>
   </w:comment>
-  <w:comment w:id="285" w:author="Kurumada, Chigusa" w:date="2023-02-19T14:56:00Z" w:initials="KC">
+  <w:comment w:id="298" w:author="Kurumada, Chigusa" w:date="2023-02-19T14:56:00Z" w:initials="KC">
     <w:p>
       <w:pPr>
         <w:jc w:val="left"/>
@@ -11983,6 +12151,8 @@
   <w15:commentEx w15:paraId="00BDEA8C" w15:paraIdParent="729B44B2" w15:done="0"/>
   <w15:commentEx w15:paraId="0E616C33" w15:paraIdParent="729B44B2" w15:done="0"/>
   <w15:commentEx w15:paraId="520C4C45" w15:done="0"/>
+  <w15:commentEx w15:paraId="042608DC" w15:done="0"/>
+  <w15:commentEx w15:paraId="4296357A" w15:paraIdParent="042608DC" w15:done="0"/>
   <w15:commentEx w15:paraId="55EB01C1" w15:done="0"/>
   <w15:commentEx w15:paraId="3D381B87" w15:paraIdParent="55EB01C1" w15:done="0"/>
   <w15:commentEx w15:paraId="17A75C4F" w15:done="0"/>
@@ -12039,6 +12209,8 @@
   <w16cex:commentExtensible w16cex:durableId="27C4C18F" w16cex:dateUtc="2023-03-22T06:51:00Z"/>
   <w16cex:commentExtensible w16cex:durableId="27C4C268" w16cex:dateUtc="2023-03-22T06:55:00Z"/>
   <w16cex:commentExtensible w16cex:durableId="279B7474" w16cex:dateUtc="2023-02-18T22:59:00Z"/>
+  <w16cex:commentExtensible w16cex:durableId="27C4D527" w16cex:dateUtc="2023-03-22T08:15:00Z"/>
+  <w16cex:commentExtensible w16cex:durableId="27C4D583" w16cex:dateUtc="2023-03-22T08:16:00Z"/>
   <w16cex:commentExtensible w16cex:durableId="279B771A" w16cex:dateUtc="2023-02-18T23:11:00Z"/>
   <w16cex:commentExtensible w16cex:durableId="27C49A5C" w16cex:dateUtc="2023-03-22T04:04:00Z"/>
   <w16cex:commentExtensible w16cex:durableId="279B78A0" w16cex:dateUtc="2023-02-18T23:17:00Z"/>
@@ -12095,6 +12267,8 @@
   <w16cid:commentId w16cid:paraId="00BDEA8C" w16cid:durableId="27C4C18F"/>
   <w16cid:commentId w16cid:paraId="0E616C33" w16cid:durableId="27C4C268"/>
   <w16cid:commentId w16cid:paraId="520C4C45" w16cid:durableId="279B7474"/>
+  <w16cid:commentId w16cid:paraId="042608DC" w16cid:durableId="27C4D527"/>
+  <w16cid:commentId w16cid:paraId="4296357A" w16cid:durableId="27C4D583"/>
   <w16cid:commentId w16cid:paraId="55EB01C1" w16cid:durableId="279B771A"/>
   <w16cid:commentId w16cid:paraId="3D381B87" w16cid:durableId="27C49A5C"/>
   <w16cid:commentId w16cid:paraId="17A75C4F" w16cid:durableId="279B78A0"/>

</xml_diff>